<commit_message>
Data abstraction paragraph is done.
</commit_message>
<xml_diff>
--- a/ترجمه مقاله شی گرایی دانشگاه.docx
+++ b/ترجمه مقاله شی گرایی دانشگاه.docx
@@ -77,7 +77,7 @@
           <w:rtl/>
           <w:lang w:bidi="fa-IR"/>
         </w:rPr>
-        <w:t>تجرید</w:t>
+        <w:t>اَبستِرَکشن</w:t>
       </w:r>
     </w:p>
     <w:p>
@@ -125,17 +125,47 @@
           <w:rtl/>
           <w:lang w:bidi="fa-IR"/>
         </w:rPr>
-        <w:t xml:space="preserve">تجرید به معنای پنهان سازی جزئیات </w:t>
-      </w:r>
-      <w:r>
-        <w:rPr>
-          <w:rFonts w:asciiTheme="minorBidi" w:hAnsiTheme="minorBidi" w:hint="cs"/>
-          <w:sz w:val="48"/>
-          <w:szCs w:val="48"/>
-          <w:rtl/>
-          <w:lang w:bidi="fa-IR"/>
-        </w:rPr>
-        <w:t xml:space="preserve">و فقط آشکارسازی ویژگی های ضروری مفاهیمی خاص یا اشیا می باشد. دانشمندان علوم کامپیوتر از تجرید برای فهم و حل مشکلات </w:t>
+        <w:t>ابسترکشن</w:t>
+      </w:r>
+      <w:r>
+        <w:rPr>
+          <w:rFonts w:asciiTheme="minorBidi" w:hAnsiTheme="minorBidi" w:hint="cs"/>
+          <w:sz w:val="48"/>
+          <w:szCs w:val="48"/>
+          <w:rtl/>
+          <w:lang w:bidi="fa-IR"/>
+        </w:rPr>
+        <w:t xml:space="preserve"> به معنای پنهان سازی جزئیات </w:t>
+      </w:r>
+      <w:r>
+        <w:rPr>
+          <w:rFonts w:asciiTheme="minorBidi" w:hAnsiTheme="minorBidi" w:hint="cs"/>
+          <w:sz w:val="48"/>
+          <w:szCs w:val="48"/>
+          <w:rtl/>
+          <w:lang w:bidi="fa-IR"/>
+        </w:rPr>
+        <w:t xml:space="preserve">و فقط آشکارسازی ویژگی های ضروری مفاهیمی خاص یا اشیا می باشد. دانشمندان علوم کامپیوتر از </w:t>
+      </w:r>
+      <w:r>
+        <w:rPr>
+          <w:rFonts w:asciiTheme="minorBidi" w:hAnsiTheme="minorBidi" w:hint="cs"/>
+          <w:sz w:val="48"/>
+          <w:szCs w:val="48"/>
+          <w:rtl/>
+          <w:lang w:bidi="fa-IR"/>
+        </w:rPr>
+        <w:t>ابسترکشن</w:t>
+      </w:r>
+      <w:r>
+        <w:rPr>
+          <w:rFonts w:asciiTheme="minorBidi" w:hAnsiTheme="minorBidi" w:hint="cs"/>
+          <w:sz w:val="48"/>
+          <w:szCs w:val="48"/>
+          <w:rtl/>
+          <w:lang w:bidi="fa-IR"/>
+        </w:rPr>
+        <w:t xml:space="preserve"> برای فهم و حل مشکلات </w:t>
       </w:r>
       <w:r>
         <w:rPr>
@@ -281,12 +311,160 @@
         <w:jc w:val="right"/>
         <w:rPr>
           <w:rFonts w:asciiTheme="minorBidi" w:hAnsiTheme="minorBidi" w:hint="cs"/>
-          <w:sz w:val="48"/>
-          <w:szCs w:val="48"/>
+          <w:b/>
+          <w:bCs/>
+          <w:sz w:val="56"/>
+          <w:szCs w:val="56"/>
           <w:rtl/>
           <w:lang w:bidi="fa-IR"/>
         </w:rPr>
       </w:pPr>
+      <w:r>
+        <w:rPr>
+          <w:rFonts w:asciiTheme="minorBidi" w:hAnsiTheme="minorBidi" w:hint="cs"/>
+          <w:b/>
+          <w:bCs/>
+          <w:sz w:val="56"/>
+          <w:szCs w:val="56"/>
+          <w:rtl/>
+          <w:lang w:bidi="fa-IR"/>
+        </w:rPr>
+        <w:lastRenderedPageBreak/>
+        <w:t>دیتا ابسترکشن</w:t>
+      </w:r>
+    </w:p>
+    <w:p>
+      <w:pPr>
+        <w:jc w:val="right"/>
+        <w:rPr>
+          <w:rFonts w:asciiTheme="minorBidi" w:hAnsiTheme="minorBidi"/>
+          <w:sz w:val="48"/>
+          <w:szCs w:val="48"/>
+          <w:lang w:bidi="fa-IR"/>
+        </w:rPr>
+      </w:pPr>
+      <w:r>
+        <w:rPr>
+          <w:rFonts w:asciiTheme="minorBidi" w:hAnsiTheme="minorBidi" w:hint="cs"/>
+          <w:sz w:val="48"/>
+          <w:szCs w:val="48"/>
+          <w:rtl/>
+          <w:lang w:bidi="fa-IR"/>
+        </w:rPr>
+        <w:t xml:space="preserve">حاصل ضرب 4.5 در 7.2 در جاوا به شکل 4.5 * 7.2 بیان می شود. در این عبارت علامت * </w:t>
+      </w:r>
+      <w:r>
+        <w:rPr>
+          <w:rFonts w:asciiTheme="minorBidi" w:hAnsiTheme="minorBidi" w:hint="cs"/>
+          <w:sz w:val="48"/>
+          <w:szCs w:val="48"/>
+          <w:rtl/>
+          <w:lang w:bidi="fa-IR"/>
+        </w:rPr>
+        <w:t>عملگر ضرب را نشان می دهد. 4.5 و 7.2 لیترال های عددی نامیده می شوند. با استفاده از دکتر جاوا</w:t>
+      </w:r>
+      <w:r>
+        <w:rPr>
+          <w:rFonts w:asciiTheme="minorBidi" w:hAnsiTheme="minorBidi" w:hint="cs"/>
+          <w:sz w:val="48"/>
+          <w:szCs w:val="48"/>
+          <w:rtl/>
+          <w:lang w:bidi="fa-IR"/>
+        </w:rPr>
+        <w:t xml:space="preserve">، ما می توانیم مستقیماً در </w:t>
+      </w:r>
+      <w:r>
+        <w:rPr>
+          <w:rFonts w:asciiTheme="minorBidi" w:hAnsiTheme="minorBidi" w:hint="cs"/>
+          <w:sz w:val="48"/>
+          <w:szCs w:val="48"/>
+          <w:rtl/>
+          <w:lang w:bidi="fa-IR"/>
+        </w:rPr>
+        <w:t xml:space="preserve">پنجره تعاملات عبارت 4.5 * 7.2 را تایپ کرده و جواب را مشاهده کنیم. </w:t>
+      </w:r>
+    </w:p>
+    <w:p>
+      <w:pPr>
+        <w:jc w:val="right"/>
+        <w:rPr>
+          <w:rFonts w:asciiTheme="minorBidi" w:hAnsiTheme="minorBidi" w:hint="cs"/>
+          <w:sz w:val="48"/>
+          <w:szCs w:val="48"/>
+          <w:rtl/>
+          <w:lang w:bidi="fa-IR"/>
+        </w:rPr>
+      </w:pPr>
+      <w:r>
+        <w:rPr>
+          <w:rFonts w:asciiTheme="minorBidi" w:hAnsiTheme="minorBidi" w:hint="cs"/>
+          <w:sz w:val="48"/>
+          <w:szCs w:val="48"/>
+          <w:rtl/>
+          <w:lang w:bidi="fa-IR"/>
+        </w:rPr>
+        <w:t xml:space="preserve">حالا فرض کنیم ما مسئله را به </w:t>
+      </w:r>
+      <w:r>
+        <w:rPr>
+          <w:rFonts w:asciiTheme="minorBidi" w:hAnsiTheme="minorBidi" w:hint="cs"/>
+          <w:sz w:val="48"/>
+          <w:szCs w:val="48"/>
+          <w:rtl/>
+          <w:lang w:bidi="fa-IR"/>
+        </w:rPr>
+        <w:t>مساحت مستطیلی به عرض 3.6 و طول 9.3 تغییر دادیم.در کل آیا مسئله اصلی واقعاً تغییری کرده است؟ به عبارت دیگر، ذات مشکل اصلی تغییر کرد؟ با این وجود</w:t>
+      </w:r>
+      <w:r>
+        <w:rPr>
+          <w:rFonts w:asciiTheme="minorBidi" w:hAnsiTheme="minorBidi" w:hint="cs"/>
+          <w:sz w:val="48"/>
+          <w:szCs w:val="48"/>
+          <w:rtl/>
+          <w:lang w:bidi="fa-IR"/>
+        </w:rPr>
+        <w:t xml:space="preserve">، فرمول محاسبه جواب همچنان همان است. </w:t>
+      </w:r>
+      <w:r>
+        <w:rPr>
+          <w:rFonts w:asciiTheme="minorBidi" w:hAnsiTheme="minorBidi" w:hint="cs"/>
+          <w:sz w:val="48"/>
+          <w:szCs w:val="48"/>
+          <w:rtl/>
+          <w:lang w:bidi="fa-IR"/>
+        </w:rPr>
+        <w:t>تمام کاری که باید کرد، وارد کردن 3.6 * 9.3 است. چه چیزی هست که تغییر نکرده است (</w:t>
+      </w:r>
+      <w:r>
+        <w:rPr>
+          <w:rFonts w:asciiTheme="minorBidi" w:hAnsiTheme="minorBidi" w:hint="cs"/>
+          <w:sz w:val="48"/>
+          <w:szCs w:val="48"/>
+          <w:rtl/>
+          <w:lang w:bidi="fa-IR"/>
+        </w:rPr>
+        <w:t xml:space="preserve"> ثابت </w:t>
+      </w:r>
+      <w:r>
+        <w:rPr>
+          <w:rFonts w:asciiTheme="minorBidi" w:hAnsiTheme="minorBidi" w:hint="cs"/>
+          <w:sz w:val="48"/>
+          <w:szCs w:val="48"/>
+          <w:rtl/>
+          <w:lang w:bidi="fa-IR"/>
+        </w:rPr>
+        <w:t>)؟</w:t>
+      </w:r>
+      <w:r>
+        <w:rPr>
+          <w:rFonts w:asciiTheme="minorBidi" w:hAnsiTheme="minorBidi" w:hint="cs"/>
+          <w:sz w:val="48"/>
+          <w:szCs w:val="48"/>
+          <w:rtl/>
+          <w:lang w:bidi="fa-IR"/>
+        </w:rPr>
+        <w:t xml:space="preserve"> و چه چیزی تغییر کرده است ( متغیر )؟ </w:t>
+      </w:r>
     </w:p>
     <w:sectPr>
       <w:pgSz w:w="12240" w:h="15840"/>

</xml_diff>

<commit_message>
first page is done.
</commit_message>
<xml_diff>
--- a/ترجمه مقاله شی گرایی دانشگاه.docx
+++ b/ترجمه مقاله شی گرایی دانشگاه.docx
@@ -310,7 +310,7 @@
       <w:pPr>
         <w:jc w:val="right"/>
         <w:rPr>
-          <w:rFonts w:asciiTheme="minorBidi" w:hAnsiTheme="minorBidi" w:hint="cs"/>
+          <w:rFonts w:asciiTheme="minorBidi" w:hAnsiTheme="minorBidi"/>
           <w:b/>
           <w:bCs/>
           <w:sz w:val="56"/>
@@ -361,7 +361,27 @@
           <w:rtl/>
           <w:lang w:bidi="fa-IR"/>
         </w:rPr>
-        <w:t>عملگر ضرب را نشان می دهد. 4.5 و 7.2 لیترال های عددی نامیده می شوند. با استفاده از دکتر جاوا</w:t>
+        <w:t xml:space="preserve">عملگر ضرب را نشان می دهد. 4.5 و 7.2 </w:t>
+      </w:r>
+      <w:r>
+        <w:rPr>
+          <w:rFonts w:asciiTheme="minorBidi" w:hAnsiTheme="minorBidi" w:hint="cs"/>
+          <w:sz w:val="48"/>
+          <w:szCs w:val="48"/>
+          <w:rtl/>
+          <w:lang w:bidi="fa-IR"/>
+        </w:rPr>
+        <w:t xml:space="preserve">حروف </w:t>
+      </w:r>
+      <w:r>
+        <w:rPr>
+          <w:rFonts w:asciiTheme="minorBidi" w:hAnsiTheme="minorBidi" w:hint="cs"/>
+          <w:sz w:val="48"/>
+          <w:szCs w:val="48"/>
+          <w:rtl/>
+          <w:lang w:bidi="fa-IR"/>
+        </w:rPr>
+        <w:t>عددی نامیده می شوند. با استفاده از دکتر جاوا</w:t>
       </w:r>
       <w:r>
         <w:rPr>
@@ -388,10 +408,9 @@
       <w:pPr>
         <w:jc w:val="right"/>
         <w:rPr>
-          <w:rFonts w:asciiTheme="minorBidi" w:hAnsiTheme="minorBidi" w:hint="cs"/>
-          <w:sz w:val="48"/>
-          <w:szCs w:val="48"/>
-          <w:rtl/>
+          <w:rFonts w:asciiTheme="minorBidi" w:hAnsiTheme="minorBidi"/>
+          <w:sz w:val="48"/>
+          <w:szCs w:val="48"/>
           <w:lang w:bidi="fa-IR"/>
         </w:rPr>
       </w:pPr>
@@ -464,6 +483,240 @@
           <w:lang w:bidi="fa-IR"/>
         </w:rPr>
         <w:t xml:space="preserve"> و چه چیزی تغییر کرده است ( متغیر )؟ </w:t>
+      </w:r>
+    </w:p>
+    <w:p>
+      <w:pPr>
+        <w:jc w:val="right"/>
+        <w:rPr>
+          <w:rFonts w:asciiTheme="minorBidi" w:hAnsiTheme="minorBidi"/>
+          <w:sz w:val="48"/>
+          <w:szCs w:val="48"/>
+          <w:lang w:bidi="fa-IR"/>
+        </w:rPr>
+      </w:pPr>
+    </w:p>
+    <w:p>
+      <w:pPr>
+        <w:jc w:val="right"/>
+        <w:rPr>
+          <w:rFonts w:asciiTheme="minorBidi" w:hAnsiTheme="minorBidi"/>
+          <w:sz w:val="48"/>
+          <w:szCs w:val="48"/>
+          <w:lang w:bidi="fa-IR"/>
+        </w:rPr>
+      </w:pPr>
+    </w:p>
+    <w:p>
+      <w:pPr>
+        <w:jc w:val="right"/>
+        <w:rPr>
+          <w:rFonts w:asciiTheme="minorBidi" w:hAnsiTheme="minorBidi"/>
+          <w:sz w:val="48"/>
+          <w:szCs w:val="48"/>
+          <w:lang w:bidi="fa-IR"/>
+        </w:rPr>
+      </w:pPr>
+    </w:p>
+    <w:p>
+      <w:pPr>
+        <w:jc w:val="right"/>
+        <w:rPr>
+          <w:rFonts w:asciiTheme="minorBidi" w:hAnsiTheme="minorBidi"/>
+          <w:sz w:val="48"/>
+          <w:szCs w:val="48"/>
+          <w:lang w:bidi="fa-IR"/>
+        </w:rPr>
+      </w:pPr>
+    </w:p>
+    <w:p>
+      <w:pPr>
+        <w:jc w:val="right"/>
+        <w:rPr>
+          <w:rFonts w:asciiTheme="minorBidi" w:hAnsiTheme="minorBidi"/>
+          <w:sz w:val="48"/>
+          <w:szCs w:val="48"/>
+          <w:lang w:bidi="fa-IR"/>
+        </w:rPr>
+      </w:pPr>
+    </w:p>
+    <w:p>
+      <w:pPr>
+        <w:jc w:val="right"/>
+        <w:rPr>
+          <w:rFonts w:asciiTheme="minorBidi" w:hAnsiTheme="minorBidi"/>
+          <w:b/>
+          <w:bCs/>
+          <w:sz w:val="48"/>
+          <w:szCs w:val="48"/>
+          <w:rtl/>
+          <w:lang w:bidi="fa-IR"/>
+        </w:rPr>
+      </w:pPr>
+      <w:r>
+        <w:rPr>
+          <w:rFonts w:asciiTheme="minorBidi" w:hAnsiTheme="minorBidi" w:hint="cs"/>
+          <w:b/>
+          <w:bCs/>
+          <w:sz w:val="48"/>
+          <w:szCs w:val="48"/>
+          <w:rtl/>
+          <w:lang w:bidi="fa-IR"/>
+        </w:rPr>
+        <w:lastRenderedPageBreak/>
+        <w:t>تایپ ابسترکشن</w:t>
+      </w:r>
+    </w:p>
+    <w:p>
+      <w:pPr>
+        <w:jc w:val="right"/>
+        <w:rPr>
+          <w:rFonts w:asciiTheme="minorBidi" w:hAnsiTheme="minorBidi"/>
+          <w:sz w:val="48"/>
+          <w:szCs w:val="48"/>
+          <w:lang w:bidi="fa-IR"/>
+        </w:rPr>
+      </w:pPr>
+      <w:r>
+        <w:rPr>
+          <w:rFonts w:asciiTheme="minorBidi" w:hAnsiTheme="minorBidi" w:hint="cs"/>
+          <w:sz w:val="48"/>
+          <w:szCs w:val="48"/>
+          <w:rtl/>
+          <w:lang w:bidi="fa-IR"/>
+        </w:rPr>
+        <w:t xml:space="preserve">مسئله ای که هنوز در آن تغییری نکرده است این است که همچنان با همان شکل هندسی سر و کار دارد، یک مستطیل، توصیف شده در شرایط همان ابعاد، </w:t>
+      </w:r>
+      <w:r>
+        <w:rPr>
+          <w:rFonts w:asciiTheme="minorBidi" w:hAnsiTheme="minorBidi" w:hint="cs"/>
+          <w:sz w:val="48"/>
+          <w:szCs w:val="48"/>
+          <w:rtl/>
+          <w:lang w:bidi="fa-IR"/>
+        </w:rPr>
+        <w:t>عرض</w:t>
+      </w:r>
+      <w:r>
+        <w:rPr>
+          <w:rFonts w:asciiTheme="minorBidi" w:hAnsiTheme="minorBidi" w:hint="cs"/>
+          <w:sz w:val="48"/>
+          <w:szCs w:val="48"/>
+          <w:rtl/>
+          <w:lang w:bidi="fa-IR"/>
+        </w:rPr>
+        <w:t xml:space="preserve"> آن</w:t>
+      </w:r>
+      <w:r>
+        <w:rPr>
+          <w:rFonts w:asciiTheme="minorBidi" w:hAnsiTheme="minorBidi" w:hint="cs"/>
+          <w:sz w:val="48"/>
+          <w:szCs w:val="48"/>
+          <w:rtl/>
+          <w:lang w:bidi="fa-IR"/>
+        </w:rPr>
+        <w:t xml:space="preserve"> و طول آن. چیزی که به سادگی تغییر کرده مقادیر عرض و طول است. فرمول محاسبه مساحت مستطیل با عرض و طول معلوم تغییری نکرده است: </w:t>
+      </w:r>
+      <w:r>
+        <w:rPr>
+          <w:rFonts w:asciiTheme="minorBidi" w:hAnsiTheme="minorBidi" w:hint="cs"/>
+          <w:sz w:val="48"/>
+          <w:szCs w:val="48"/>
+          <w:rtl/>
+          <w:lang w:bidi="fa-IR"/>
+        </w:rPr>
+        <w:t>(طول * عرض)</w:t>
+      </w:r>
+    </w:p>
+    <w:p>
+      <w:pPr>
+        <w:jc w:val="right"/>
+        <w:rPr>
+          <w:sz w:val="48"/>
+          <w:szCs w:val="48"/>
+          <w:rtl/>
+        </w:rPr>
+      </w:pPr>
+      <w:r>
+        <w:rPr>
+          <w:sz w:val="48"/>
+          <w:szCs w:val="48"/>
+        </w:rPr>
+        <w:t>width * height</w:t>
+      </w:r>
+    </w:p>
+    <w:p>
+      <w:pPr>
+        <w:jc w:val="right"/>
+        <w:rPr>
+          <w:rFonts w:asciiTheme="minorBidi" w:hAnsiTheme="minorBidi"/>
+          <w:sz w:val="48"/>
+          <w:szCs w:val="48"/>
+          <w:rtl/>
+          <w:lang w:bidi="fa-IR"/>
+        </w:rPr>
+      </w:pPr>
+      <w:r>
+        <w:rPr>
+          <w:rFonts w:asciiTheme="minorBidi" w:hAnsiTheme="minorBidi" w:hint="cs"/>
+          <w:sz w:val="48"/>
+          <w:szCs w:val="48"/>
+          <w:rtl/>
+          <w:lang w:bidi="fa-IR"/>
+        </w:rPr>
+        <w:t xml:space="preserve">اصلا به اینکه مقادیر مشخص واقعی طول و عرض چه هستند اهمیتی نمی دهد. </w:t>
+      </w:r>
+      <w:r>
+        <w:rPr>
+          <w:rFonts w:asciiTheme="minorBidi" w:hAnsiTheme="minorBidi" w:hint="cs"/>
+          <w:sz w:val="48"/>
+          <w:szCs w:val="48"/>
+          <w:rtl/>
+          <w:lang w:bidi="fa-IR"/>
+        </w:rPr>
+        <w:t>چیزی که به آن اهمیت می دهد این است که مقادیر طول و عرض باید طوری باشند که عملیات ضرب قابل فهم باشد. چطور ما ثابت های بالا را در جاوا بروز دهیم؟</w:t>
+      </w:r>
+    </w:p>
+    <w:p>
+      <w:pPr>
+        <w:jc w:val="right"/>
+        <w:rPr>
+          <w:rFonts w:asciiTheme="minorBidi" w:hAnsiTheme="minorBidi" w:hint="cs"/>
+          <w:sz w:val="48"/>
+          <w:szCs w:val="48"/>
+          <w:rtl/>
+          <w:lang w:bidi="fa-IR"/>
+        </w:rPr>
+      </w:pPr>
+      <w:r>
+        <w:rPr>
+          <w:rFonts w:asciiTheme="minorBidi" w:hAnsiTheme="minorBidi" w:hint="cs"/>
+          <w:sz w:val="48"/>
+          <w:szCs w:val="48"/>
+          <w:rtl/>
+          <w:lang w:bidi="fa-IR"/>
+        </w:rPr>
+        <w:t>ما</w:t>
+      </w:r>
+      <w:r>
+        <w:rPr>
+          <w:rFonts w:asciiTheme="minorBidi" w:hAnsiTheme="minorBidi" w:hint="cs"/>
+          <w:sz w:val="48"/>
+          <w:szCs w:val="48"/>
+          <w:rtl/>
+          <w:lang w:bidi="fa-IR"/>
+        </w:rPr>
+        <w:t xml:space="preserve"> فقط می خواهیم فکر کنیم طول و عرض داده شدۀ مستطیل به عنوان عناصری از مجموعۀ اعداد حقیقی هستند. </w:t>
+      </w:r>
+      <w:r>
+        <w:rPr>
+          <w:rFonts w:asciiTheme="minorBidi" w:hAnsiTheme="minorBidi" w:hint="cs"/>
+          <w:sz w:val="48"/>
+          <w:szCs w:val="48"/>
+          <w:rtl/>
+          <w:lang w:bidi="fa-IR"/>
+        </w:rPr>
+        <w:t xml:space="preserve">در محاسبه، ما گروهی از مقادیر با خصوصیات یکسان را مجموعه در نظر میگیریم و به آن نام تایپ یا نوع میدهیم. در جاوا انواع دابل مجموعه ای از اعداد حقیقی هستند که در کامپیوتر به روش مخصوصی اجرا می شوند. </w:t>
       </w:r>
     </w:p>
     <w:sectPr>

</xml_diff>

<commit_message>
two paragrapg from page 2 is done.
</commit_message>
<xml_diff>
--- a/ترجمه مقاله شی گرایی دانشگاه.docx
+++ b/ترجمه مقاله شی گرایی دانشگاه.docx
@@ -630,7 +630,6 @@
     </w:p>
     <w:p>
       <w:pPr>
-        <w:jc w:val="right"/>
         <w:rPr>
           <w:sz w:val="48"/>
           <w:szCs w:val="48"/>
@@ -681,7 +680,7 @@
       <w:pPr>
         <w:jc w:val="right"/>
         <w:rPr>
-          <w:rFonts w:asciiTheme="minorBidi" w:hAnsiTheme="minorBidi" w:hint="cs"/>
+          <w:rFonts w:asciiTheme="minorBidi" w:hAnsiTheme="minorBidi"/>
           <w:sz w:val="48"/>
           <w:szCs w:val="48"/>
           <w:rtl/>
@@ -716,7 +715,300 @@
           <w:rtl/>
           <w:lang w:bidi="fa-IR"/>
         </w:rPr>
-        <w:t xml:space="preserve">در محاسبه، ما گروهی از مقادیر با خصوصیات یکسان را مجموعه در نظر میگیریم و به آن نام تایپ یا نوع میدهیم. در جاوا انواع دابل مجموعه ای از اعداد حقیقی هستند که در کامپیوتر به روش مخصوصی اجرا می شوند. </w:t>
+        <w:t>در محاسبه، ما گروهی از مقادیر با خصوصیات یکسان را مجموعه در نظر میگیریم و به آن نام تایپ یا نوع میدهیم. در جاوا انواع دابل</w:t>
+      </w:r>
+      <w:r>
+        <w:rPr>
+          <w:rFonts w:asciiTheme="minorBidi" w:hAnsiTheme="minorBidi" w:hint="cs"/>
+          <w:sz w:val="48"/>
+          <w:szCs w:val="48"/>
+          <w:rtl/>
+          <w:lang w:bidi="fa-IR"/>
+        </w:rPr>
+        <w:t xml:space="preserve"> یا اعشاری</w:t>
+      </w:r>
+      <w:r>
+        <w:rPr>
+          <w:rFonts w:asciiTheme="minorBidi" w:hAnsiTheme="minorBidi" w:hint="cs"/>
+          <w:sz w:val="48"/>
+          <w:szCs w:val="48"/>
+          <w:rtl/>
+          <w:lang w:bidi="fa-IR"/>
+        </w:rPr>
+        <w:t xml:space="preserve"> مجموعه ای از اعداد حقیقی هستند که در کامپیوتر به روش مخصوصی اجرا می شوند. </w:t>
+      </w:r>
+      <w:r>
+        <w:rPr>
+          <w:rFonts w:asciiTheme="minorBidi" w:hAnsiTheme="minorBidi" w:hint="cs"/>
+          <w:sz w:val="48"/>
+          <w:szCs w:val="48"/>
+          <w:rtl/>
+          <w:lang w:bidi="fa-IR"/>
+        </w:rPr>
+        <w:t xml:space="preserve">جزئیات این ارائۀ داخلی برای هدف ما بی اهمیت است و </w:t>
+      </w:r>
+      <w:r>
+        <w:rPr>
+          <w:rFonts w:asciiTheme="minorBidi" w:hAnsiTheme="minorBidi" w:hint="cs"/>
+          <w:sz w:val="48"/>
+          <w:szCs w:val="48"/>
+          <w:rtl/>
+          <w:lang w:bidi="fa-IR"/>
+        </w:rPr>
+        <w:lastRenderedPageBreak/>
+        <w:t xml:space="preserve">بنابراین می توان از آن چشم پوشی کرد. به علاوه نوع دابل، </w:t>
+      </w:r>
+      <w:r>
+        <w:rPr>
+          <w:rFonts w:asciiTheme="minorBidi" w:hAnsiTheme="minorBidi" w:hint="cs"/>
+          <w:sz w:val="48"/>
+          <w:szCs w:val="48"/>
+          <w:rtl/>
+          <w:lang w:bidi="fa-IR"/>
+        </w:rPr>
+        <w:t xml:space="preserve">جاوا بسیاری از نوع داده های از پیش ساخته شده مثل نوع صحیح را تهیه کرده تا نمایندۀ مجموعه اعداد صحیح باشد و کاراکتر که نماینده مجموعه ای از کاراکترها باشد. </w:t>
+      </w:r>
+      <w:r>
+        <w:rPr>
+          <w:rFonts w:asciiTheme="minorBidi" w:hAnsiTheme="minorBidi" w:hint="cs"/>
+          <w:sz w:val="48"/>
+          <w:szCs w:val="48"/>
+          <w:rtl/>
+          <w:lang w:bidi="fa-IR"/>
+        </w:rPr>
+        <w:t xml:space="preserve">ما آن ها را در حوزه مورد نیاز خودشان با مثال های بعدی آزمایش و استفاده خواهیم کرد. </w:t>
+      </w:r>
+      <w:r>
+        <w:rPr>
+          <w:rFonts w:asciiTheme="minorBidi" w:hAnsiTheme="minorBidi" w:hint="cs"/>
+          <w:sz w:val="48"/>
+          <w:szCs w:val="48"/>
+          <w:rtl/>
+          <w:lang w:bidi="fa-IR"/>
+        </w:rPr>
+        <w:t xml:space="preserve">برای مسئله ما، ما فقط نیاز داریم تا خودمان را به نوع داده دابل محدود کنیم. ما می توانیم طول و عرض مستطیل را به نوع دابل مثل ادامه در جاوا تعریف کنیم. </w:t>
+      </w:r>
+    </w:p>
+    <w:p>
+      <w:pPr>
+        <w:rPr>
+          <w:sz w:val="48"/>
+          <w:szCs w:val="48"/>
+          <w:rtl/>
+        </w:rPr>
+      </w:pPr>
+      <w:r>
+        <w:rPr>
+          <w:sz w:val="48"/>
+          <w:szCs w:val="48"/>
+        </w:rPr>
+        <w:t xml:space="preserve">double width; </w:t>
+      </w:r>
+    </w:p>
+    <w:p>
+      <w:pPr>
+        <w:rPr>
+          <w:sz w:val="48"/>
+          <w:szCs w:val="48"/>
+        </w:rPr>
+      </w:pPr>
+      <w:r>
+        <w:rPr>
+          <w:sz w:val="48"/>
+          <w:szCs w:val="48"/>
+        </w:rPr>
+        <w:t>double height;</w:t>
+      </w:r>
+    </w:p>
+    <w:p>
+      <w:pPr>
+        <w:jc w:val="right"/>
+        <w:rPr>
+          <w:sz w:val="48"/>
+          <w:szCs w:val="48"/>
+          <w:rtl/>
+          <w:lang w:bidi="fa-IR"/>
+        </w:rPr>
+      </w:pPr>
+      <w:r>
+        <w:rPr>
+          <w:rFonts w:hint="cs"/>
+          <w:sz w:val="48"/>
+          <w:szCs w:val="48"/>
+          <w:rtl/>
+          <w:lang w:bidi="fa-IR"/>
+        </w:rPr>
+        <w:t xml:space="preserve">دو دستور بالا، تعریف متغیر نامیده می شوند که به طول و عرض، نام متغیر گفته می شود. در جاوا، یک متغیر نمایندگی بخشی از مکان حافظه را در کامپیوتر بر عهده دارد. </w:t>
+      </w:r>
+      <w:r>
+        <w:rPr>
+          <w:rFonts w:hint="cs"/>
+          <w:sz w:val="48"/>
+          <w:szCs w:val="48"/>
+          <w:rtl/>
+          <w:lang w:bidi="fa-IR"/>
+        </w:rPr>
+        <w:t xml:space="preserve">ما اول متغیر را با معین کردن نوع آن تعریف میکنیم، </w:t>
+      </w:r>
+      <w:r>
+        <w:rPr>
+          <w:rFonts w:hint="cs"/>
+          <w:sz w:val="48"/>
+          <w:szCs w:val="48"/>
+          <w:rtl/>
+          <w:lang w:bidi="fa-IR"/>
+        </w:rPr>
+        <w:t xml:space="preserve">بعد از نوع، نام متغیر می آید، </w:t>
+      </w:r>
+      <w:r>
+        <w:rPr>
+          <w:rFonts w:hint="cs"/>
+          <w:sz w:val="48"/>
+          <w:szCs w:val="48"/>
+          <w:rtl/>
+          <w:lang w:bidi="fa-IR"/>
+        </w:rPr>
+        <w:t>و تعریف را با یک سمی کالن خاتمه می دهیم.</w:t>
+      </w:r>
+      <w:r>
+        <w:rPr>
+          <w:rFonts w:hint="cs"/>
+          <w:sz w:val="48"/>
+          <w:szCs w:val="48"/>
+          <w:rtl/>
+          <w:lang w:bidi="fa-IR"/>
+        </w:rPr>
+        <w:t xml:space="preserve"> این یک قائده سینتکس یا نحو جاوا است. نقض کردن قانون سینتکس سبب ارور می شود. </w:t>
+      </w:r>
+      <w:r>
+        <w:rPr>
+          <w:rFonts w:hint="cs"/>
+          <w:sz w:val="48"/>
+          <w:szCs w:val="48"/>
+          <w:rtl/>
+          <w:lang w:bidi="fa-IR"/>
+        </w:rPr>
+        <w:t xml:space="preserve">زمانی که در این روش ما متغیر تعریف می کنیم، </w:t>
+      </w:r>
+      <w:r>
+        <w:rPr>
+          <w:rFonts w:hint="cs"/>
+          <w:sz w:val="48"/>
+          <w:szCs w:val="48"/>
+          <w:rtl/>
+          <w:lang w:bidi="fa-IR"/>
+        </w:rPr>
+        <w:t xml:space="preserve">محتوای حافظۀ مربوط به متغیر با یک مقدار مشخص پیش فرض که توسط </w:t>
+      </w:r>
+      <w:r>
+        <w:rPr>
+          <w:rFonts w:hint="cs"/>
+          <w:sz w:val="48"/>
+          <w:szCs w:val="48"/>
+          <w:rtl/>
+          <w:lang w:bidi="fa-IR"/>
+        </w:rPr>
+        <w:lastRenderedPageBreak/>
+        <w:t xml:space="preserve">جاوا تعیین می شود مقدار دهی اولیه می شود. </w:t>
+      </w:r>
+      <w:r>
+        <w:rPr>
+          <w:rFonts w:hint="cs"/>
+          <w:sz w:val="48"/>
+          <w:szCs w:val="48"/>
+          <w:rtl/>
+          <w:lang w:bidi="fa-IR"/>
+        </w:rPr>
+        <w:t>برای متغیرهای از نوع دابل، مقدار پیش فرض صفر است.</w:t>
+      </w:r>
+    </w:p>
+    <w:p>
+      <w:pPr>
+        <w:jc w:val="right"/>
+        <w:rPr>
+          <w:sz w:val="48"/>
+          <w:szCs w:val="48"/>
+          <w:rtl/>
+          <w:lang w:bidi="fa-IR"/>
+        </w:rPr>
+      </w:pPr>
+      <w:r>
+        <w:rPr>
+          <w:rFonts w:hint="cs"/>
+          <w:sz w:val="48"/>
+          <w:szCs w:val="48"/>
+          <w:rtl/>
+          <w:lang w:bidi="fa-IR"/>
+        </w:rPr>
+        <w:t xml:space="preserve">  </w:t>
+      </w:r>
+      <w:r>
+        <w:rPr>
+          <w:rFonts w:hint="cs"/>
+          <w:b/>
+          <w:bCs/>
+          <w:sz w:val="48"/>
+          <w:szCs w:val="48"/>
+          <w:rtl/>
+          <w:lang w:bidi="fa-IR"/>
+        </w:rPr>
+        <w:t>توجه:</w:t>
+      </w:r>
+      <w:r>
+        <w:rPr>
+          <w:rFonts w:hint="cs"/>
+          <w:b/>
+          <w:bCs/>
+          <w:sz w:val="48"/>
+          <w:szCs w:val="48"/>
+          <w:rtl/>
+          <w:lang w:bidi="fa-IR"/>
+        </w:rPr>
+        <w:t xml:space="preserve"> </w:t>
+      </w:r>
+      <w:r>
+        <w:rPr>
+          <w:rFonts w:hint="cs"/>
+          <w:sz w:val="48"/>
+          <w:szCs w:val="48"/>
+          <w:rtl/>
+          <w:lang w:bidi="fa-IR"/>
+        </w:rPr>
+        <w:t>از بخش تعاملات دکترجاوا برای سنجیدن طول و عرض و اینکه مشخص شود مقادیر آن ها صفر ذخیره شده است، استفاده کنید.</w:t>
+      </w:r>
+    </w:p>
+    <w:p>
+      <w:pPr>
+        <w:jc w:val="right"/>
+        <w:rPr>
+          <w:rFonts w:asciiTheme="minorBidi" w:hAnsiTheme="minorBidi" w:hint="cs"/>
+          <w:b/>
+          <w:bCs/>
+          <w:sz w:val="48"/>
+          <w:szCs w:val="48"/>
+          <w:rtl/>
+          <w:lang w:bidi="fa-IR"/>
+        </w:rPr>
+      </w:pPr>
+      <w:r>
+        <w:rPr>
+          <w:rFonts w:hint="cs"/>
+          <w:sz w:val="48"/>
+          <w:szCs w:val="48"/>
+          <w:rtl/>
+          <w:lang w:bidi="fa-IR"/>
+        </w:rPr>
+        <w:t xml:space="preserve"> </w:t>
+      </w:r>
+      <w:r>
+        <w:rPr>
+          <w:b/>
+          <w:bCs/>
+          <w:sz w:val="48"/>
+          <w:szCs w:val="48"/>
+          <w:lang w:bidi="fa-IR"/>
+        </w:rPr>
+        <w:t xml:space="preserve"> </w:t>
       </w:r>
     </w:p>
     <w:sectPr>

</xml_diff>

<commit_message>
second page is almost done.
</commit_message>
<xml_diff>
--- a/ترجمه مقاله شی گرایی دانشگاه.docx
+++ b/ترجمه مقاله شی گرایی دانشگاه.docx
@@ -981,9 +981,6 @@
       <w:pPr>
         <w:jc w:val="right"/>
         <w:rPr>
-          <w:rFonts w:asciiTheme="minorBidi" w:hAnsiTheme="minorBidi" w:hint="cs"/>
-          <w:b/>
-          <w:bCs/>
           <w:sz w:val="48"/>
           <w:szCs w:val="48"/>
           <w:rtl/>
@@ -998,17 +995,323 @@
           <w:rtl/>
           <w:lang w:bidi="fa-IR"/>
         </w:rPr>
+        <w:t>هنگامی که ما متغیر های طول و عرض را تعریف کردیم، می توانیم مسئله را با نوشتن عبارتی که مساحت مستطیل وابسته به شرایط  طول و عرض را مانند ادامه محاسبه کند.</w:t>
+      </w:r>
+    </w:p>
+    <w:p>
+      <w:pPr>
+        <w:rPr>
+          <w:sz w:val="48"/>
+          <w:szCs w:val="48"/>
+          <w:rtl/>
+        </w:rPr>
+      </w:pPr>
+      <w:r>
+        <w:rPr>
+          <w:rFonts w:hint="cs"/>
+          <w:sz w:val="48"/>
+          <w:szCs w:val="48"/>
+          <w:rtl/>
+          <w:lang w:bidi="fa-IR"/>
+        </w:rPr>
         <w:t xml:space="preserve"> </w:t>
       </w:r>
       <w:r>
         <w:rPr>
-          <w:b/>
-          <w:bCs/>
-          <w:sz w:val="48"/>
-          <w:szCs w:val="48"/>
+          <w:sz w:val="48"/>
+          <w:szCs w:val="48"/>
+        </w:rPr>
+        <w:t>width * height</w:t>
+      </w:r>
+    </w:p>
+    <w:p>
+      <w:pPr>
+        <w:jc w:val="right"/>
+        <w:rPr>
+          <w:rFonts w:asciiTheme="minorBidi" w:hAnsiTheme="minorBidi"/>
+          <w:sz w:val="48"/>
+          <w:szCs w:val="48"/>
+          <w:rtl/>
+          <w:lang w:bidi="fa-IR"/>
+        </w:rPr>
+      </w:pPr>
+      <w:r>
+        <w:rPr>
+          <w:rFonts w:asciiTheme="minorBidi" w:hAnsiTheme="minorBidi" w:hint="cs"/>
+          <w:sz w:val="48"/>
+          <w:szCs w:val="48"/>
+          <w:rtl/>
+          <w:lang w:bidi="fa-IR"/>
+        </w:rPr>
+        <w:t xml:space="preserve">مشاهده کنید که دو تعریف متغیر با هم و عبارت ضرب برای محاسبۀ محیط که در بالا ارائه شده، مستقیماً توضیح مسئلۀ دو عدد حقیقی که توسط طول و عرض یک مستطیل نمایندگی می شود </w:t>
+      </w:r>
+      <w:r>
+        <w:rPr>
+          <w:rFonts w:asciiTheme="minorBidi" w:hAnsiTheme="minorBidi" w:hint="cs"/>
+          <w:sz w:val="48"/>
+          <w:szCs w:val="48"/>
+          <w:rtl/>
+          <w:lang w:bidi="fa-IR"/>
+        </w:rPr>
+        <w:t>( و سطح بالا فکر کردن اینکه پاسخ مسئله چه باید باشد ) مساحت برابر طول ضرب در عرض معنی می شود.</w:t>
+      </w:r>
+      <w:r>
+        <w:rPr>
+          <w:rFonts w:asciiTheme="minorBidi" w:hAnsiTheme="minorBidi" w:hint="cs"/>
+          <w:sz w:val="48"/>
+          <w:szCs w:val="48"/>
+          <w:rtl/>
           <w:lang w:bidi="fa-IR"/>
         </w:rPr>
         <w:t xml:space="preserve"> </w:t>
+      </w:r>
+      <w:r>
+        <w:rPr>
+          <w:rFonts w:asciiTheme="minorBidi" w:hAnsiTheme="minorBidi" w:hint="cs"/>
+          <w:sz w:val="48"/>
+          <w:szCs w:val="48"/>
+          <w:rtl/>
+          <w:lang w:bidi="fa-IR"/>
+        </w:rPr>
+        <w:t>ما تازه ثابت های مسئله و پاسخ آن را بیان کردیم. حالا چطور ما طول و عرض را در جاوا تغییر دهیم؟ ما چیزی که عملگر انتساب نامیده می شود را استفاده می کنیم. برای نسبت دادن مقدار 4.5 به متغیر عرض و مقدار 7.2 به متغیر طول، ما دستور انتساب بعدی را در جاوا می نویسیم.</w:t>
+      </w:r>
+    </w:p>
+    <w:p>
+      <w:pPr>
+        <w:jc w:val="right"/>
+        <w:rPr>
+          <w:rFonts w:asciiTheme="minorBidi" w:hAnsiTheme="minorBidi"/>
+          <w:sz w:val="48"/>
+          <w:szCs w:val="48"/>
+          <w:rtl/>
+          <w:lang w:bidi="fa-IR"/>
+        </w:rPr>
+      </w:pPr>
+    </w:p>
+    <w:p>
+      <w:pPr>
+        <w:rPr>
+          <w:sz w:val="48"/>
+          <w:szCs w:val="48"/>
+          <w:rtl/>
+        </w:rPr>
+      </w:pPr>
+      <w:r>
+        <w:rPr>
+          <w:sz w:val="48"/>
+          <w:szCs w:val="48"/>
+        </w:rPr>
+        <w:lastRenderedPageBreak/>
+        <w:t>width = 4.5;</w:t>
+      </w:r>
+    </w:p>
+    <w:p>
+      <w:pPr>
+        <w:rPr>
+          <w:sz w:val="48"/>
+          <w:szCs w:val="48"/>
+          <w:rtl/>
+        </w:rPr>
+      </w:pPr>
+      <w:r>
+        <w:rPr>
+          <w:sz w:val="48"/>
+          <w:szCs w:val="48"/>
+        </w:rPr>
+        <w:t>height = 7.2;</w:t>
+      </w:r>
+    </w:p>
+    <w:p>
+      <w:pPr>
+        <w:jc w:val="right"/>
+        <w:rPr>
+          <w:rFonts w:asciiTheme="minorBidi" w:hAnsiTheme="minorBidi" w:hint="cs"/>
+          <w:sz w:val="48"/>
+          <w:szCs w:val="48"/>
+          <w:rtl/>
+          <w:lang w:bidi="fa-IR"/>
+        </w:rPr>
+      </w:pPr>
+      <w:r>
+        <w:rPr>
+          <w:rFonts w:asciiTheme="minorBidi" w:hAnsiTheme="minorBidi" w:hint="cs"/>
+          <w:sz w:val="48"/>
+          <w:szCs w:val="48"/>
+          <w:rtl/>
+          <w:lang w:bidi="fa-IR"/>
+        </w:rPr>
+        <w:t xml:space="preserve">قائدۀ سینتکس برای جاوا به این شکل است: اول نام متغیر را بنویسید، سپس با علامت تساوی کد را ادامه دهید، بعد از علامت تساوی یک عبارت جاوا را بنویسید، و با یک سمی کالن خاتمه دهید. </w:t>
+      </w:r>
+      <w:r>
+        <w:rPr>
+          <w:rFonts w:asciiTheme="minorBidi" w:hAnsiTheme="minorBidi" w:hint="cs"/>
+          <w:sz w:val="48"/>
+          <w:szCs w:val="48"/>
+          <w:rtl/>
+          <w:lang w:bidi="fa-IR"/>
+        </w:rPr>
+        <w:t xml:space="preserve">معنای چنین عبارتی این است : عبارت سمت راست تساوی را محاسبه کن، و مقدار نتیجه را به مکان حافظه ای که نمایندۀ نام متغیر سمت چپ </w:t>
+      </w:r>
+      <w:r>
+        <w:rPr>
+          <w:rFonts w:asciiTheme="minorBidi" w:hAnsiTheme="minorBidi" w:hint="cs"/>
+          <w:sz w:val="48"/>
+          <w:szCs w:val="48"/>
+          <w:rtl/>
+          <w:lang w:bidi="fa-IR"/>
+        </w:rPr>
+        <w:t xml:space="preserve">تساوی </w:t>
+      </w:r>
+      <w:r>
+        <w:rPr>
+          <w:rFonts w:asciiTheme="minorBidi" w:hAnsiTheme="minorBidi" w:hint="cs"/>
+          <w:sz w:val="48"/>
+          <w:szCs w:val="48"/>
+          <w:rtl/>
+          <w:lang w:bidi="fa-IR"/>
+        </w:rPr>
+        <w:t>است</w:t>
+      </w:r>
+      <w:r>
+        <w:rPr>
+          <w:rFonts w:asciiTheme="minorBidi" w:hAnsiTheme="minorBidi" w:hint="cs"/>
+          <w:sz w:val="48"/>
+          <w:szCs w:val="48"/>
+          <w:rtl/>
+          <w:lang w:bidi="fa-IR"/>
+        </w:rPr>
+        <w:t xml:space="preserve">، نسبت بده. اگر نوع عبارت سمت راست زیر مجموعه ای از نوع متغیر سمت چپ نباشد ارور رخ می دهد. </w:t>
+      </w:r>
+      <w:r>
+        <w:rPr>
+          <w:rFonts w:asciiTheme="minorBidi" w:hAnsiTheme="minorBidi" w:hint="cs"/>
+          <w:sz w:val="48"/>
+          <w:szCs w:val="48"/>
+          <w:rtl/>
+          <w:lang w:bidi="fa-IR"/>
+        </w:rPr>
+        <w:t xml:space="preserve">حالا اگر دوباره طول * عرض (به انگلیسی) را محاسبه کنیم، ( با استفاده از پنجره تعاملات دکتر جاوا)، ما باید جواب مطلوب را بگیریم. تا اینجا قابل فهم است، اما اینجا کمی مشکل وجود دارد: ما باید عبارت طول * عرض را هر بار که </w:t>
+      </w:r>
+      <w:r>
+        <w:rPr>
+          <w:rFonts w:asciiTheme="minorBidi" w:hAnsiTheme="minorBidi" w:hint="cs"/>
+          <w:sz w:val="48"/>
+          <w:szCs w:val="48"/>
+          <w:rtl/>
+          <w:lang w:bidi="fa-IR"/>
+        </w:rPr>
+        <w:t xml:space="preserve">بخواهیم مساحت مستطیلی با طول و عرض معلوم را محاسبه کنیم، تایپ کنیم. این شاید برای فرمولی به این سادگی قابل انجام باشد، اما اگر فرمول چیزی بسیار پیچیده تر باشد، مثل محاسبه </w:t>
+      </w:r>
+      <w:r>
+        <w:rPr>
+          <w:rFonts w:asciiTheme="minorBidi" w:hAnsiTheme="minorBidi" w:hint="cs"/>
+          <w:sz w:val="48"/>
+          <w:szCs w:val="48"/>
+          <w:rtl/>
+          <w:lang w:bidi="fa-IR"/>
+        </w:rPr>
+        <w:t xml:space="preserve">اندازه قطر یک مستطیل چه باید کرد؟ هر بار دوباره تایپ کردن فرمول </w:t>
+      </w:r>
+      <w:r>
+        <w:rPr>
+          <w:rFonts w:asciiTheme="minorBidi" w:hAnsiTheme="minorBidi" w:hint="cs"/>
+          <w:sz w:val="48"/>
+          <w:szCs w:val="48"/>
+          <w:rtl/>
+          <w:lang w:bidi="fa-IR"/>
+        </w:rPr>
+        <w:t>شانسی</w:t>
+      </w:r>
+      <w:r>
+        <w:rPr>
+          <w:rFonts w:asciiTheme="minorBidi" w:hAnsiTheme="minorBidi" w:hint="cs"/>
+          <w:sz w:val="48"/>
+          <w:szCs w:val="48"/>
+          <w:rtl/>
+          <w:lang w:bidi="fa-IR"/>
+        </w:rPr>
+        <w:t xml:space="preserve"> را برای بروز خطا های آینده </w:t>
+      </w:r>
+      <w:r>
+        <w:rPr>
+          <w:rFonts w:asciiTheme="minorBidi" w:hAnsiTheme="minorBidi" w:hint="cs"/>
+          <w:sz w:val="48"/>
+          <w:szCs w:val="48"/>
+          <w:rtl/>
+          <w:lang w:bidi="fa-IR"/>
+        </w:rPr>
+        <w:t xml:space="preserve">فراهم می کند. </w:t>
+      </w:r>
+      <w:r>
+        <w:rPr>
+          <w:rFonts w:asciiTheme="minorBidi" w:hAnsiTheme="minorBidi" w:hint="cs"/>
+          <w:sz w:val="48"/>
+          <w:szCs w:val="48"/>
+          <w:rtl/>
+          <w:lang w:bidi="fa-IR"/>
+        </w:rPr>
+        <w:t xml:space="preserve">آیا راهی وجود دارد که سبب شود کامپیوتر فرمول را به حافظه بسپارد و پشت صحنه محاسبه را اجرا </w:t>
+      </w:r>
+      <w:r>
+        <w:rPr>
+          <w:rFonts w:asciiTheme="minorBidi" w:hAnsiTheme="minorBidi" w:hint="cs"/>
+          <w:sz w:val="48"/>
+          <w:szCs w:val="48"/>
+          <w:rtl/>
+          <w:lang w:bidi="fa-IR"/>
+        </w:rPr>
+        <w:lastRenderedPageBreak/>
+        <w:t xml:space="preserve">کند </w:t>
+      </w:r>
+      <w:r>
+        <w:rPr>
+          <w:rFonts w:asciiTheme="minorBidi" w:hAnsiTheme="minorBidi" w:hint="cs"/>
+          <w:sz w:val="48"/>
+          <w:szCs w:val="48"/>
+          <w:rtl/>
+          <w:lang w:bidi="fa-IR"/>
+        </w:rPr>
+        <w:t xml:space="preserve">که ما خودمان مجبور نباشیم آن را حفظ کنیم و دوباره آن را </w:t>
+      </w:r>
+      <w:r>
+        <w:rPr>
+          <w:rFonts w:asciiTheme="minorBidi" w:hAnsiTheme="minorBidi" w:hint="cs"/>
+          <w:sz w:val="48"/>
+          <w:szCs w:val="48"/>
+          <w:rtl/>
+          <w:lang w:bidi="fa-IR"/>
+        </w:rPr>
+        <w:t>بنویسیم</w:t>
+      </w:r>
+      <w:r>
+        <w:rPr>
+          <w:rFonts w:asciiTheme="minorBidi" w:hAnsiTheme="minorBidi" w:hint="cs"/>
+          <w:sz w:val="48"/>
+          <w:szCs w:val="48"/>
+          <w:rtl/>
+          <w:lang w:bidi="fa-IR"/>
+        </w:rPr>
+        <w:t xml:space="preserve"> کنیم؟</w:t>
+      </w:r>
+      <w:r>
+        <w:rPr>
+          <w:rFonts w:asciiTheme="minorBidi" w:hAnsiTheme="minorBidi" w:hint="cs"/>
+          <w:sz w:val="48"/>
+          <w:szCs w:val="48"/>
+          <w:rtl/>
+          <w:lang w:bidi="fa-IR"/>
+        </w:rPr>
+        <w:t xml:space="preserve"> پاسخ مثبت است، </w:t>
+      </w:r>
+      <w:r>
+        <w:rPr>
+          <w:rFonts w:asciiTheme="minorBidi" w:hAnsiTheme="minorBidi" w:hint="cs"/>
+          <w:sz w:val="48"/>
+          <w:szCs w:val="48"/>
+          <w:rtl/>
+          <w:lang w:bidi="fa-IR"/>
+        </w:rPr>
+        <w:t>و این کمی زحمت بیشتر می طلبد تا به این هدف در جاوا برسیم.</w:t>
       </w:r>
     </w:p>
     <w:sectPr>

</xml_diff>

<commit_message>
half of page 3 is done
</commit_message>
<xml_diff>
--- a/ترجمه مقاله شی گرایی دانشگاه.docx
+++ b/ترجمه مقاله شی گرایی دانشگاه.docx
@@ -1125,7 +1125,7 @@
       <w:pPr>
         <w:jc w:val="right"/>
         <w:rPr>
-          <w:rFonts w:asciiTheme="minorBidi" w:hAnsiTheme="minorBidi" w:hint="cs"/>
+          <w:rFonts w:asciiTheme="minorBidi" w:hAnsiTheme="minorBidi"/>
           <w:sz w:val="48"/>
           <w:szCs w:val="48"/>
           <w:rtl/>
@@ -1312,6 +1312,695 @@
           <w:lang w:bidi="fa-IR"/>
         </w:rPr>
         <w:t>و این کمی زحمت بیشتر می طلبد تا به این هدف در جاوا برسیم.</w:t>
+      </w:r>
+    </w:p>
+    <w:p>
+      <w:pPr>
+        <w:tabs>
+          <w:tab w:val="left" w:pos="180"/>
+          <w:tab w:val="right" w:pos="9360"/>
+        </w:tabs>
+        <w:jc w:val="right"/>
+        <w:rPr>
+          <w:rFonts w:asciiTheme="minorBidi" w:hAnsiTheme="minorBidi"/>
+          <w:sz w:val="48"/>
+          <w:szCs w:val="48"/>
+          <w:rtl/>
+          <w:lang w:bidi="fa-IR"/>
+        </w:rPr>
+      </w:pPr>
+      <w:r>
+        <w:rPr>
+          <w:rFonts w:asciiTheme="minorBidi" w:hAnsiTheme="minorBidi" w:hint="cs"/>
+          <w:sz w:val="48"/>
+          <w:szCs w:val="48"/>
+          <w:rtl/>
+          <w:lang w:bidi="fa-IR"/>
+        </w:rPr>
+        <w:t xml:space="preserve">چیزی که می خواهیم انجام دهیم این است که مشابه یک کادر مشکی ایجاد کنیم که به عنوان ورودی با استفاده از یک دکمه دو عدد حقیقی می پذیرد ( نوع دابل را یادآوری کنید ). وقتی ما دو عدد را قرار می دهیم و دکمه را فشار می دهیم، </w:t>
+      </w:r>
+      <w:r>
+        <w:rPr>
+          <w:rFonts w:asciiTheme="minorBidi" w:hAnsiTheme="minorBidi" w:hint="cs"/>
+          <w:sz w:val="48"/>
+          <w:szCs w:val="48"/>
+          <w:rtl/>
+          <w:lang w:bidi="fa-IR"/>
+        </w:rPr>
+        <w:t>کادر مشکی با محاسبه حاصل ضرب دو عدد ورودی و نشان دادن جواب، جادو میکند، که ما آن را به عنوان جواب مسئله تفسیر میکنیم که طول و عرض آن توسط دو عدد ورودی داده شده است. این کادر مشکی در ذات یک ماشین حساب مخصوص می باشد که فقط قابلیت محاسبۀ یک چیز را دارد: مساحت یک مستطیل با طول و عرض داده شده. برای ایجاد این کادر در جاوا، ما از ساختاری به نام کلاس استفاده می کنیم، که به مثال ادامه شبیه است.</w:t>
+      </w:r>
+    </w:p>
+    <w:p>
+      <w:pPr>
+        <w:tabs>
+          <w:tab w:val="left" w:pos="180"/>
+          <w:tab w:val="right" w:pos="9360"/>
+        </w:tabs>
+        <w:rPr>
+          <w:sz w:val="48"/>
+          <w:szCs w:val="48"/>
+          <w:rtl/>
+        </w:rPr>
+      </w:pPr>
+    </w:p>
+    <w:p>
+      <w:pPr>
+        <w:tabs>
+          <w:tab w:val="left" w:pos="180"/>
+          <w:tab w:val="right" w:pos="9360"/>
+        </w:tabs>
+        <w:rPr>
+          <w:sz w:val="48"/>
+          <w:szCs w:val="48"/>
+          <w:rtl/>
+        </w:rPr>
+      </w:pPr>
+    </w:p>
+    <w:p>
+      <w:pPr>
+        <w:tabs>
+          <w:tab w:val="left" w:pos="180"/>
+          <w:tab w:val="right" w:pos="9360"/>
+        </w:tabs>
+        <w:rPr>
+          <w:sz w:val="48"/>
+          <w:szCs w:val="48"/>
+          <w:rtl/>
+        </w:rPr>
+      </w:pPr>
+    </w:p>
+    <w:p>
+      <w:pPr>
+        <w:tabs>
+          <w:tab w:val="left" w:pos="180"/>
+          <w:tab w:val="right" w:pos="9360"/>
+        </w:tabs>
+        <w:rPr>
+          <w:sz w:val="48"/>
+          <w:szCs w:val="48"/>
+          <w:rtl/>
+        </w:rPr>
+      </w:pPr>
+    </w:p>
+    <w:p>
+      <w:pPr>
+        <w:tabs>
+          <w:tab w:val="left" w:pos="180"/>
+          <w:tab w:val="right" w:pos="9360"/>
+        </w:tabs>
+        <w:rPr>
+          <w:sz w:val="48"/>
+          <w:szCs w:val="48"/>
+          <w:rtl/>
+        </w:rPr>
+      </w:pPr>
+    </w:p>
+    <w:p>
+      <w:pPr>
+        <w:tabs>
+          <w:tab w:val="left" w:pos="180"/>
+          <w:tab w:val="right" w:pos="9360"/>
+        </w:tabs>
+        <w:rPr>
+          <w:sz w:val="48"/>
+          <w:szCs w:val="48"/>
+          <w:rtl/>
+        </w:rPr>
+      </w:pPr>
+      <w:r>
+        <w:rPr>
+          <w:sz w:val="48"/>
+          <w:szCs w:val="48"/>
+        </w:rPr>
+        <w:lastRenderedPageBreak/>
+        <w:t xml:space="preserve">class AreaCalc { </w:t>
+      </w:r>
+    </w:p>
+    <w:p>
+      <w:pPr>
+        <w:tabs>
+          <w:tab w:val="left" w:pos="180"/>
+          <w:tab w:val="right" w:pos="9360"/>
+        </w:tabs>
+        <w:rPr>
+          <w:sz w:val="48"/>
+          <w:szCs w:val="48"/>
+          <w:rtl/>
+        </w:rPr>
+      </w:pPr>
+      <w:r>
+        <w:rPr>
+          <w:sz w:val="48"/>
+          <w:szCs w:val="48"/>
+          <w:rtl/>
+        </w:rPr>
+        <w:tab/>
+      </w:r>
+      <w:r>
+        <w:rPr>
+          <w:rFonts w:hint="cs"/>
+          <w:sz w:val="48"/>
+          <w:szCs w:val="48"/>
+          <w:rtl/>
+        </w:rPr>
+        <w:t xml:space="preserve">    </w:t>
+      </w:r>
+      <w:r>
+        <w:rPr>
+          <w:sz w:val="48"/>
+          <w:szCs w:val="48"/>
+        </w:rPr>
+        <w:t xml:space="preserve">double rectangle(double width, double height) { </w:t>
+      </w:r>
+    </w:p>
+    <w:p>
+      <w:pPr>
+        <w:tabs>
+          <w:tab w:val="left" w:pos="180"/>
+          <w:tab w:val="right" w:pos="9360"/>
+        </w:tabs>
+        <w:rPr>
+          <w:sz w:val="48"/>
+          <w:szCs w:val="48"/>
+          <w:rtl/>
+        </w:rPr>
+      </w:pPr>
+      <w:r>
+        <w:rPr>
+          <w:sz w:val="48"/>
+          <w:szCs w:val="48"/>
+          <w:rtl/>
+        </w:rPr>
+        <w:tab/>
+      </w:r>
+      <w:r>
+        <w:rPr>
+          <w:rFonts w:hint="cs"/>
+          <w:sz w:val="48"/>
+          <w:szCs w:val="48"/>
+          <w:rtl/>
+        </w:rPr>
+        <w:t xml:space="preserve">        </w:t>
+      </w:r>
+      <w:r>
+        <w:rPr>
+          <w:sz w:val="48"/>
+          <w:szCs w:val="48"/>
+        </w:rPr>
+        <w:t xml:space="preserve">return width * height; </w:t>
+      </w:r>
+    </w:p>
+    <w:p>
+      <w:pPr>
+        <w:tabs>
+          <w:tab w:val="left" w:pos="180"/>
+          <w:tab w:val="right" w:pos="9360"/>
+        </w:tabs>
+        <w:rPr>
+          <w:sz w:val="48"/>
+          <w:szCs w:val="48"/>
+          <w:rtl/>
+        </w:rPr>
+      </w:pPr>
+      <w:r>
+        <w:rPr>
+          <w:sz w:val="48"/>
+          <w:szCs w:val="48"/>
+          <w:rtl/>
+        </w:rPr>
+        <w:tab/>
+      </w:r>
+      <w:r>
+        <w:rPr>
+          <w:rFonts w:hint="cs"/>
+          <w:sz w:val="48"/>
+          <w:szCs w:val="48"/>
+          <w:rtl/>
+        </w:rPr>
+        <w:t xml:space="preserve">    </w:t>
+      </w:r>
+      <w:r>
+        <w:rPr>
+          <w:sz w:val="48"/>
+          <w:szCs w:val="48"/>
+        </w:rPr>
+        <w:t xml:space="preserve">} </w:t>
+      </w:r>
+    </w:p>
+    <w:p>
+      <w:pPr>
+        <w:tabs>
+          <w:tab w:val="left" w:pos="180"/>
+          <w:tab w:val="right" w:pos="9360"/>
+        </w:tabs>
+        <w:rPr>
+          <w:sz w:val="48"/>
+          <w:szCs w:val="48"/>
+          <w:rtl/>
+        </w:rPr>
+      </w:pPr>
+      <w:r>
+        <w:rPr>
+          <w:sz w:val="48"/>
+          <w:szCs w:val="48"/>
+        </w:rPr>
+        <w:t>}</w:t>
+      </w:r>
+    </w:p>
+    <w:p>
+      <w:pPr>
+        <w:tabs>
+          <w:tab w:val="left" w:pos="180"/>
+          <w:tab w:val="right" w:pos="9360"/>
+        </w:tabs>
+        <w:jc w:val="right"/>
+        <w:rPr>
+          <w:rFonts w:asciiTheme="minorBidi" w:hAnsiTheme="minorBidi"/>
+          <w:sz w:val="48"/>
+          <w:szCs w:val="48"/>
+          <w:rtl/>
+          <w:lang w:bidi="fa-IR"/>
+        </w:rPr>
+      </w:pPr>
+      <w:r>
+        <w:rPr>
+          <w:rFonts w:asciiTheme="minorBidi" w:hAnsiTheme="minorBidi" w:hint="cs"/>
+          <w:sz w:val="48"/>
+          <w:szCs w:val="48"/>
+          <w:rtl/>
+          <w:lang w:bidi="fa-IR"/>
+        </w:rPr>
+        <w:t>این کد جاوا چنین چیزی معنی می شود:</w:t>
+      </w:r>
+      <w:r>
+        <w:rPr>
+          <w:rFonts w:asciiTheme="minorBidi" w:hAnsiTheme="minorBidi" w:hint="cs"/>
+          <w:sz w:val="48"/>
+          <w:szCs w:val="48"/>
+          <w:rtl/>
+          <w:lang w:bidi="fa-IR"/>
+        </w:rPr>
+        <w:t xml:space="preserve"> نام کلاس طرحی از ماشین محاسبه مخصوصی است که توانمند است دو عدد دابل را بپذیرد، یکی را با برچسب طول و دیگری را با برچسب عرض </w:t>
+      </w:r>
+      <w:r>
+        <w:rPr>
+          <w:rFonts w:asciiTheme="minorBidi" w:hAnsiTheme="minorBidi" w:hint="cs"/>
+          <w:sz w:val="48"/>
+          <w:szCs w:val="48"/>
+          <w:rtl/>
+          <w:lang w:bidi="fa-IR"/>
+        </w:rPr>
+        <w:t>ب</w:t>
+      </w:r>
+      <w:r>
+        <w:rPr>
+          <w:rFonts w:asciiTheme="minorBidi" w:hAnsiTheme="minorBidi" w:hint="cs"/>
+          <w:sz w:val="48"/>
+          <w:szCs w:val="48"/>
+          <w:rtl/>
+          <w:lang w:bidi="fa-IR"/>
+        </w:rPr>
+        <w:t>شناسد،</w:t>
+      </w:r>
+      <w:r>
+        <w:rPr>
+          <w:rFonts w:asciiTheme="minorBidi" w:hAnsiTheme="minorBidi" w:hint="cs"/>
+          <w:sz w:val="48"/>
+          <w:szCs w:val="48"/>
+          <w:rtl/>
+          <w:lang w:bidi="fa-IR"/>
+        </w:rPr>
+        <w:t xml:space="preserve"> حاصل ضرب آن ها را محاسبه کند و نتیجه را برگرداند. به این محاسبه نامی داده شده است: مستطیل. </w:t>
+      </w:r>
+      <w:r>
+        <w:rPr>
+          <w:rFonts w:asciiTheme="minorBidi" w:hAnsiTheme="minorBidi" w:hint="cs"/>
+          <w:sz w:val="48"/>
+          <w:szCs w:val="48"/>
+          <w:rtl/>
+          <w:lang w:bidi="fa-IR"/>
+        </w:rPr>
+        <w:t xml:space="preserve">در نگارش جاوا </w:t>
+      </w:r>
+      <w:r>
+        <w:rPr>
+          <w:rFonts w:asciiTheme="minorBidi" w:hAnsiTheme="minorBidi" w:hint="cs"/>
+          <w:sz w:val="48"/>
+          <w:szCs w:val="48"/>
+          <w:rtl/>
+          <w:lang w:bidi="fa-IR"/>
+        </w:rPr>
+        <w:t>این یک متد برای کلاس محاسبه مساحت نام دارد.</w:t>
+      </w:r>
+    </w:p>
+    <w:p>
+      <w:pPr>
+        <w:tabs>
+          <w:tab w:val="left" w:pos="180"/>
+          <w:tab w:val="right" w:pos="9360"/>
+        </w:tabs>
+        <w:jc w:val="right"/>
+        <w:rPr>
+          <w:rFonts w:asciiTheme="minorBidi" w:hAnsiTheme="minorBidi"/>
+          <w:sz w:val="48"/>
+          <w:szCs w:val="48"/>
+          <w:rtl/>
+          <w:lang w:bidi="fa-IR"/>
+        </w:rPr>
+      </w:pPr>
+      <w:r>
+        <w:rPr>
+          <w:rFonts w:asciiTheme="minorBidi" w:hAnsiTheme="minorBidi" w:hint="cs"/>
+          <w:sz w:val="48"/>
+          <w:szCs w:val="48"/>
+          <w:rtl/>
+          <w:lang w:bidi="fa-IR"/>
+        </w:rPr>
+        <w:t>اینجا مثالی آورده شده که ما چطور از کلاس محاسبه مساحت استفاده کنیم تا مساحت مستطیلی به طول 7.2 و عرض 4.5 را به دست آوریم. در بخش تعاملات دکتر جاوا، خطوط کد پایین را وارد کنید.</w:t>
+      </w:r>
+    </w:p>
+    <w:p>
+      <w:pPr>
+        <w:tabs>
+          <w:tab w:val="left" w:pos="180"/>
+          <w:tab w:val="right" w:pos="9360"/>
+        </w:tabs>
+        <w:rPr>
+          <w:sz w:val="48"/>
+          <w:szCs w:val="48"/>
+          <w:rtl/>
+        </w:rPr>
+      </w:pPr>
+      <w:r>
+        <w:rPr>
+          <w:sz w:val="48"/>
+          <w:szCs w:val="48"/>
+        </w:rPr>
+        <w:t xml:space="preserve">AreaCalc calc = new AreaCalc(); </w:t>
+      </w:r>
+    </w:p>
+    <w:p>
+      <w:pPr>
+        <w:tabs>
+          <w:tab w:val="left" w:pos="180"/>
+          <w:tab w:val="right" w:pos="9360"/>
+        </w:tabs>
+        <w:rPr>
+          <w:sz w:val="48"/>
+          <w:szCs w:val="48"/>
+          <w:rtl/>
+        </w:rPr>
+      </w:pPr>
+      <w:r>
+        <w:rPr>
+          <w:sz w:val="48"/>
+          <w:szCs w:val="48"/>
+        </w:rPr>
+        <w:t>calc.rectangle(4.5, 7.2)</w:t>
+      </w:r>
+    </w:p>
+    <w:p>
+      <w:pPr>
+        <w:tabs>
+          <w:tab w:val="left" w:pos="180"/>
+          <w:tab w:val="right" w:pos="9360"/>
+        </w:tabs>
+        <w:jc w:val="right"/>
+        <w:rPr>
+          <w:sz w:val="48"/>
+          <w:szCs w:val="48"/>
+          <w:rtl/>
+          <w:lang w:bidi="fa-IR"/>
+        </w:rPr>
+      </w:pPr>
+      <w:r>
+        <w:rPr>
+          <w:rFonts w:hint="cs"/>
+          <w:sz w:val="48"/>
+          <w:szCs w:val="48"/>
+          <w:rtl/>
+        </w:rPr>
+        <w:lastRenderedPageBreak/>
+        <w:t>اولین خط کد کل</w:t>
+      </w:r>
+      <w:r>
+        <w:rPr>
+          <w:rFonts w:hint="cs"/>
+          <w:sz w:val="48"/>
+          <w:szCs w:val="48"/>
+          <w:rtl/>
+          <w:lang w:bidi="fa-IR"/>
+        </w:rPr>
+        <w:t xml:space="preserve">مه </w:t>
+      </w:r>
+      <w:r>
+        <w:rPr>
+          <w:rFonts w:hint="cs"/>
+          <w:sz w:val="48"/>
+          <w:szCs w:val="48"/>
+          <w:rtl/>
+          <w:lang w:bidi="fa-IR"/>
+        </w:rPr>
+        <w:t>"</w:t>
+      </w:r>
+      <w:r>
+        <w:rPr>
+          <w:rFonts w:hint="cs"/>
+          <w:sz w:val="48"/>
+          <w:szCs w:val="48"/>
+          <w:rtl/>
+          <w:lang w:bidi="fa-IR"/>
+        </w:rPr>
+        <w:t>محاسبه</w:t>
+      </w:r>
+      <w:r>
+        <w:rPr>
+          <w:rFonts w:hint="cs"/>
+          <w:sz w:val="48"/>
+          <w:szCs w:val="48"/>
+          <w:rtl/>
+          <w:lang w:bidi="fa-IR"/>
+        </w:rPr>
+        <w:t>"</w:t>
+      </w:r>
+      <w:r>
+        <w:rPr>
+          <w:rFonts w:hint="cs"/>
+          <w:sz w:val="48"/>
+          <w:szCs w:val="48"/>
+          <w:rtl/>
+          <w:lang w:bidi="fa-IR"/>
+        </w:rPr>
+        <w:t xml:space="preserve"> را به عنوان متغیری از نوع محاسبه مساحت تعریف می کند و آن را به نمونه ای از کلاس محاسبه مساحت نسبت می دهد. </w:t>
+      </w:r>
+      <w:r>
+        <w:rPr>
+          <w:rFonts w:hint="cs"/>
+          <w:sz w:val="48"/>
+          <w:szCs w:val="48"/>
+          <w:rtl/>
+          <w:lang w:bidi="fa-IR"/>
+        </w:rPr>
+        <w:t xml:space="preserve">کلمه "جدید" کلمه ای کلیدی در جاوا می باشد. این یک مثال از این است که چه چیزی عملگر کلاس نامیده می شود. </w:t>
+      </w:r>
+      <w:r>
+        <w:rPr>
+          <w:rFonts w:hint="cs"/>
+          <w:sz w:val="48"/>
+          <w:szCs w:val="48"/>
+          <w:rtl/>
+          <w:lang w:bidi="fa-IR"/>
+        </w:rPr>
+        <w:t>عملیاتی را روی کلاس انجام می دهد و نمونه ای از کلاس داده شده را می سازد ( شئ هم نامیده می شود ). خط دوم کد صدا زدن شئ محاسبه است که وظیفۀ مستطیل را اجرا کند که عرض با مقدار 4.5 و طول با</w:t>
+      </w:r>
+      <w:r>
+        <w:rPr>
+          <w:rFonts w:hint="cs"/>
+          <w:sz w:val="48"/>
+          <w:szCs w:val="48"/>
+          <w:rtl/>
+          <w:lang w:bidi="fa-IR"/>
+        </w:rPr>
+        <w:t xml:space="preserve"> مقدار</w:t>
+      </w:r>
+      <w:r>
+        <w:rPr>
+          <w:rFonts w:hint="cs"/>
+          <w:sz w:val="48"/>
+          <w:szCs w:val="48"/>
+          <w:rtl/>
+          <w:lang w:bidi="fa-IR"/>
+        </w:rPr>
+        <w:t xml:space="preserve"> 7.2 </w:t>
+      </w:r>
+      <w:r>
+        <w:rPr>
+          <w:rFonts w:hint="cs"/>
+          <w:sz w:val="48"/>
+          <w:szCs w:val="48"/>
+          <w:rtl/>
+          <w:lang w:bidi="fa-IR"/>
+        </w:rPr>
+        <w:t>منسوب شده است</w:t>
+      </w:r>
+      <w:r>
+        <w:rPr>
+          <w:rFonts w:hint="cs"/>
+          <w:sz w:val="48"/>
+          <w:szCs w:val="48"/>
+          <w:rtl/>
+          <w:lang w:bidi="fa-IR"/>
+        </w:rPr>
+        <w:t xml:space="preserve">. برای به دست آوردن مساحت یک مستطیل 8.4 در 5.6 ما </w:t>
+      </w:r>
+      <w:r>
+        <w:rPr>
+          <w:rFonts w:hint="cs"/>
+          <w:sz w:val="48"/>
+          <w:szCs w:val="48"/>
+          <w:rtl/>
+          <w:lang w:bidi="fa-IR"/>
+        </w:rPr>
+        <w:t xml:space="preserve">دوباره </w:t>
+      </w:r>
+      <w:r>
+        <w:rPr>
+          <w:rFonts w:hint="cs"/>
+          <w:sz w:val="48"/>
+          <w:szCs w:val="48"/>
+          <w:rtl/>
+          <w:lang w:bidi="fa-IR"/>
+        </w:rPr>
+        <w:t xml:space="preserve">به سادگی </w:t>
+      </w:r>
+      <w:r>
+        <w:rPr>
+          <w:rFonts w:hint="cs"/>
+          <w:sz w:val="48"/>
+          <w:szCs w:val="48"/>
+          <w:rtl/>
+          <w:lang w:bidi="fa-IR"/>
+        </w:rPr>
+        <w:t>از همان ماشین حسابِ "محاسبه" استفاده میکنیم:</w:t>
+      </w:r>
+    </w:p>
+    <w:p>
+      <w:pPr>
+        <w:tabs>
+          <w:tab w:val="left" w:pos="180"/>
+          <w:tab w:val="right" w:pos="9360"/>
+        </w:tabs>
+        <w:rPr>
+          <w:sz w:val="48"/>
+          <w:szCs w:val="48"/>
+          <w:rtl/>
+        </w:rPr>
+      </w:pPr>
+      <w:r>
+        <w:rPr>
+          <w:sz w:val="48"/>
+          <w:szCs w:val="48"/>
+        </w:rPr>
+        <w:t>calc.rectangle(5.6, 8.4);</w:t>
+      </w:r>
+    </w:p>
+    <w:p>
+      <w:pPr>
+        <w:tabs>
+          <w:tab w:val="left" w:pos="180"/>
+          <w:tab w:val="right" w:pos="9360"/>
+        </w:tabs>
+        <w:jc w:val="right"/>
+        <w:rPr>
+          <w:rFonts w:asciiTheme="minorBidi" w:hAnsiTheme="minorBidi"/>
+          <w:sz w:val="48"/>
+          <w:szCs w:val="48"/>
+          <w:rtl/>
+          <w:lang w:bidi="fa-IR"/>
+        </w:rPr>
+      </w:pPr>
+      <w:r>
+        <w:rPr>
+          <w:rFonts w:asciiTheme="minorBidi" w:hAnsiTheme="minorBidi" w:hint="cs"/>
+          <w:sz w:val="48"/>
+          <w:szCs w:val="48"/>
+          <w:rtl/>
+          <w:lang w:bidi="fa-IR"/>
+        </w:rPr>
+        <w:t>پس به جای حل کردن فقط یک مسئله ( طول یک مستطیل 7.2 و عرض آن 4.5 داده شده است، مساحت آن را بیابید )</w:t>
+      </w:r>
+    </w:p>
+    <w:p>
+      <w:pPr>
+        <w:tabs>
+          <w:tab w:val="left" w:pos="180"/>
+          <w:tab w:val="right" w:pos="9360"/>
+        </w:tabs>
+        <w:jc w:val="right"/>
+        <w:rPr>
+          <w:rFonts w:asciiTheme="minorBidi" w:hAnsiTheme="minorBidi"/>
+          <w:sz w:val="48"/>
+          <w:szCs w:val="48"/>
+          <w:rtl/>
+          <w:lang w:bidi="fa-IR"/>
+        </w:rPr>
+      </w:pPr>
+      <w:r>
+        <w:rPr>
+          <w:rFonts w:asciiTheme="minorBidi" w:hAnsiTheme="minorBidi" w:hint="cs"/>
+          <w:sz w:val="48"/>
+          <w:szCs w:val="48"/>
+          <w:rtl/>
+          <w:lang w:bidi="fa-IR"/>
+        </w:rPr>
+        <w:t>ما ماشینی را ساخته ایم که می تواند مساحت هر مستطیل داده شده را محاسبه کند.</w:t>
+      </w:r>
+      <w:r>
+        <w:rPr>
+          <w:rFonts w:asciiTheme="minorBidi" w:hAnsiTheme="minorBidi" w:hint="cs"/>
+          <w:sz w:val="48"/>
+          <w:szCs w:val="48"/>
+          <w:rtl/>
+          <w:lang w:bidi="fa-IR"/>
+        </w:rPr>
+        <w:t xml:space="preserve"> </w:t>
+      </w:r>
+      <w:r>
+        <w:rPr>
+          <w:rFonts w:asciiTheme="minorBidi" w:hAnsiTheme="minorBidi" w:hint="cs"/>
+          <w:sz w:val="48"/>
+          <w:szCs w:val="48"/>
+          <w:rtl/>
+          <w:lang w:bidi="fa-IR"/>
+        </w:rPr>
+        <w:t xml:space="preserve">اما راجب محاسبه کردن مساحت یم مثلث قائم الزاویه با ارتفاع 5 و قائده 4 چه؟ ما به سادگی نمی توانیم از این ماشین حساب استفاده کنیم. ما یک ماشین حساب مخصوص دیگر نیاز داریم، نوعی که بتواند مساحت یک دایره را محاسبه کند. </w:t>
+      </w:r>
+    </w:p>
+    <w:p>
+      <w:pPr>
+        <w:tabs>
+          <w:tab w:val="left" w:pos="180"/>
+          <w:tab w:val="right" w:pos="9360"/>
+        </w:tabs>
+        <w:jc w:val="right"/>
+        <w:rPr>
+          <w:rFonts w:asciiTheme="minorBidi" w:hAnsiTheme="minorBidi" w:hint="cs"/>
+          <w:sz w:val="48"/>
+          <w:szCs w:val="48"/>
+          <w:rtl/>
+          <w:lang w:bidi="fa-IR"/>
+        </w:rPr>
+      </w:pPr>
+      <w:r>
+        <w:rPr>
+          <w:rFonts w:asciiTheme="minorBidi" w:hAnsiTheme="minorBidi" w:hint="cs"/>
+          <w:sz w:val="48"/>
+          <w:szCs w:val="48"/>
+          <w:rtl/>
+          <w:lang w:bidi="fa-IR"/>
+        </w:rPr>
+        <w:lastRenderedPageBreak/>
+        <w:t>حداقل دو نوع طراحی مختلف برای چنین ماشین حسابی وجود دارد.</w:t>
       </w:r>
     </w:p>
     <w:sectPr>

</xml_diff>

<commit_message>
page number 3 is done.
</commit_message>
<xml_diff>
--- a/ترجمه مقاله شی گرایی دانشگاه.docx
+++ b/ترجمه مقاله شی گرایی دانشگاه.docx
@@ -1841,17 +1841,7 @@
           <w:rtl/>
           <w:lang w:bidi="fa-IR"/>
         </w:rPr>
-        <w:t>منسوب شده است</w:t>
-      </w:r>
-      <w:r>
-        <w:rPr>
-          <w:rFonts w:hint="cs"/>
-          <w:sz w:val="48"/>
-          <w:szCs w:val="48"/>
-          <w:rtl/>
-          <w:lang w:bidi="fa-IR"/>
-        </w:rPr>
-        <w:t xml:space="preserve">. برای به دست آوردن مساحت یک مستطیل 8.4 در 5.6 ما </w:t>
+        <w:t xml:space="preserve">منسوب شده است. برای به دست آوردن مساحت یک مستطیل 8.4 در 5.6 ما </w:t>
       </w:r>
       <w:r>
         <w:rPr>
@@ -1973,7 +1963,27 @@
           <w:rtl/>
           <w:lang w:bidi="fa-IR"/>
         </w:rPr>
-        <w:t xml:space="preserve">اما راجب محاسبه کردن مساحت یم مثلث قائم الزاویه با ارتفاع 5 و قائده 4 چه؟ ما به سادگی نمی توانیم از این ماشین حساب استفاده کنیم. ما یک ماشین حساب مخصوص دیگر نیاز داریم، نوعی که بتواند مساحت یک دایره را محاسبه کند. </w:t>
+        <w:t xml:space="preserve">اما </w:t>
+      </w:r>
+      <w:r>
+        <w:rPr>
+          <w:rFonts w:asciiTheme="minorBidi" w:hAnsiTheme="minorBidi" w:hint="cs"/>
+          <w:sz w:val="48"/>
+          <w:szCs w:val="48"/>
+          <w:rtl/>
+          <w:lang w:bidi="fa-IR"/>
+        </w:rPr>
+        <w:t>راجع به</w:t>
+      </w:r>
+      <w:r>
+        <w:rPr>
+          <w:rFonts w:asciiTheme="minorBidi" w:hAnsiTheme="minorBidi" w:hint="cs"/>
+          <w:sz w:val="48"/>
+          <w:szCs w:val="48"/>
+          <w:rtl/>
+          <w:lang w:bidi="fa-IR"/>
+        </w:rPr>
+        <w:t xml:space="preserve"> محاسبه کردن مساحت مثلث قائم الزاویه با ارتفاع 5 و قائده 4 چه؟ ما به سادگی نمی توانیم از این ماشین حساب استفاده کنیم. ما یک ماشین حساب مخصوص دیگر نیاز داریم، نوعی که بتواند مساحت یک دایره را محاسبه کند. </w:t>
       </w:r>
     </w:p>
     <w:p>
@@ -1984,7 +1994,7 @@
         </w:tabs>
         <w:jc w:val="right"/>
         <w:rPr>
-          <w:rFonts w:asciiTheme="minorBidi" w:hAnsiTheme="minorBidi" w:hint="cs"/>
+          <w:rFonts w:asciiTheme="minorBidi" w:hAnsiTheme="minorBidi"/>
           <w:sz w:val="48"/>
           <w:szCs w:val="48"/>
           <w:rtl/>
@@ -2001,6 +2011,583 @@
         </w:rPr>
         <w:lastRenderedPageBreak/>
         <w:t>حداقل دو نوع طراحی مختلف برای چنین ماشین حسابی وجود دارد.</w:t>
+      </w:r>
+    </w:p>
+    <w:p>
+      <w:pPr>
+        <w:pStyle w:val="ListParagraph"/>
+        <w:numPr>
+          <w:ilvl w:val="0"/>
+          <w:numId w:val="5"/>
+        </w:numPr>
+        <w:tabs>
+          <w:tab w:val="left" w:pos="180"/>
+          <w:tab w:val="right" w:pos="9360"/>
+        </w:tabs>
+        <w:jc w:val="right"/>
+        <w:rPr>
+          <w:rFonts w:asciiTheme="minorBidi" w:hAnsiTheme="minorBidi"/>
+          <w:sz w:val="48"/>
+          <w:szCs w:val="48"/>
+          <w:lang w:bidi="fa-IR"/>
+        </w:rPr>
+      </w:pPr>
+      <w:r>
+        <w:rPr>
+          <w:rFonts w:asciiTheme="minorBidi" w:hAnsiTheme="minorBidi" w:hint="cs"/>
+          <w:sz w:val="48"/>
+          <w:szCs w:val="48"/>
+          <w:rtl/>
+          <w:lang w:bidi="fa-IR"/>
+        </w:rPr>
+        <w:t xml:space="preserve">کلاسی </w:t>
+      </w:r>
+      <w:r>
+        <w:rPr>
+          <w:rFonts w:asciiTheme="minorBidi" w:hAnsiTheme="minorBidi" w:hint="cs"/>
+          <w:sz w:val="48"/>
+          <w:szCs w:val="48"/>
+          <w:rtl/>
+          <w:lang w:bidi="fa-IR"/>
+        </w:rPr>
+        <w:t xml:space="preserve">جدید تحت عنوان "محاسبه مساحت 2" با یک متد به نام مثلث قائم الزاویه با دو پارامتر ورودی از نوع دابل ایجاد کنید. </w:t>
+      </w:r>
+      <w:r>
+        <w:rPr>
+          <w:rFonts w:asciiTheme="minorBidi" w:hAnsiTheme="minorBidi" w:hint="cs"/>
+          <w:sz w:val="48"/>
+          <w:szCs w:val="48"/>
+          <w:rtl/>
+          <w:lang w:bidi="fa-IR"/>
+        </w:rPr>
+        <w:t xml:space="preserve">این </w:t>
+      </w:r>
+      <w:r>
+        <w:rPr>
+          <w:rFonts w:asciiTheme="minorBidi" w:hAnsiTheme="minorBidi" w:hint="cs"/>
+          <w:sz w:val="48"/>
+          <w:szCs w:val="48"/>
+          <w:rtl/>
+          <w:lang w:bidi="fa-IR"/>
+        </w:rPr>
+        <w:t>روش</w:t>
+      </w:r>
+      <w:r>
+        <w:rPr>
+          <w:rFonts w:asciiTheme="minorBidi" w:hAnsiTheme="minorBidi" w:hint="cs"/>
+          <w:sz w:val="48"/>
+          <w:szCs w:val="48"/>
+          <w:rtl/>
+          <w:lang w:bidi="fa-IR"/>
+        </w:rPr>
+        <w:t xml:space="preserve"> با اینکه یک ماشین حسابِ مساحتِ متفاوت با یک دکمه به اسم مثلث قائم با دو درگاه برای ورودی طراحی کنیم، </w:t>
+      </w:r>
+      <w:r>
+        <w:rPr>
+          <w:rFonts w:asciiTheme="minorBidi" w:hAnsiTheme="minorBidi" w:hint="cs"/>
+          <w:sz w:val="48"/>
+          <w:szCs w:val="48"/>
+          <w:rtl/>
+          <w:lang w:bidi="fa-IR"/>
+        </w:rPr>
+        <w:t>یکی است</w:t>
+      </w:r>
+      <w:r>
+        <w:rPr>
+          <w:rFonts w:asciiTheme="minorBidi" w:hAnsiTheme="minorBidi" w:hint="cs"/>
+          <w:sz w:val="48"/>
+          <w:szCs w:val="48"/>
+          <w:rtl/>
+          <w:lang w:bidi="fa-IR"/>
+        </w:rPr>
+        <w:t>.</w:t>
+      </w:r>
+    </w:p>
+    <w:p>
+      <w:pPr>
+        <w:pStyle w:val="ListParagraph"/>
+        <w:numPr>
+          <w:ilvl w:val="0"/>
+          <w:numId w:val="5"/>
+        </w:numPr>
+        <w:tabs>
+          <w:tab w:val="left" w:pos="180"/>
+          <w:tab w:val="right" w:pos="9360"/>
+        </w:tabs>
+        <w:jc w:val="right"/>
+        <w:rPr>
+          <w:rFonts w:asciiTheme="minorBidi" w:hAnsiTheme="minorBidi"/>
+          <w:sz w:val="48"/>
+          <w:szCs w:val="48"/>
+          <w:lang w:bidi="fa-IR"/>
+        </w:rPr>
+      </w:pPr>
+      <w:r>
+        <w:rPr>
+          <w:rFonts w:asciiTheme="minorBidi" w:hAnsiTheme="minorBidi" w:hint="cs"/>
+          <w:sz w:val="48"/>
+          <w:szCs w:val="48"/>
+          <w:rtl/>
+          <w:lang w:bidi="fa-IR"/>
+        </w:rPr>
+        <w:t xml:space="preserve">به کلاس ماشین حسابِ مساحت، متدی تحت عنوان مثلث قائم با دو پارامتر ورودی از نوع دابل اضافه کنیم. این روش با اینکه یک ماشین حساب مساحت با دو دکمه ایجاد کنیم یکی است: </w:t>
+      </w:r>
+      <w:r>
+        <w:rPr>
+          <w:rFonts w:asciiTheme="minorBidi" w:hAnsiTheme="minorBidi" w:hint="cs"/>
+          <w:sz w:val="48"/>
+          <w:szCs w:val="48"/>
+          <w:rtl/>
+          <w:lang w:bidi="fa-IR"/>
+        </w:rPr>
+        <w:t xml:space="preserve">یکی </w:t>
+      </w:r>
+      <w:r>
+        <w:rPr>
+          <w:rFonts w:asciiTheme="minorBidi" w:hAnsiTheme="minorBidi" w:hint="cs"/>
+          <w:sz w:val="48"/>
+          <w:szCs w:val="48"/>
+          <w:rtl/>
+          <w:lang w:bidi="fa-IR"/>
+        </w:rPr>
+        <w:t xml:space="preserve">برچسبِ </w:t>
+      </w:r>
+      <w:r>
+        <w:rPr>
+          <w:rFonts w:asciiTheme="minorBidi" w:hAnsiTheme="minorBidi" w:hint="cs"/>
+          <w:sz w:val="48"/>
+          <w:szCs w:val="48"/>
+          <w:rtl/>
+          <w:lang w:bidi="fa-IR"/>
+        </w:rPr>
+        <w:t>مستطیل</w:t>
+      </w:r>
+      <w:r>
+        <w:rPr>
+          <w:rFonts w:asciiTheme="minorBidi" w:hAnsiTheme="minorBidi" w:hint="cs"/>
+          <w:sz w:val="48"/>
+          <w:szCs w:val="48"/>
+          <w:rtl/>
+          <w:lang w:bidi="fa-IR"/>
+        </w:rPr>
+        <w:t xml:space="preserve"> خورده</w:t>
+      </w:r>
+      <w:r>
+        <w:rPr>
+          <w:rFonts w:asciiTheme="minorBidi" w:hAnsiTheme="minorBidi" w:hint="cs"/>
+          <w:sz w:val="48"/>
+          <w:szCs w:val="48"/>
+          <w:rtl/>
+          <w:lang w:bidi="fa-IR"/>
+        </w:rPr>
+        <w:t xml:space="preserve"> که دو درگاه ورودی دارد، و دیگری مثلث قائم، که آن هم دو درگاه ورودی دارد. </w:t>
+      </w:r>
+    </w:p>
+    <w:p>
+      <w:pPr>
+        <w:tabs>
+          <w:tab w:val="left" w:pos="180"/>
+          <w:tab w:val="right" w:pos="9360"/>
+        </w:tabs>
+        <w:jc w:val="right"/>
+        <w:rPr>
+          <w:rFonts w:asciiTheme="minorBidi" w:hAnsiTheme="minorBidi"/>
+          <w:sz w:val="48"/>
+          <w:szCs w:val="48"/>
+          <w:rtl/>
+          <w:lang w:bidi="fa-IR"/>
+        </w:rPr>
+      </w:pPr>
+      <w:r>
+        <w:rPr>
+          <w:rFonts w:asciiTheme="minorBidi" w:hAnsiTheme="minorBidi" w:hint="cs"/>
+          <w:sz w:val="48"/>
+          <w:szCs w:val="48"/>
+          <w:rtl/>
+          <w:lang w:bidi="fa-IR"/>
+        </w:rPr>
+        <w:t xml:space="preserve">در هر دو طراحی، این مسئولیت کاربر ماشین حساب است که ماشین حساب مناسب را انتخاب کند یا دکمه مناسب را روی ماشین حساب فشار دهد تا به طرز صحیح </w:t>
+      </w:r>
+      <w:r>
+        <w:rPr>
+          <w:rFonts w:asciiTheme="minorBidi" w:hAnsiTheme="minorBidi" w:hint="cs"/>
+          <w:sz w:val="48"/>
+          <w:szCs w:val="48"/>
+          <w:rtl/>
+          <w:lang w:bidi="fa-IR"/>
+        </w:rPr>
+        <w:t xml:space="preserve">مساحت شکل هندسی داده شده را به دست بیاورد. </w:t>
+      </w:r>
+      <w:r>
+        <w:rPr>
+          <w:rFonts w:asciiTheme="minorBidi" w:hAnsiTheme="minorBidi" w:hint="cs"/>
+          <w:sz w:val="48"/>
+          <w:szCs w:val="48"/>
+          <w:rtl/>
+          <w:lang w:bidi="fa-IR"/>
+        </w:rPr>
+        <w:t>از آن جایی که دو محاسبه</w:t>
+      </w:r>
+      <w:r>
+        <w:rPr>
+          <w:rFonts w:asciiTheme="minorBidi" w:hAnsiTheme="minorBidi" w:hint="cs"/>
+          <w:sz w:val="48"/>
+          <w:szCs w:val="48"/>
+          <w:rtl/>
+          <w:lang w:bidi="fa-IR"/>
+        </w:rPr>
+        <w:t>،</w:t>
+      </w:r>
+      <w:r>
+        <w:rPr>
+          <w:rFonts w:asciiTheme="minorBidi" w:hAnsiTheme="minorBidi" w:hint="cs"/>
+          <w:sz w:val="48"/>
+          <w:szCs w:val="48"/>
+          <w:rtl/>
+          <w:lang w:bidi="fa-IR"/>
+        </w:rPr>
+        <w:t xml:space="preserve"> پارامتر های ورودی مشابه از دقیقاً یک نوع داده رادارند، </w:t>
+      </w:r>
+      <w:r>
+        <w:rPr>
+          <w:rFonts w:asciiTheme="minorBidi" w:hAnsiTheme="minorBidi" w:hint="cs"/>
+          <w:sz w:val="48"/>
+          <w:szCs w:val="48"/>
+          <w:rtl/>
+          <w:lang w:bidi="fa-IR"/>
+        </w:rPr>
+        <w:t xml:space="preserve">کاربر ماشین حساب باید مراقب باشد که سردرگم نشود. اگر فقط دو نوع شکل برای انتخاب وجود داشته باشد، شاید خیلی مایۀ ناراحتی نباشد: مستطیل و مثلث قائم. اما اگر </w:t>
+      </w:r>
+      <w:r>
+        <w:rPr>
+          <w:rFonts w:asciiTheme="minorBidi" w:hAnsiTheme="minorBidi" w:hint="cs"/>
+          <w:sz w:val="48"/>
+          <w:szCs w:val="48"/>
+          <w:rtl/>
+          <w:lang w:bidi="fa-IR"/>
+        </w:rPr>
+        <w:lastRenderedPageBreak/>
+        <w:t xml:space="preserve">کاربر </w:t>
+      </w:r>
+      <w:r>
+        <w:rPr>
+          <w:rFonts w:asciiTheme="minorBidi" w:hAnsiTheme="minorBidi" w:hint="cs"/>
+          <w:sz w:val="48"/>
+          <w:szCs w:val="48"/>
+          <w:rtl/>
+          <w:lang w:bidi="fa-IR"/>
+        </w:rPr>
+        <w:t>مجبور باشد میان صد ها شکل مختلف انتخاب کند چه؟ یا بهتر، تعداد بی شماری از اشکال؟ چطور ما به عنوان برنامه نویس، ماشین حسابی بسازیم که بتواند از پس بی نهایت تعداد از اشکال برآید؟</w:t>
+      </w:r>
+      <w:r>
+        <w:rPr>
+          <w:rFonts w:asciiTheme="minorBidi" w:hAnsiTheme="minorBidi" w:hint="cs"/>
+          <w:sz w:val="48"/>
+          <w:szCs w:val="48"/>
+          <w:rtl/>
+          <w:lang w:bidi="fa-IR"/>
+        </w:rPr>
+        <w:t xml:space="preserve"> پاسخ ابسترکشن است. </w:t>
+      </w:r>
+      <w:r>
+        <w:rPr>
+          <w:rFonts w:asciiTheme="minorBidi" w:hAnsiTheme="minorBidi" w:hint="cs"/>
+          <w:sz w:val="48"/>
+          <w:szCs w:val="48"/>
+          <w:rtl/>
+          <w:lang w:bidi="fa-IR"/>
+        </w:rPr>
+        <w:t xml:space="preserve">برای انگیزه پیدا کردن </w:t>
+      </w:r>
+      <w:r>
+        <w:rPr>
+          <w:rFonts w:asciiTheme="minorBidi" w:hAnsiTheme="minorBidi" w:hint="cs"/>
+          <w:sz w:val="48"/>
+          <w:szCs w:val="48"/>
+          <w:rtl/>
+          <w:lang w:bidi="fa-IR"/>
+        </w:rPr>
+        <w:t>راجع به</w:t>
+      </w:r>
+      <w:r>
+        <w:rPr>
+          <w:rFonts w:asciiTheme="minorBidi" w:hAnsiTheme="minorBidi" w:hint="cs"/>
+          <w:sz w:val="48"/>
+          <w:szCs w:val="48"/>
+          <w:rtl/>
+          <w:lang w:bidi="fa-IR"/>
+        </w:rPr>
+        <w:t xml:space="preserve"> مفهومی کردن مسئله، اجازه دهید گریزی بزنیم و </w:t>
+      </w:r>
+      <w:r>
+        <w:rPr>
+          <w:rFonts w:asciiTheme="minorBidi" w:hAnsiTheme="minorBidi" w:hint="cs"/>
+          <w:sz w:val="48"/>
+          <w:szCs w:val="48"/>
+          <w:rtl/>
+          <w:lang w:bidi="fa-IR"/>
+        </w:rPr>
+        <w:t>راجع به</w:t>
+      </w:r>
+      <w:r>
+        <w:rPr>
+          <w:rFonts w:asciiTheme="minorBidi" w:hAnsiTheme="minorBidi" w:hint="cs"/>
+          <w:sz w:val="48"/>
+          <w:szCs w:val="48"/>
+          <w:rtl/>
+          <w:lang w:bidi="fa-IR"/>
+        </w:rPr>
+        <w:t xml:space="preserve"> رفتار یک کودک بیندیشیم! </w:t>
+      </w:r>
+    </w:p>
+    <w:p>
+      <w:pPr>
+        <w:tabs>
+          <w:tab w:val="left" w:pos="180"/>
+          <w:tab w:val="right" w:pos="9360"/>
+        </w:tabs>
+        <w:jc w:val="right"/>
+        <w:rPr>
+          <w:rFonts w:asciiTheme="minorBidi" w:hAnsiTheme="minorBidi"/>
+          <w:b/>
+          <w:bCs/>
+          <w:sz w:val="48"/>
+          <w:szCs w:val="48"/>
+          <w:rtl/>
+          <w:lang w:bidi="fa-IR"/>
+        </w:rPr>
+      </w:pPr>
+      <w:r>
+        <w:rPr>
+          <w:rFonts w:asciiTheme="minorBidi" w:hAnsiTheme="minorBidi" w:hint="cs"/>
+          <w:b/>
+          <w:bCs/>
+          <w:sz w:val="48"/>
+          <w:szCs w:val="48"/>
+          <w:rtl/>
+          <w:lang w:bidi="fa-IR"/>
+        </w:rPr>
+        <w:t>مدل سازی یک شخص</w:t>
+      </w:r>
+    </w:p>
+    <w:p>
+      <w:pPr>
+        <w:tabs>
+          <w:tab w:val="left" w:pos="180"/>
+          <w:tab w:val="right" w:pos="9360"/>
+        </w:tabs>
+        <w:jc w:val="right"/>
+        <w:rPr>
+          <w:rFonts w:asciiTheme="minorBidi" w:hAnsiTheme="minorBidi"/>
+          <w:sz w:val="48"/>
+          <w:szCs w:val="48"/>
+          <w:rtl/>
+          <w:lang w:bidi="fa-IR"/>
+        </w:rPr>
+      </w:pPr>
+      <w:r>
+        <w:rPr>
+          <w:rFonts w:asciiTheme="minorBidi" w:hAnsiTheme="minorBidi" w:hint="cs"/>
+          <w:sz w:val="48"/>
+          <w:szCs w:val="48"/>
+          <w:rtl/>
+          <w:lang w:bidi="fa-IR"/>
+        </w:rPr>
+        <w:t xml:space="preserve">برای چندین سال ابتدایی زندگی، پیتر هیچ سرنخی نداشت که تاریخ تولدها کی هستند، </w:t>
+      </w:r>
+      <w:r>
+        <w:rPr>
+          <w:rFonts w:asciiTheme="minorBidi" w:hAnsiTheme="minorBidi" w:hint="cs"/>
+          <w:sz w:val="48"/>
+          <w:szCs w:val="48"/>
+          <w:rtl/>
+          <w:lang w:bidi="fa-IR"/>
+        </w:rPr>
+        <w:t xml:space="preserve">چه برسد به تاریخ تولد خودش. </w:t>
+      </w:r>
+      <w:r>
+        <w:rPr>
+          <w:rFonts w:asciiTheme="minorBidi" w:hAnsiTheme="minorBidi" w:hint="cs"/>
+          <w:sz w:val="48"/>
+          <w:szCs w:val="48"/>
+          <w:rtl/>
+          <w:lang w:bidi="fa-IR"/>
+        </w:rPr>
+        <w:t xml:space="preserve">او به پاسخ دادن به پرسش شما راجع به تاریخ تولد خودش ناتوان بود. این والدین او بودند که به زحمت جشن های تولد او را ماه ها قبل برنامه ریزی می کردند. </w:t>
+      </w:r>
+      <w:r>
+        <w:rPr>
+          <w:rFonts w:asciiTheme="minorBidi" w:hAnsiTheme="minorBidi" w:hint="cs"/>
+          <w:sz w:val="48"/>
+          <w:szCs w:val="48"/>
+          <w:rtl/>
+          <w:lang w:bidi="fa-IR"/>
+        </w:rPr>
+        <w:t xml:space="preserve">پس ما می توانیم پیتر را </w:t>
+      </w:r>
+      <w:r>
+        <w:rPr>
+          <w:rFonts w:asciiTheme="minorBidi" w:hAnsiTheme="minorBidi" w:hint="cs"/>
+          <w:sz w:val="48"/>
+          <w:szCs w:val="48"/>
+          <w:rtl/>
+          <w:lang w:bidi="fa-IR"/>
+        </w:rPr>
+        <w:t>کاملاً</w:t>
+      </w:r>
+      <w:r>
+        <w:rPr>
+          <w:rFonts w:asciiTheme="minorBidi" w:hAnsiTheme="minorBidi" w:hint="cs"/>
+          <w:sz w:val="48"/>
+          <w:szCs w:val="48"/>
+          <w:rtl/>
+          <w:lang w:bidi="fa-IR"/>
+        </w:rPr>
+        <w:t xml:space="preserve"> یک نادان فرض کنیم که </w:t>
+      </w:r>
+      <w:r>
+        <w:rPr>
+          <w:rFonts w:asciiTheme="minorBidi" w:hAnsiTheme="minorBidi" w:hint="cs"/>
+          <w:sz w:val="48"/>
+          <w:szCs w:val="48"/>
+          <w:rtl/>
+          <w:lang w:bidi="fa-IR"/>
+        </w:rPr>
+        <w:t xml:space="preserve">دارای هوش بسیار پایین و توانایی کم است. </w:t>
+      </w:r>
+      <w:r>
+        <w:rPr>
+          <w:rFonts w:asciiTheme="minorBidi" w:hAnsiTheme="minorBidi" w:hint="cs"/>
+          <w:sz w:val="48"/>
+          <w:szCs w:val="48"/>
+          <w:rtl/>
+          <w:lang w:bidi="fa-IR"/>
+        </w:rPr>
+        <w:t>حالا پیتر یک دانشجو است. بخشی از مغر او هست که تاریخ تولد خودش را در آن ذخیره کرده است. تاریخ تولد، 12 سپتامبر 1985 است! پیتر حالا از باهوش هم باهوش تر است</w:t>
+      </w:r>
+      <w:r>
+        <w:rPr>
+          <w:rFonts w:asciiTheme="minorBidi" w:hAnsiTheme="minorBidi" w:hint="cs"/>
+          <w:sz w:val="48"/>
+          <w:szCs w:val="48"/>
+          <w:rtl/>
+          <w:lang w:bidi="fa-IR"/>
+        </w:rPr>
+        <w:t xml:space="preserve">. او می تواند بفهمد چند ماه دیگر تا تولد بعدی خودش مانده و لیست آرزوهایش را دو ماه قبل از تولدش ایمیل کند. چطور ما شخصی باهوش مثل پیتر را مدل سازی کنیم؟ </w:t>
+      </w:r>
+      <w:r>
+        <w:rPr>
+          <w:rFonts w:asciiTheme="minorBidi" w:hAnsiTheme="minorBidi" w:hint="cs"/>
+          <w:sz w:val="48"/>
+          <w:szCs w:val="48"/>
+          <w:rtl/>
+          <w:lang w:bidi="fa-IR"/>
+        </w:rPr>
+        <w:t>مدل سازی چنین شخصی شامل مدل سازی:</w:t>
+      </w:r>
+    </w:p>
+    <w:p>
+      <w:pPr>
+        <w:tabs>
+          <w:tab w:val="left" w:pos="180"/>
+          <w:tab w:val="right" w:pos="9360"/>
+        </w:tabs>
+        <w:jc w:val="right"/>
+        <w:rPr>
+          <w:rFonts w:asciiTheme="minorBidi" w:hAnsiTheme="minorBidi"/>
+          <w:sz w:val="48"/>
+          <w:szCs w:val="48"/>
+          <w:rtl/>
+          <w:lang w:bidi="fa-IR"/>
+        </w:rPr>
+      </w:pPr>
+    </w:p>
+    <w:p>
+      <w:pPr>
+        <w:pStyle w:val="ListParagraph"/>
+        <w:numPr>
+          <w:ilvl w:val="0"/>
+          <w:numId w:val="9"/>
+        </w:numPr>
+        <w:tabs>
+          <w:tab w:val="left" w:pos="180"/>
+          <w:tab w:val="right" w:pos="9360"/>
+        </w:tabs>
+        <w:jc w:val="right"/>
+        <w:rPr>
+          <w:rFonts w:asciiTheme="minorBidi" w:hAnsiTheme="minorBidi"/>
+          <w:sz w:val="48"/>
+          <w:szCs w:val="48"/>
+          <w:lang w:bidi="fa-IR"/>
+        </w:rPr>
+      </w:pPr>
+      <w:r>
+        <w:rPr>
+          <w:rFonts w:asciiTheme="minorBidi" w:hAnsiTheme="minorBidi" w:hint="cs"/>
+          <w:sz w:val="48"/>
+          <w:szCs w:val="48"/>
+          <w:rtl/>
+          <w:lang w:bidi="fa-IR"/>
+        </w:rPr>
+        <w:lastRenderedPageBreak/>
+        <w:t>یک تاریخ تولد</w:t>
+      </w:r>
+    </w:p>
+    <w:p>
+      <w:pPr>
+        <w:pStyle w:val="ListParagraph"/>
+        <w:numPr>
+          <w:ilvl w:val="0"/>
+          <w:numId w:val="9"/>
+        </w:numPr>
+        <w:tabs>
+          <w:tab w:val="left" w:pos="180"/>
+          <w:tab w:val="right" w:pos="9360"/>
+        </w:tabs>
+        <w:jc w:val="right"/>
+        <w:rPr>
+          <w:rFonts w:asciiTheme="minorBidi" w:hAnsiTheme="minorBidi"/>
+          <w:sz w:val="48"/>
+          <w:szCs w:val="48"/>
+          <w:lang w:bidi="fa-IR"/>
+        </w:rPr>
+      </w:pPr>
+      <w:r>
+        <w:rPr>
+          <w:rFonts w:asciiTheme="minorBidi" w:hAnsiTheme="minorBidi" w:hint="cs"/>
+          <w:sz w:val="48"/>
+          <w:szCs w:val="48"/>
+          <w:rtl/>
+          <w:lang w:bidi="fa-IR"/>
+        </w:rPr>
+        <w:t>محاسبه تعداد ماه های مانده تا تولد بعدی، با ماه فعلی معلوم</w:t>
+      </w:r>
+    </w:p>
+    <w:p>
+      <w:pPr>
+        <w:pStyle w:val="ListParagraph"/>
+        <w:tabs>
+          <w:tab w:val="left" w:pos="180"/>
+          <w:tab w:val="right" w:pos="9360"/>
+        </w:tabs>
+        <w:jc w:val="right"/>
+        <w:rPr>
+          <w:rFonts w:asciiTheme="minorBidi" w:hAnsiTheme="minorBidi" w:hint="cs"/>
+          <w:sz w:val="48"/>
+          <w:szCs w:val="48"/>
+          <w:rtl/>
+          <w:lang w:bidi="fa-IR"/>
+        </w:rPr>
+      </w:pPr>
+      <w:r>
+        <w:rPr>
+          <w:rFonts w:asciiTheme="minorBidi" w:hAnsiTheme="minorBidi" w:hint="cs"/>
+          <w:sz w:val="48"/>
+          <w:szCs w:val="48"/>
+          <w:rtl/>
+          <w:lang w:bidi="fa-IR"/>
+        </w:rPr>
+        <w:t>می باشد.</w:t>
       </w:r>
     </w:p>
     <w:sectPr>
@@ -2011,6 +2598,1028 @@
     </w:sectPr>
   </w:body>
 </w:document>
+</file>
+
+<file path=word/numbering.xml><?xml version="1.0" encoding="utf-8"?>
+<w:numbering xmlns:wpc="http://schemas.microsoft.com/office/word/2010/wordprocessingCanvas" xmlns:cx="http://schemas.microsoft.com/office/drawing/2014/chartex" xmlns:cx1="http://schemas.microsoft.com/office/drawing/2015/9/8/chartex" xmlns:cx2="http://schemas.microsoft.com/office/drawing/2015/10/21/chartex" xmlns:cx3="http://schemas.microsoft.com/office/drawing/2016/5/9/chartex" xmlns:cx4="http://schemas.microsoft.com/office/drawing/2016/5/10/chartex" xmlns:cx5="http://schemas.microsoft.com/office/drawing/2016/5/11/chartex" xmlns:cx6="http://schemas.microsoft.com/office/drawing/2016/5/12/chartex" xmlns:cx7="http://schemas.microsoft.com/office/drawing/2016/5/13/chartex" xmlns:cx8="http://schemas.microsoft.com/office/drawing/2016/5/14/chartex" xmlns:mc="http://schemas.openxmlformats.org/markup-compatibility/2006" xmlns:aink="http://schemas.microsoft.com/office/drawing/2016/ink" xmlns:am3d="http://schemas.microsoft.com/office/drawing/2017/model3d" xmlns:o="urn:schemas-microsoft-com:office:office" xmlns:oel="http://schemas.microsoft.com/office/2019/extlst" xmlns:r="http://schemas.openxmlformats.org/officeDocument/2006/relationships" xmlns:m="http://schemas.openxmlformats.org/officeDocument/2006/math" xmlns:v="urn:schemas-microsoft-com:vml" xmlns:wp14="http://schemas.microsoft.com/office/word/2010/wordprocessingDrawing" xmlns:wp="http://schemas.openxmlformats.org/drawingml/2006/wordprocessingDrawing" xmlns:w10="urn:schemas-microsoft-com:office:word" xmlns:w="http://schemas.openxmlformats.org/wordprocessingml/2006/main" xmlns:w14="http://schemas.microsoft.com/office/word/2010/wordml" xmlns:w15="http://schemas.microsoft.com/office/word/2012/wordml" xmlns:w16cex="http://schemas.microsoft.com/office/word/2018/wordml/cex" xmlns:w16cid="http://schemas.microsoft.com/office/word/2016/wordml/cid" xmlns:w16="http://schemas.microsoft.com/office/word/2018/wordml" xmlns:w16sdtdh="http://schemas.microsoft.com/office/word/2020/wordml/sdtdatahash" xmlns:w16se="http://schemas.microsoft.com/office/word/2015/wordml/symex" xmlns:wpg="http://schemas.microsoft.com/office/word/2010/wordprocessingGroup" xmlns:wpi="http://schemas.microsoft.com/office/word/2010/wordprocessingInk" xmlns:wne="http://schemas.microsoft.com/office/word/2006/wordml" xmlns:wps="http://schemas.microsoft.com/office/word/2010/wordprocessingShape" mc:Ignorable="w14 w15 w16se w16cid w16 w16cex w16sdtdh wp14">
+  <w:abstractNum w:abstractNumId="0" w15:restartNumberingAfterBreak="0">
+    <w:nsid w:val="0131685F"/>
+    <w:multiLevelType w:val="hybridMultilevel"/>
+    <w:tmpl w:val="AB8C9142"/>
+    <w:lvl w:ilvl="0" w:tplc="04090001">
+      <w:start w:val="1"/>
+      <w:numFmt w:val="bullet"/>
+      <w:lvlText w:val=""/>
+      <w:lvlJc w:val="left"/>
+      <w:pPr>
+        <w:ind w:left="720" w:hanging="360"/>
+      </w:pPr>
+      <w:rPr>
+        <w:rFonts w:ascii="Symbol" w:hAnsi="Symbol" w:hint="default"/>
+      </w:rPr>
+    </w:lvl>
+    <w:lvl w:ilvl="1" w:tplc="04090003" w:tentative="1">
+      <w:start w:val="1"/>
+      <w:numFmt w:val="bullet"/>
+      <w:lvlText w:val="o"/>
+      <w:lvlJc w:val="left"/>
+      <w:pPr>
+        <w:ind w:left="1440" w:hanging="360"/>
+      </w:pPr>
+      <w:rPr>
+        <w:rFonts w:ascii="Courier New" w:hAnsi="Courier New" w:cs="Courier New" w:hint="default"/>
+      </w:rPr>
+    </w:lvl>
+    <w:lvl w:ilvl="2" w:tplc="04090005" w:tentative="1">
+      <w:start w:val="1"/>
+      <w:numFmt w:val="bullet"/>
+      <w:lvlText w:val=""/>
+      <w:lvlJc w:val="left"/>
+      <w:pPr>
+        <w:ind w:left="2160" w:hanging="360"/>
+      </w:pPr>
+      <w:rPr>
+        <w:rFonts w:ascii="Wingdings" w:hAnsi="Wingdings" w:hint="default"/>
+      </w:rPr>
+    </w:lvl>
+    <w:lvl w:ilvl="3" w:tplc="04090001" w:tentative="1">
+      <w:start w:val="1"/>
+      <w:numFmt w:val="bullet"/>
+      <w:lvlText w:val=""/>
+      <w:lvlJc w:val="left"/>
+      <w:pPr>
+        <w:ind w:left="2880" w:hanging="360"/>
+      </w:pPr>
+      <w:rPr>
+        <w:rFonts w:ascii="Symbol" w:hAnsi="Symbol" w:hint="default"/>
+      </w:rPr>
+    </w:lvl>
+    <w:lvl w:ilvl="4" w:tplc="04090003" w:tentative="1">
+      <w:start w:val="1"/>
+      <w:numFmt w:val="bullet"/>
+      <w:lvlText w:val="o"/>
+      <w:lvlJc w:val="left"/>
+      <w:pPr>
+        <w:ind w:left="3600" w:hanging="360"/>
+      </w:pPr>
+      <w:rPr>
+        <w:rFonts w:ascii="Courier New" w:hAnsi="Courier New" w:cs="Courier New" w:hint="default"/>
+      </w:rPr>
+    </w:lvl>
+    <w:lvl w:ilvl="5" w:tplc="04090005" w:tentative="1">
+      <w:start w:val="1"/>
+      <w:numFmt w:val="bullet"/>
+      <w:lvlText w:val=""/>
+      <w:lvlJc w:val="left"/>
+      <w:pPr>
+        <w:ind w:left="4320" w:hanging="360"/>
+      </w:pPr>
+      <w:rPr>
+        <w:rFonts w:ascii="Wingdings" w:hAnsi="Wingdings" w:hint="default"/>
+      </w:rPr>
+    </w:lvl>
+    <w:lvl w:ilvl="6" w:tplc="04090001" w:tentative="1">
+      <w:start w:val="1"/>
+      <w:numFmt w:val="bullet"/>
+      <w:lvlText w:val=""/>
+      <w:lvlJc w:val="left"/>
+      <w:pPr>
+        <w:ind w:left="5040" w:hanging="360"/>
+      </w:pPr>
+      <w:rPr>
+        <w:rFonts w:ascii="Symbol" w:hAnsi="Symbol" w:hint="default"/>
+      </w:rPr>
+    </w:lvl>
+    <w:lvl w:ilvl="7" w:tplc="04090003" w:tentative="1">
+      <w:start w:val="1"/>
+      <w:numFmt w:val="bullet"/>
+      <w:lvlText w:val="o"/>
+      <w:lvlJc w:val="left"/>
+      <w:pPr>
+        <w:ind w:left="5760" w:hanging="360"/>
+      </w:pPr>
+      <w:rPr>
+        <w:rFonts w:ascii="Courier New" w:hAnsi="Courier New" w:cs="Courier New" w:hint="default"/>
+      </w:rPr>
+    </w:lvl>
+    <w:lvl w:ilvl="8" w:tplc="04090005" w:tentative="1">
+      <w:start w:val="1"/>
+      <w:numFmt w:val="bullet"/>
+      <w:lvlText w:val=""/>
+      <w:lvlJc w:val="left"/>
+      <w:pPr>
+        <w:ind w:left="6480" w:hanging="360"/>
+      </w:pPr>
+      <w:rPr>
+        <w:rFonts w:ascii="Wingdings" w:hAnsi="Wingdings" w:hint="default"/>
+      </w:rPr>
+    </w:lvl>
+  </w:abstractNum>
+  <w:abstractNum w:abstractNumId="1" w15:restartNumberingAfterBreak="0">
+    <w:nsid w:val="15463FF0"/>
+    <w:multiLevelType w:val="hybridMultilevel"/>
+    <w:tmpl w:val="336AF7F6"/>
+    <w:lvl w:ilvl="0" w:tplc="04090001">
+      <w:start w:val="1"/>
+      <w:numFmt w:val="bullet"/>
+      <w:lvlText w:val=""/>
+      <w:lvlJc w:val="left"/>
+      <w:pPr>
+        <w:ind w:left="720" w:hanging="360"/>
+      </w:pPr>
+      <w:rPr>
+        <w:rFonts w:ascii="Symbol" w:hAnsi="Symbol" w:hint="default"/>
+      </w:rPr>
+    </w:lvl>
+    <w:lvl w:ilvl="1" w:tplc="04090003" w:tentative="1">
+      <w:start w:val="1"/>
+      <w:numFmt w:val="bullet"/>
+      <w:lvlText w:val="o"/>
+      <w:lvlJc w:val="left"/>
+      <w:pPr>
+        <w:ind w:left="1440" w:hanging="360"/>
+      </w:pPr>
+      <w:rPr>
+        <w:rFonts w:ascii="Courier New" w:hAnsi="Courier New" w:cs="Courier New" w:hint="default"/>
+      </w:rPr>
+    </w:lvl>
+    <w:lvl w:ilvl="2" w:tplc="04090005" w:tentative="1">
+      <w:start w:val="1"/>
+      <w:numFmt w:val="bullet"/>
+      <w:lvlText w:val=""/>
+      <w:lvlJc w:val="left"/>
+      <w:pPr>
+        <w:ind w:left="2160" w:hanging="360"/>
+      </w:pPr>
+      <w:rPr>
+        <w:rFonts w:ascii="Wingdings" w:hAnsi="Wingdings" w:hint="default"/>
+      </w:rPr>
+    </w:lvl>
+    <w:lvl w:ilvl="3" w:tplc="04090001" w:tentative="1">
+      <w:start w:val="1"/>
+      <w:numFmt w:val="bullet"/>
+      <w:lvlText w:val=""/>
+      <w:lvlJc w:val="left"/>
+      <w:pPr>
+        <w:ind w:left="2880" w:hanging="360"/>
+      </w:pPr>
+      <w:rPr>
+        <w:rFonts w:ascii="Symbol" w:hAnsi="Symbol" w:hint="default"/>
+      </w:rPr>
+    </w:lvl>
+    <w:lvl w:ilvl="4" w:tplc="04090003" w:tentative="1">
+      <w:start w:val="1"/>
+      <w:numFmt w:val="bullet"/>
+      <w:lvlText w:val="o"/>
+      <w:lvlJc w:val="left"/>
+      <w:pPr>
+        <w:ind w:left="3600" w:hanging="360"/>
+      </w:pPr>
+      <w:rPr>
+        <w:rFonts w:ascii="Courier New" w:hAnsi="Courier New" w:cs="Courier New" w:hint="default"/>
+      </w:rPr>
+    </w:lvl>
+    <w:lvl w:ilvl="5" w:tplc="04090005" w:tentative="1">
+      <w:start w:val="1"/>
+      <w:numFmt w:val="bullet"/>
+      <w:lvlText w:val=""/>
+      <w:lvlJc w:val="left"/>
+      <w:pPr>
+        <w:ind w:left="4320" w:hanging="360"/>
+      </w:pPr>
+      <w:rPr>
+        <w:rFonts w:ascii="Wingdings" w:hAnsi="Wingdings" w:hint="default"/>
+      </w:rPr>
+    </w:lvl>
+    <w:lvl w:ilvl="6" w:tplc="04090001" w:tentative="1">
+      <w:start w:val="1"/>
+      <w:numFmt w:val="bullet"/>
+      <w:lvlText w:val=""/>
+      <w:lvlJc w:val="left"/>
+      <w:pPr>
+        <w:ind w:left="5040" w:hanging="360"/>
+      </w:pPr>
+      <w:rPr>
+        <w:rFonts w:ascii="Symbol" w:hAnsi="Symbol" w:hint="default"/>
+      </w:rPr>
+    </w:lvl>
+    <w:lvl w:ilvl="7" w:tplc="04090003" w:tentative="1">
+      <w:start w:val="1"/>
+      <w:numFmt w:val="bullet"/>
+      <w:lvlText w:val="o"/>
+      <w:lvlJc w:val="left"/>
+      <w:pPr>
+        <w:ind w:left="5760" w:hanging="360"/>
+      </w:pPr>
+      <w:rPr>
+        <w:rFonts w:ascii="Courier New" w:hAnsi="Courier New" w:cs="Courier New" w:hint="default"/>
+      </w:rPr>
+    </w:lvl>
+    <w:lvl w:ilvl="8" w:tplc="04090005" w:tentative="1">
+      <w:start w:val="1"/>
+      <w:numFmt w:val="bullet"/>
+      <w:lvlText w:val=""/>
+      <w:lvlJc w:val="left"/>
+      <w:pPr>
+        <w:ind w:left="6480" w:hanging="360"/>
+      </w:pPr>
+      <w:rPr>
+        <w:rFonts w:ascii="Wingdings" w:hAnsi="Wingdings" w:hint="default"/>
+      </w:rPr>
+    </w:lvl>
+  </w:abstractNum>
+  <w:abstractNum w:abstractNumId="2" w15:restartNumberingAfterBreak="0">
+    <w:nsid w:val="16F611B4"/>
+    <w:multiLevelType w:val="hybridMultilevel"/>
+    <w:tmpl w:val="D164640C"/>
+    <w:lvl w:ilvl="0" w:tplc="04090001">
+      <w:start w:val="1"/>
+      <w:numFmt w:val="bullet"/>
+      <w:lvlText w:val=""/>
+      <w:lvlJc w:val="left"/>
+      <w:pPr>
+        <w:ind w:left="720" w:hanging="360"/>
+      </w:pPr>
+      <w:rPr>
+        <w:rFonts w:ascii="Symbol" w:hAnsi="Symbol" w:hint="default"/>
+      </w:rPr>
+    </w:lvl>
+    <w:lvl w:ilvl="1" w:tplc="04090003" w:tentative="1">
+      <w:start w:val="1"/>
+      <w:numFmt w:val="bullet"/>
+      <w:lvlText w:val="o"/>
+      <w:lvlJc w:val="left"/>
+      <w:pPr>
+        <w:ind w:left="1440" w:hanging="360"/>
+      </w:pPr>
+      <w:rPr>
+        <w:rFonts w:ascii="Courier New" w:hAnsi="Courier New" w:cs="Courier New" w:hint="default"/>
+      </w:rPr>
+    </w:lvl>
+    <w:lvl w:ilvl="2" w:tplc="04090005" w:tentative="1">
+      <w:start w:val="1"/>
+      <w:numFmt w:val="bullet"/>
+      <w:lvlText w:val=""/>
+      <w:lvlJc w:val="left"/>
+      <w:pPr>
+        <w:ind w:left="2160" w:hanging="360"/>
+      </w:pPr>
+      <w:rPr>
+        <w:rFonts w:ascii="Wingdings" w:hAnsi="Wingdings" w:hint="default"/>
+      </w:rPr>
+    </w:lvl>
+    <w:lvl w:ilvl="3" w:tplc="04090001" w:tentative="1">
+      <w:start w:val="1"/>
+      <w:numFmt w:val="bullet"/>
+      <w:lvlText w:val=""/>
+      <w:lvlJc w:val="left"/>
+      <w:pPr>
+        <w:ind w:left="2880" w:hanging="360"/>
+      </w:pPr>
+      <w:rPr>
+        <w:rFonts w:ascii="Symbol" w:hAnsi="Symbol" w:hint="default"/>
+      </w:rPr>
+    </w:lvl>
+    <w:lvl w:ilvl="4" w:tplc="04090003" w:tentative="1">
+      <w:start w:val="1"/>
+      <w:numFmt w:val="bullet"/>
+      <w:lvlText w:val="o"/>
+      <w:lvlJc w:val="left"/>
+      <w:pPr>
+        <w:ind w:left="3600" w:hanging="360"/>
+      </w:pPr>
+      <w:rPr>
+        <w:rFonts w:ascii="Courier New" w:hAnsi="Courier New" w:cs="Courier New" w:hint="default"/>
+      </w:rPr>
+    </w:lvl>
+    <w:lvl w:ilvl="5" w:tplc="04090005" w:tentative="1">
+      <w:start w:val="1"/>
+      <w:numFmt w:val="bullet"/>
+      <w:lvlText w:val=""/>
+      <w:lvlJc w:val="left"/>
+      <w:pPr>
+        <w:ind w:left="4320" w:hanging="360"/>
+      </w:pPr>
+      <w:rPr>
+        <w:rFonts w:ascii="Wingdings" w:hAnsi="Wingdings" w:hint="default"/>
+      </w:rPr>
+    </w:lvl>
+    <w:lvl w:ilvl="6" w:tplc="04090001" w:tentative="1">
+      <w:start w:val="1"/>
+      <w:numFmt w:val="bullet"/>
+      <w:lvlText w:val=""/>
+      <w:lvlJc w:val="left"/>
+      <w:pPr>
+        <w:ind w:left="5040" w:hanging="360"/>
+      </w:pPr>
+      <w:rPr>
+        <w:rFonts w:ascii="Symbol" w:hAnsi="Symbol" w:hint="default"/>
+      </w:rPr>
+    </w:lvl>
+    <w:lvl w:ilvl="7" w:tplc="04090003" w:tentative="1">
+      <w:start w:val="1"/>
+      <w:numFmt w:val="bullet"/>
+      <w:lvlText w:val="o"/>
+      <w:lvlJc w:val="left"/>
+      <w:pPr>
+        <w:ind w:left="5760" w:hanging="360"/>
+      </w:pPr>
+      <w:rPr>
+        <w:rFonts w:ascii="Courier New" w:hAnsi="Courier New" w:cs="Courier New" w:hint="default"/>
+      </w:rPr>
+    </w:lvl>
+    <w:lvl w:ilvl="8" w:tplc="04090005" w:tentative="1">
+      <w:start w:val="1"/>
+      <w:numFmt w:val="bullet"/>
+      <w:lvlText w:val=""/>
+      <w:lvlJc w:val="left"/>
+      <w:pPr>
+        <w:ind w:left="6480" w:hanging="360"/>
+      </w:pPr>
+      <w:rPr>
+        <w:rFonts w:ascii="Wingdings" w:hAnsi="Wingdings" w:hint="default"/>
+      </w:rPr>
+    </w:lvl>
+  </w:abstractNum>
+  <w:abstractNum w:abstractNumId="3" w15:restartNumberingAfterBreak="0">
+    <w:nsid w:val="220A22E3"/>
+    <w:multiLevelType w:val="hybridMultilevel"/>
+    <w:tmpl w:val="1BCE008E"/>
+    <w:lvl w:ilvl="0" w:tplc="04090001">
+      <w:start w:val="1"/>
+      <w:numFmt w:val="bullet"/>
+      <w:lvlText w:val=""/>
+      <w:lvlJc w:val="left"/>
+      <w:pPr>
+        <w:ind w:left="720" w:hanging="360"/>
+      </w:pPr>
+      <w:rPr>
+        <w:rFonts w:ascii="Symbol" w:hAnsi="Symbol" w:hint="default"/>
+      </w:rPr>
+    </w:lvl>
+    <w:lvl w:ilvl="1" w:tplc="04090003" w:tentative="1">
+      <w:start w:val="1"/>
+      <w:numFmt w:val="bullet"/>
+      <w:lvlText w:val="o"/>
+      <w:lvlJc w:val="left"/>
+      <w:pPr>
+        <w:ind w:left="1440" w:hanging="360"/>
+      </w:pPr>
+      <w:rPr>
+        <w:rFonts w:ascii="Courier New" w:hAnsi="Courier New" w:cs="Courier New" w:hint="default"/>
+      </w:rPr>
+    </w:lvl>
+    <w:lvl w:ilvl="2" w:tplc="04090005" w:tentative="1">
+      <w:start w:val="1"/>
+      <w:numFmt w:val="bullet"/>
+      <w:lvlText w:val=""/>
+      <w:lvlJc w:val="left"/>
+      <w:pPr>
+        <w:ind w:left="2160" w:hanging="360"/>
+      </w:pPr>
+      <w:rPr>
+        <w:rFonts w:ascii="Wingdings" w:hAnsi="Wingdings" w:hint="default"/>
+      </w:rPr>
+    </w:lvl>
+    <w:lvl w:ilvl="3" w:tplc="04090001" w:tentative="1">
+      <w:start w:val="1"/>
+      <w:numFmt w:val="bullet"/>
+      <w:lvlText w:val=""/>
+      <w:lvlJc w:val="left"/>
+      <w:pPr>
+        <w:ind w:left="2880" w:hanging="360"/>
+      </w:pPr>
+      <w:rPr>
+        <w:rFonts w:ascii="Symbol" w:hAnsi="Symbol" w:hint="default"/>
+      </w:rPr>
+    </w:lvl>
+    <w:lvl w:ilvl="4" w:tplc="04090003" w:tentative="1">
+      <w:start w:val="1"/>
+      <w:numFmt w:val="bullet"/>
+      <w:lvlText w:val="o"/>
+      <w:lvlJc w:val="left"/>
+      <w:pPr>
+        <w:ind w:left="3600" w:hanging="360"/>
+      </w:pPr>
+      <w:rPr>
+        <w:rFonts w:ascii="Courier New" w:hAnsi="Courier New" w:cs="Courier New" w:hint="default"/>
+      </w:rPr>
+    </w:lvl>
+    <w:lvl w:ilvl="5" w:tplc="04090005" w:tentative="1">
+      <w:start w:val="1"/>
+      <w:numFmt w:val="bullet"/>
+      <w:lvlText w:val=""/>
+      <w:lvlJc w:val="left"/>
+      <w:pPr>
+        <w:ind w:left="4320" w:hanging="360"/>
+      </w:pPr>
+      <w:rPr>
+        <w:rFonts w:ascii="Wingdings" w:hAnsi="Wingdings" w:hint="default"/>
+      </w:rPr>
+    </w:lvl>
+    <w:lvl w:ilvl="6" w:tplc="04090001" w:tentative="1">
+      <w:start w:val="1"/>
+      <w:numFmt w:val="bullet"/>
+      <w:lvlText w:val=""/>
+      <w:lvlJc w:val="left"/>
+      <w:pPr>
+        <w:ind w:left="5040" w:hanging="360"/>
+      </w:pPr>
+      <w:rPr>
+        <w:rFonts w:ascii="Symbol" w:hAnsi="Symbol" w:hint="default"/>
+      </w:rPr>
+    </w:lvl>
+    <w:lvl w:ilvl="7" w:tplc="04090003" w:tentative="1">
+      <w:start w:val="1"/>
+      <w:numFmt w:val="bullet"/>
+      <w:lvlText w:val="o"/>
+      <w:lvlJc w:val="left"/>
+      <w:pPr>
+        <w:ind w:left="5760" w:hanging="360"/>
+      </w:pPr>
+      <w:rPr>
+        <w:rFonts w:ascii="Courier New" w:hAnsi="Courier New" w:cs="Courier New" w:hint="default"/>
+      </w:rPr>
+    </w:lvl>
+    <w:lvl w:ilvl="8" w:tplc="04090005" w:tentative="1">
+      <w:start w:val="1"/>
+      <w:numFmt w:val="bullet"/>
+      <w:lvlText w:val=""/>
+      <w:lvlJc w:val="left"/>
+      <w:pPr>
+        <w:ind w:left="6480" w:hanging="360"/>
+      </w:pPr>
+      <w:rPr>
+        <w:rFonts w:ascii="Wingdings" w:hAnsi="Wingdings" w:hint="default"/>
+      </w:rPr>
+    </w:lvl>
+  </w:abstractNum>
+  <w:abstractNum w:abstractNumId="4" w15:restartNumberingAfterBreak="0">
+    <w:nsid w:val="2FD77EC8"/>
+    <w:multiLevelType w:val="hybridMultilevel"/>
+    <w:tmpl w:val="456CCED8"/>
+    <w:lvl w:ilvl="0" w:tplc="04090001">
+      <w:start w:val="1"/>
+      <w:numFmt w:val="bullet"/>
+      <w:lvlText w:val=""/>
+      <w:lvlJc w:val="left"/>
+      <w:pPr>
+        <w:ind w:left="720" w:hanging="360"/>
+      </w:pPr>
+      <w:rPr>
+        <w:rFonts w:ascii="Symbol" w:hAnsi="Symbol" w:hint="default"/>
+      </w:rPr>
+    </w:lvl>
+    <w:lvl w:ilvl="1" w:tplc="04090003" w:tentative="1">
+      <w:start w:val="1"/>
+      <w:numFmt w:val="bullet"/>
+      <w:lvlText w:val="o"/>
+      <w:lvlJc w:val="left"/>
+      <w:pPr>
+        <w:ind w:left="1440" w:hanging="360"/>
+      </w:pPr>
+      <w:rPr>
+        <w:rFonts w:ascii="Courier New" w:hAnsi="Courier New" w:cs="Courier New" w:hint="default"/>
+      </w:rPr>
+    </w:lvl>
+    <w:lvl w:ilvl="2" w:tplc="04090005" w:tentative="1">
+      <w:start w:val="1"/>
+      <w:numFmt w:val="bullet"/>
+      <w:lvlText w:val=""/>
+      <w:lvlJc w:val="left"/>
+      <w:pPr>
+        <w:ind w:left="2160" w:hanging="360"/>
+      </w:pPr>
+      <w:rPr>
+        <w:rFonts w:ascii="Wingdings" w:hAnsi="Wingdings" w:hint="default"/>
+      </w:rPr>
+    </w:lvl>
+    <w:lvl w:ilvl="3" w:tplc="04090001" w:tentative="1">
+      <w:start w:val="1"/>
+      <w:numFmt w:val="bullet"/>
+      <w:lvlText w:val=""/>
+      <w:lvlJc w:val="left"/>
+      <w:pPr>
+        <w:ind w:left="2880" w:hanging="360"/>
+      </w:pPr>
+      <w:rPr>
+        <w:rFonts w:ascii="Symbol" w:hAnsi="Symbol" w:hint="default"/>
+      </w:rPr>
+    </w:lvl>
+    <w:lvl w:ilvl="4" w:tplc="04090003" w:tentative="1">
+      <w:start w:val="1"/>
+      <w:numFmt w:val="bullet"/>
+      <w:lvlText w:val="o"/>
+      <w:lvlJc w:val="left"/>
+      <w:pPr>
+        <w:ind w:left="3600" w:hanging="360"/>
+      </w:pPr>
+      <w:rPr>
+        <w:rFonts w:ascii="Courier New" w:hAnsi="Courier New" w:cs="Courier New" w:hint="default"/>
+      </w:rPr>
+    </w:lvl>
+    <w:lvl w:ilvl="5" w:tplc="04090005" w:tentative="1">
+      <w:start w:val="1"/>
+      <w:numFmt w:val="bullet"/>
+      <w:lvlText w:val=""/>
+      <w:lvlJc w:val="left"/>
+      <w:pPr>
+        <w:ind w:left="4320" w:hanging="360"/>
+      </w:pPr>
+      <w:rPr>
+        <w:rFonts w:ascii="Wingdings" w:hAnsi="Wingdings" w:hint="default"/>
+      </w:rPr>
+    </w:lvl>
+    <w:lvl w:ilvl="6" w:tplc="04090001" w:tentative="1">
+      <w:start w:val="1"/>
+      <w:numFmt w:val="bullet"/>
+      <w:lvlText w:val=""/>
+      <w:lvlJc w:val="left"/>
+      <w:pPr>
+        <w:ind w:left="5040" w:hanging="360"/>
+      </w:pPr>
+      <w:rPr>
+        <w:rFonts w:ascii="Symbol" w:hAnsi="Symbol" w:hint="default"/>
+      </w:rPr>
+    </w:lvl>
+    <w:lvl w:ilvl="7" w:tplc="04090003" w:tentative="1">
+      <w:start w:val="1"/>
+      <w:numFmt w:val="bullet"/>
+      <w:lvlText w:val="o"/>
+      <w:lvlJc w:val="left"/>
+      <w:pPr>
+        <w:ind w:left="5760" w:hanging="360"/>
+      </w:pPr>
+      <w:rPr>
+        <w:rFonts w:ascii="Courier New" w:hAnsi="Courier New" w:cs="Courier New" w:hint="default"/>
+      </w:rPr>
+    </w:lvl>
+    <w:lvl w:ilvl="8" w:tplc="04090005" w:tentative="1">
+      <w:start w:val="1"/>
+      <w:numFmt w:val="bullet"/>
+      <w:lvlText w:val=""/>
+      <w:lvlJc w:val="left"/>
+      <w:pPr>
+        <w:ind w:left="6480" w:hanging="360"/>
+      </w:pPr>
+      <w:rPr>
+        <w:rFonts w:ascii="Wingdings" w:hAnsi="Wingdings" w:hint="default"/>
+      </w:rPr>
+    </w:lvl>
+  </w:abstractNum>
+  <w:abstractNum w:abstractNumId="5" w15:restartNumberingAfterBreak="0">
+    <w:nsid w:val="4148317A"/>
+    <w:multiLevelType w:val="hybridMultilevel"/>
+    <w:tmpl w:val="8042044A"/>
+    <w:lvl w:ilvl="0" w:tplc="0409000F">
+      <w:start w:val="1"/>
+      <w:numFmt w:val="decimal"/>
+      <w:lvlText w:val="%1."/>
+      <w:lvlJc w:val="left"/>
+      <w:pPr>
+        <w:ind w:left="720" w:hanging="360"/>
+      </w:pPr>
+    </w:lvl>
+    <w:lvl w:ilvl="1" w:tplc="04090019" w:tentative="1">
+      <w:start w:val="1"/>
+      <w:numFmt w:val="lowerLetter"/>
+      <w:lvlText w:val="%2."/>
+      <w:lvlJc w:val="left"/>
+      <w:pPr>
+        <w:ind w:left="1440" w:hanging="360"/>
+      </w:pPr>
+    </w:lvl>
+    <w:lvl w:ilvl="2" w:tplc="0409001B" w:tentative="1">
+      <w:start w:val="1"/>
+      <w:numFmt w:val="lowerRoman"/>
+      <w:lvlText w:val="%3."/>
+      <w:lvlJc w:val="right"/>
+      <w:pPr>
+        <w:ind w:left="2160" w:hanging="180"/>
+      </w:pPr>
+    </w:lvl>
+    <w:lvl w:ilvl="3" w:tplc="0409000F" w:tentative="1">
+      <w:start w:val="1"/>
+      <w:numFmt w:val="decimal"/>
+      <w:lvlText w:val="%4."/>
+      <w:lvlJc w:val="left"/>
+      <w:pPr>
+        <w:ind w:left="2880" w:hanging="360"/>
+      </w:pPr>
+    </w:lvl>
+    <w:lvl w:ilvl="4" w:tplc="04090019" w:tentative="1">
+      <w:start w:val="1"/>
+      <w:numFmt w:val="lowerLetter"/>
+      <w:lvlText w:val="%5."/>
+      <w:lvlJc w:val="left"/>
+      <w:pPr>
+        <w:ind w:left="3600" w:hanging="360"/>
+      </w:pPr>
+    </w:lvl>
+    <w:lvl w:ilvl="5" w:tplc="0409001B" w:tentative="1">
+      <w:start w:val="1"/>
+      <w:numFmt w:val="lowerRoman"/>
+      <w:lvlText w:val="%6."/>
+      <w:lvlJc w:val="right"/>
+      <w:pPr>
+        <w:ind w:left="4320" w:hanging="180"/>
+      </w:pPr>
+    </w:lvl>
+    <w:lvl w:ilvl="6" w:tplc="0409000F" w:tentative="1">
+      <w:start w:val="1"/>
+      <w:numFmt w:val="decimal"/>
+      <w:lvlText w:val="%7."/>
+      <w:lvlJc w:val="left"/>
+      <w:pPr>
+        <w:ind w:left="5040" w:hanging="360"/>
+      </w:pPr>
+    </w:lvl>
+    <w:lvl w:ilvl="7" w:tplc="04090019" w:tentative="1">
+      <w:start w:val="1"/>
+      <w:numFmt w:val="lowerLetter"/>
+      <w:lvlText w:val="%8."/>
+      <w:lvlJc w:val="left"/>
+      <w:pPr>
+        <w:ind w:left="5760" w:hanging="360"/>
+      </w:pPr>
+    </w:lvl>
+    <w:lvl w:ilvl="8" w:tplc="0409001B" w:tentative="1">
+      <w:start w:val="1"/>
+      <w:numFmt w:val="lowerRoman"/>
+      <w:lvlText w:val="%9."/>
+      <w:lvlJc w:val="right"/>
+      <w:pPr>
+        <w:ind w:left="6480" w:hanging="180"/>
+      </w:pPr>
+    </w:lvl>
+  </w:abstractNum>
+  <w:abstractNum w:abstractNumId="6" w15:restartNumberingAfterBreak="0">
+    <w:nsid w:val="648762EB"/>
+    <w:multiLevelType w:val="hybridMultilevel"/>
+    <w:tmpl w:val="586CA65C"/>
+    <w:lvl w:ilvl="0" w:tplc="04090001">
+      <w:start w:val="1"/>
+      <w:numFmt w:val="bullet"/>
+      <w:lvlText w:val=""/>
+      <w:lvlJc w:val="left"/>
+      <w:pPr>
+        <w:ind w:left="720" w:hanging="360"/>
+      </w:pPr>
+      <w:rPr>
+        <w:rFonts w:ascii="Symbol" w:hAnsi="Symbol" w:hint="default"/>
+      </w:rPr>
+    </w:lvl>
+    <w:lvl w:ilvl="1" w:tplc="04090003" w:tentative="1">
+      <w:start w:val="1"/>
+      <w:numFmt w:val="bullet"/>
+      <w:lvlText w:val="o"/>
+      <w:lvlJc w:val="left"/>
+      <w:pPr>
+        <w:ind w:left="1440" w:hanging="360"/>
+      </w:pPr>
+      <w:rPr>
+        <w:rFonts w:ascii="Courier New" w:hAnsi="Courier New" w:cs="Courier New" w:hint="default"/>
+      </w:rPr>
+    </w:lvl>
+    <w:lvl w:ilvl="2" w:tplc="04090005" w:tentative="1">
+      <w:start w:val="1"/>
+      <w:numFmt w:val="bullet"/>
+      <w:lvlText w:val=""/>
+      <w:lvlJc w:val="left"/>
+      <w:pPr>
+        <w:ind w:left="2160" w:hanging="360"/>
+      </w:pPr>
+      <w:rPr>
+        <w:rFonts w:ascii="Wingdings" w:hAnsi="Wingdings" w:hint="default"/>
+      </w:rPr>
+    </w:lvl>
+    <w:lvl w:ilvl="3" w:tplc="04090001" w:tentative="1">
+      <w:start w:val="1"/>
+      <w:numFmt w:val="bullet"/>
+      <w:lvlText w:val=""/>
+      <w:lvlJc w:val="left"/>
+      <w:pPr>
+        <w:ind w:left="2880" w:hanging="360"/>
+      </w:pPr>
+      <w:rPr>
+        <w:rFonts w:ascii="Symbol" w:hAnsi="Symbol" w:hint="default"/>
+      </w:rPr>
+    </w:lvl>
+    <w:lvl w:ilvl="4" w:tplc="04090003" w:tentative="1">
+      <w:start w:val="1"/>
+      <w:numFmt w:val="bullet"/>
+      <w:lvlText w:val="o"/>
+      <w:lvlJc w:val="left"/>
+      <w:pPr>
+        <w:ind w:left="3600" w:hanging="360"/>
+      </w:pPr>
+      <w:rPr>
+        <w:rFonts w:ascii="Courier New" w:hAnsi="Courier New" w:cs="Courier New" w:hint="default"/>
+      </w:rPr>
+    </w:lvl>
+    <w:lvl w:ilvl="5" w:tplc="04090005" w:tentative="1">
+      <w:start w:val="1"/>
+      <w:numFmt w:val="bullet"/>
+      <w:lvlText w:val=""/>
+      <w:lvlJc w:val="left"/>
+      <w:pPr>
+        <w:ind w:left="4320" w:hanging="360"/>
+      </w:pPr>
+      <w:rPr>
+        <w:rFonts w:ascii="Wingdings" w:hAnsi="Wingdings" w:hint="default"/>
+      </w:rPr>
+    </w:lvl>
+    <w:lvl w:ilvl="6" w:tplc="04090001" w:tentative="1">
+      <w:start w:val="1"/>
+      <w:numFmt w:val="bullet"/>
+      <w:lvlText w:val=""/>
+      <w:lvlJc w:val="left"/>
+      <w:pPr>
+        <w:ind w:left="5040" w:hanging="360"/>
+      </w:pPr>
+      <w:rPr>
+        <w:rFonts w:ascii="Symbol" w:hAnsi="Symbol" w:hint="default"/>
+      </w:rPr>
+    </w:lvl>
+    <w:lvl w:ilvl="7" w:tplc="04090003" w:tentative="1">
+      <w:start w:val="1"/>
+      <w:numFmt w:val="bullet"/>
+      <w:lvlText w:val="o"/>
+      <w:lvlJc w:val="left"/>
+      <w:pPr>
+        <w:ind w:left="5760" w:hanging="360"/>
+      </w:pPr>
+      <w:rPr>
+        <w:rFonts w:ascii="Courier New" w:hAnsi="Courier New" w:cs="Courier New" w:hint="default"/>
+      </w:rPr>
+    </w:lvl>
+    <w:lvl w:ilvl="8" w:tplc="04090005" w:tentative="1">
+      <w:start w:val="1"/>
+      <w:numFmt w:val="bullet"/>
+      <w:lvlText w:val=""/>
+      <w:lvlJc w:val="left"/>
+      <w:pPr>
+        <w:ind w:left="6480" w:hanging="360"/>
+      </w:pPr>
+      <w:rPr>
+        <w:rFonts w:ascii="Wingdings" w:hAnsi="Wingdings" w:hint="default"/>
+      </w:rPr>
+    </w:lvl>
+  </w:abstractNum>
+  <w:abstractNum w:abstractNumId="7" w15:restartNumberingAfterBreak="0">
+    <w:nsid w:val="75772268"/>
+    <w:multiLevelType w:val="hybridMultilevel"/>
+    <w:tmpl w:val="5A642D4E"/>
+    <w:lvl w:ilvl="0" w:tplc="04090001">
+      <w:start w:val="1"/>
+      <w:numFmt w:val="bullet"/>
+      <w:lvlText w:val=""/>
+      <w:lvlJc w:val="left"/>
+      <w:pPr>
+        <w:ind w:left="720" w:hanging="360"/>
+      </w:pPr>
+      <w:rPr>
+        <w:rFonts w:ascii="Symbol" w:hAnsi="Symbol" w:hint="default"/>
+      </w:rPr>
+    </w:lvl>
+    <w:lvl w:ilvl="1" w:tplc="04090003" w:tentative="1">
+      <w:start w:val="1"/>
+      <w:numFmt w:val="bullet"/>
+      <w:lvlText w:val="o"/>
+      <w:lvlJc w:val="left"/>
+      <w:pPr>
+        <w:ind w:left="1440" w:hanging="360"/>
+      </w:pPr>
+      <w:rPr>
+        <w:rFonts w:ascii="Courier New" w:hAnsi="Courier New" w:cs="Courier New" w:hint="default"/>
+      </w:rPr>
+    </w:lvl>
+    <w:lvl w:ilvl="2" w:tplc="04090005" w:tentative="1">
+      <w:start w:val="1"/>
+      <w:numFmt w:val="bullet"/>
+      <w:lvlText w:val=""/>
+      <w:lvlJc w:val="left"/>
+      <w:pPr>
+        <w:ind w:left="2160" w:hanging="360"/>
+      </w:pPr>
+      <w:rPr>
+        <w:rFonts w:ascii="Wingdings" w:hAnsi="Wingdings" w:hint="default"/>
+      </w:rPr>
+    </w:lvl>
+    <w:lvl w:ilvl="3" w:tplc="04090001" w:tentative="1">
+      <w:start w:val="1"/>
+      <w:numFmt w:val="bullet"/>
+      <w:lvlText w:val=""/>
+      <w:lvlJc w:val="left"/>
+      <w:pPr>
+        <w:ind w:left="2880" w:hanging="360"/>
+      </w:pPr>
+      <w:rPr>
+        <w:rFonts w:ascii="Symbol" w:hAnsi="Symbol" w:hint="default"/>
+      </w:rPr>
+    </w:lvl>
+    <w:lvl w:ilvl="4" w:tplc="04090003" w:tentative="1">
+      <w:start w:val="1"/>
+      <w:numFmt w:val="bullet"/>
+      <w:lvlText w:val="o"/>
+      <w:lvlJc w:val="left"/>
+      <w:pPr>
+        <w:ind w:left="3600" w:hanging="360"/>
+      </w:pPr>
+      <w:rPr>
+        <w:rFonts w:ascii="Courier New" w:hAnsi="Courier New" w:cs="Courier New" w:hint="default"/>
+      </w:rPr>
+    </w:lvl>
+    <w:lvl w:ilvl="5" w:tplc="04090005" w:tentative="1">
+      <w:start w:val="1"/>
+      <w:numFmt w:val="bullet"/>
+      <w:lvlText w:val=""/>
+      <w:lvlJc w:val="left"/>
+      <w:pPr>
+        <w:ind w:left="4320" w:hanging="360"/>
+      </w:pPr>
+      <w:rPr>
+        <w:rFonts w:ascii="Wingdings" w:hAnsi="Wingdings" w:hint="default"/>
+      </w:rPr>
+    </w:lvl>
+    <w:lvl w:ilvl="6" w:tplc="04090001" w:tentative="1">
+      <w:start w:val="1"/>
+      <w:numFmt w:val="bullet"/>
+      <w:lvlText w:val=""/>
+      <w:lvlJc w:val="left"/>
+      <w:pPr>
+        <w:ind w:left="5040" w:hanging="360"/>
+      </w:pPr>
+      <w:rPr>
+        <w:rFonts w:ascii="Symbol" w:hAnsi="Symbol" w:hint="default"/>
+      </w:rPr>
+    </w:lvl>
+    <w:lvl w:ilvl="7" w:tplc="04090003" w:tentative="1">
+      <w:start w:val="1"/>
+      <w:numFmt w:val="bullet"/>
+      <w:lvlText w:val="o"/>
+      <w:lvlJc w:val="left"/>
+      <w:pPr>
+        <w:ind w:left="5760" w:hanging="360"/>
+      </w:pPr>
+      <w:rPr>
+        <w:rFonts w:ascii="Courier New" w:hAnsi="Courier New" w:cs="Courier New" w:hint="default"/>
+      </w:rPr>
+    </w:lvl>
+    <w:lvl w:ilvl="8" w:tplc="04090005" w:tentative="1">
+      <w:start w:val="1"/>
+      <w:numFmt w:val="bullet"/>
+      <w:lvlText w:val=""/>
+      <w:lvlJc w:val="left"/>
+      <w:pPr>
+        <w:ind w:left="6480" w:hanging="360"/>
+      </w:pPr>
+      <w:rPr>
+        <w:rFonts w:ascii="Wingdings" w:hAnsi="Wingdings" w:hint="default"/>
+      </w:rPr>
+    </w:lvl>
+  </w:abstractNum>
+  <w:abstractNum w:abstractNumId="8" w15:restartNumberingAfterBreak="0">
+    <w:nsid w:val="7CFC1725"/>
+    <w:multiLevelType w:val="hybridMultilevel"/>
+    <w:tmpl w:val="47C6CED0"/>
+    <w:lvl w:ilvl="0" w:tplc="04090001">
+      <w:start w:val="1"/>
+      <w:numFmt w:val="bullet"/>
+      <w:lvlText w:val=""/>
+      <w:lvlJc w:val="left"/>
+      <w:pPr>
+        <w:ind w:left="720" w:hanging="360"/>
+      </w:pPr>
+      <w:rPr>
+        <w:rFonts w:ascii="Symbol" w:hAnsi="Symbol" w:hint="default"/>
+      </w:rPr>
+    </w:lvl>
+    <w:lvl w:ilvl="1" w:tplc="04090003" w:tentative="1">
+      <w:start w:val="1"/>
+      <w:numFmt w:val="bullet"/>
+      <w:lvlText w:val="o"/>
+      <w:lvlJc w:val="left"/>
+      <w:pPr>
+        <w:ind w:left="1440" w:hanging="360"/>
+      </w:pPr>
+      <w:rPr>
+        <w:rFonts w:ascii="Courier New" w:hAnsi="Courier New" w:cs="Courier New" w:hint="default"/>
+      </w:rPr>
+    </w:lvl>
+    <w:lvl w:ilvl="2" w:tplc="04090005" w:tentative="1">
+      <w:start w:val="1"/>
+      <w:numFmt w:val="bullet"/>
+      <w:lvlText w:val=""/>
+      <w:lvlJc w:val="left"/>
+      <w:pPr>
+        <w:ind w:left="2160" w:hanging="360"/>
+      </w:pPr>
+      <w:rPr>
+        <w:rFonts w:ascii="Wingdings" w:hAnsi="Wingdings" w:hint="default"/>
+      </w:rPr>
+    </w:lvl>
+    <w:lvl w:ilvl="3" w:tplc="04090001" w:tentative="1">
+      <w:start w:val="1"/>
+      <w:numFmt w:val="bullet"/>
+      <w:lvlText w:val=""/>
+      <w:lvlJc w:val="left"/>
+      <w:pPr>
+        <w:ind w:left="2880" w:hanging="360"/>
+      </w:pPr>
+      <w:rPr>
+        <w:rFonts w:ascii="Symbol" w:hAnsi="Symbol" w:hint="default"/>
+      </w:rPr>
+    </w:lvl>
+    <w:lvl w:ilvl="4" w:tplc="04090003" w:tentative="1">
+      <w:start w:val="1"/>
+      <w:numFmt w:val="bullet"/>
+      <w:lvlText w:val="o"/>
+      <w:lvlJc w:val="left"/>
+      <w:pPr>
+        <w:ind w:left="3600" w:hanging="360"/>
+      </w:pPr>
+      <w:rPr>
+        <w:rFonts w:ascii="Courier New" w:hAnsi="Courier New" w:cs="Courier New" w:hint="default"/>
+      </w:rPr>
+    </w:lvl>
+    <w:lvl w:ilvl="5" w:tplc="04090005" w:tentative="1">
+      <w:start w:val="1"/>
+      <w:numFmt w:val="bullet"/>
+      <w:lvlText w:val=""/>
+      <w:lvlJc w:val="left"/>
+      <w:pPr>
+        <w:ind w:left="4320" w:hanging="360"/>
+      </w:pPr>
+      <w:rPr>
+        <w:rFonts w:ascii="Wingdings" w:hAnsi="Wingdings" w:hint="default"/>
+      </w:rPr>
+    </w:lvl>
+    <w:lvl w:ilvl="6" w:tplc="04090001" w:tentative="1">
+      <w:start w:val="1"/>
+      <w:numFmt w:val="bullet"/>
+      <w:lvlText w:val=""/>
+      <w:lvlJc w:val="left"/>
+      <w:pPr>
+        <w:ind w:left="5040" w:hanging="360"/>
+      </w:pPr>
+      <w:rPr>
+        <w:rFonts w:ascii="Symbol" w:hAnsi="Symbol" w:hint="default"/>
+      </w:rPr>
+    </w:lvl>
+    <w:lvl w:ilvl="7" w:tplc="04090003" w:tentative="1">
+      <w:start w:val="1"/>
+      <w:numFmt w:val="bullet"/>
+      <w:lvlText w:val="o"/>
+      <w:lvlJc w:val="left"/>
+      <w:pPr>
+        <w:ind w:left="5760" w:hanging="360"/>
+      </w:pPr>
+      <w:rPr>
+        <w:rFonts w:ascii="Courier New" w:hAnsi="Courier New" w:cs="Courier New" w:hint="default"/>
+      </w:rPr>
+    </w:lvl>
+    <w:lvl w:ilvl="8" w:tplc="04090005" w:tentative="1">
+      <w:start w:val="1"/>
+      <w:numFmt w:val="bullet"/>
+      <w:lvlText w:val=""/>
+      <w:lvlJc w:val="left"/>
+      <w:pPr>
+        <w:ind w:left="6480" w:hanging="360"/>
+      </w:pPr>
+      <w:rPr>
+        <w:rFonts w:ascii="Wingdings" w:hAnsi="Wingdings" w:hint="default"/>
+      </w:rPr>
+    </w:lvl>
+  </w:abstractNum>
+  <w:num w:numId="1" w16cid:durableId="427507985">
+    <w:abstractNumId w:val="8"/>
+  </w:num>
+  <w:num w:numId="2" w16cid:durableId="378868814">
+    <w:abstractNumId w:val="3"/>
+  </w:num>
+  <w:num w:numId="3" w16cid:durableId="1089816845">
+    <w:abstractNumId w:val="5"/>
+  </w:num>
+  <w:num w:numId="4" w16cid:durableId="1335962468">
+    <w:abstractNumId w:val="6"/>
+  </w:num>
+  <w:num w:numId="5" w16cid:durableId="1386762234">
+    <w:abstractNumId w:val="7"/>
+  </w:num>
+  <w:num w:numId="6" w16cid:durableId="1016687046">
+    <w:abstractNumId w:val="1"/>
+  </w:num>
+  <w:num w:numId="7" w16cid:durableId="813178364">
+    <w:abstractNumId w:val="0"/>
+  </w:num>
+  <w:num w:numId="8" w16cid:durableId="209344681">
+    <w:abstractNumId w:val="2"/>
+  </w:num>
+  <w:num w:numId="9" w16cid:durableId="554701398">
+    <w:abstractNumId w:val="4"/>
+  </w:num>
+</w:numbering>
 </file>
 
 <file path=word/styles.xml><?xml version="1.0" encoding="utf-8"?>
@@ -2439,6 +4048,17 @@
     <w:semiHidden/>
     <w:unhideWhenUsed/>
   </w:style>
+  <w:style w:type="paragraph" w:styleId="ListParagraph">
+    <w:name w:val="List Paragraph"/>
+    <w:basedOn w:val="Normal"/>
+    <w:uiPriority w:val="34"/>
+    <w:qFormat/>
+    <w:rsid w:val="006E4F8A"/>
+    <w:pPr>
+      <w:ind w:left="720"/>
+      <w:contextualSpacing/>
+    </w:pPr>
+  </w:style>
 </w:styles>
 </file>
 
@@ -2735,4 +4355,16 @@
     </a:ext>
   </a:extLst>
 </a:theme>
+</file>
+
+<file path=customXml/item1.xml><?xml version="1.0" encoding="utf-8"?>
+<b:Sources xmlns:b="http://schemas.openxmlformats.org/officeDocument/2006/bibliography" xmlns="http://schemas.openxmlformats.org/officeDocument/2006/bibliography" SelectedStyle="\APASixthEditionOfficeOnline.xsl" StyleName="APA" Version="6"/>
+</file>
+
+<file path=customXml/itemProps1.xml><?xml version="1.0" encoding="utf-8"?>
+<ds:datastoreItem xmlns:ds="http://schemas.openxmlformats.org/officeDocument/2006/customXml" ds:itemID="{923ADBF2-455F-411A-977E-0CED98F9B48B}">
+  <ds:schemaRefs>
+    <ds:schemaRef ds:uri="http://schemas.openxmlformats.org/officeDocument/2006/bibliography"/>
+  </ds:schemaRefs>
+</ds:datastoreItem>
 </file>
</xml_diff>

<commit_message>
page 4 is done.
</commit_message>
<xml_diff>
--- a/ترجمه مقاله شی گرایی دانشگاه.docx
+++ b/ترجمه مقاله شی گرایی دانشگاه.docx
@@ -1433,7 +1433,23 @@
           <w:szCs w:val="48"/>
         </w:rPr>
         <w:lastRenderedPageBreak/>
-        <w:t xml:space="preserve">class AreaCalc { </w:t>
+        <w:t xml:space="preserve">class </w:t>
+      </w:r>
+      <w:proofErr w:type="spellStart"/>
+      <w:r>
+        <w:rPr>
+          <w:sz w:val="48"/>
+          <w:szCs w:val="48"/>
+        </w:rPr>
+        <w:t>AreaCalc</w:t>
+      </w:r>
+      <w:proofErr w:type="spellEnd"/>
+      <w:r>
+        <w:rPr>
+          <w:sz w:val="48"/>
+          <w:szCs w:val="48"/>
+        </w:rPr>
+        <w:t xml:space="preserve"> { </w:t>
       </w:r>
     </w:p>
     <w:p>
@@ -1470,7 +1486,23 @@
           <w:sz w:val="48"/>
           <w:szCs w:val="48"/>
         </w:rPr>
-        <w:t xml:space="preserve">double rectangle(double width, double height) { </w:t>
+        <w:t xml:space="preserve">double </w:t>
+      </w:r>
+      <w:proofErr w:type="gramStart"/>
+      <w:r>
+        <w:rPr>
+          <w:sz w:val="48"/>
+          <w:szCs w:val="48"/>
+        </w:rPr>
+        <w:t>rectangle(</w:t>
+      </w:r>
+      <w:proofErr w:type="gramEnd"/>
+      <w:r>
+        <w:rPr>
+          <w:sz w:val="48"/>
+          <w:szCs w:val="48"/>
+        </w:rPr>
+        <w:t xml:space="preserve">double width, double height) { </w:t>
       </w:r>
     </w:p>
     <w:p>
@@ -1691,32 +1723,77 @@
           <w:rtl/>
         </w:rPr>
       </w:pPr>
-      <w:r>
-        <w:rPr>
-          <w:sz w:val="48"/>
-          <w:szCs w:val="48"/>
-        </w:rPr>
-        <w:t xml:space="preserve">AreaCalc calc = new AreaCalc(); </w:t>
-      </w:r>
-    </w:p>
-    <w:p>
-      <w:pPr>
-        <w:tabs>
-          <w:tab w:val="left" w:pos="180"/>
-          <w:tab w:val="right" w:pos="9360"/>
-        </w:tabs>
-        <w:rPr>
-          <w:sz w:val="48"/>
-          <w:szCs w:val="48"/>
-          <w:rtl/>
-        </w:rPr>
-      </w:pPr>
-      <w:r>
-        <w:rPr>
-          <w:sz w:val="48"/>
-          <w:szCs w:val="48"/>
-        </w:rPr>
-        <w:t>calc.rectangle(4.5, 7.2)</w:t>
+      <w:proofErr w:type="spellStart"/>
+      <w:r>
+        <w:rPr>
+          <w:sz w:val="48"/>
+          <w:szCs w:val="48"/>
+        </w:rPr>
+        <w:t>AreaCalc</w:t>
+      </w:r>
+      <w:proofErr w:type="spellEnd"/>
+      <w:r>
+        <w:rPr>
+          <w:sz w:val="48"/>
+          <w:szCs w:val="48"/>
+        </w:rPr>
+        <w:t xml:space="preserve"> calc = new </w:t>
+      </w:r>
+      <w:proofErr w:type="spellStart"/>
+      <w:proofErr w:type="gramStart"/>
+      <w:r>
+        <w:rPr>
+          <w:sz w:val="48"/>
+          <w:szCs w:val="48"/>
+        </w:rPr>
+        <w:t>AreaCalc</w:t>
+      </w:r>
+      <w:proofErr w:type="spellEnd"/>
+      <w:r>
+        <w:rPr>
+          <w:sz w:val="48"/>
+          <w:szCs w:val="48"/>
+        </w:rPr>
+        <w:t>(</w:t>
+      </w:r>
+      <w:proofErr w:type="gramEnd"/>
+      <w:r>
+        <w:rPr>
+          <w:sz w:val="48"/>
+          <w:szCs w:val="48"/>
+        </w:rPr>
+        <w:t xml:space="preserve">); </w:t>
+      </w:r>
+    </w:p>
+    <w:p>
+      <w:pPr>
+        <w:tabs>
+          <w:tab w:val="left" w:pos="180"/>
+          <w:tab w:val="right" w:pos="9360"/>
+        </w:tabs>
+        <w:rPr>
+          <w:sz w:val="48"/>
+          <w:szCs w:val="48"/>
+          <w:rtl/>
+        </w:rPr>
+      </w:pPr>
+      <w:proofErr w:type="spellStart"/>
+      <w:proofErr w:type="gramStart"/>
+      <w:r>
+        <w:rPr>
+          <w:sz w:val="48"/>
+          <w:szCs w:val="48"/>
+        </w:rPr>
+        <w:t>calc.rectangle</w:t>
+      </w:r>
+      <w:proofErr w:type="spellEnd"/>
+      <w:proofErr w:type="gramEnd"/>
+      <w:r>
+        <w:rPr>
+          <w:sz w:val="48"/>
+          <w:szCs w:val="48"/>
+        </w:rPr>
+        <w:t>(4.5, 7.2)</w:t>
       </w:r>
     </w:p>
     <w:p>
@@ -1886,12 +1963,23 @@
           <w:rtl/>
         </w:rPr>
       </w:pPr>
-      <w:r>
-        <w:rPr>
-          <w:sz w:val="48"/>
-          <w:szCs w:val="48"/>
-        </w:rPr>
-        <w:t>calc.rectangle(5.6, 8.4);</w:t>
+      <w:proofErr w:type="spellStart"/>
+      <w:proofErr w:type="gramStart"/>
+      <w:r>
+        <w:rPr>
+          <w:sz w:val="48"/>
+          <w:szCs w:val="48"/>
+        </w:rPr>
+        <w:t>calc.rectangle</w:t>
+      </w:r>
+      <w:proofErr w:type="spellEnd"/>
+      <w:proofErr w:type="gramEnd"/>
+      <w:r>
+        <w:rPr>
+          <w:sz w:val="48"/>
+          <w:szCs w:val="48"/>
+        </w:rPr>
+        <w:t>(5.6, 8.4);</w:t>
       </w:r>
     </w:p>
     <w:p>
@@ -2483,24 +2571,27 @@
           <w:rtl/>
           <w:lang w:bidi="fa-IR"/>
         </w:rPr>
-        <w:t>مدل سازی چنین شخصی شامل مدل سازی:</w:t>
-      </w:r>
-    </w:p>
-    <w:p>
-      <w:pPr>
-        <w:tabs>
-          <w:tab w:val="left" w:pos="180"/>
-          <w:tab w:val="right" w:pos="9360"/>
-        </w:tabs>
-        <w:jc w:val="right"/>
+        <w:t>مدل سازی چنین شخصی شامل مدل سازی</w:t>
+      </w:r>
+      <w:r>
+        <w:rPr>
+          <w:rFonts w:asciiTheme="minorBidi" w:hAnsiTheme="minorBidi" w:hint="cs"/>
+          <w:sz w:val="48"/>
+          <w:szCs w:val="48"/>
+          <w:rtl/>
+          <w:lang w:bidi="fa-IR"/>
+        </w:rPr>
+        <w:t xml:space="preserve"> های زیر می باشد:</w:t>
+      </w:r>
+      <w:r>
         <w:rPr>
           <w:rFonts w:asciiTheme="minorBidi" w:hAnsiTheme="minorBidi"/>
           <w:sz w:val="48"/>
           <w:szCs w:val="48"/>
-          <w:rtl/>
-          <w:lang w:bidi="fa-IR"/>
-        </w:rPr>
-      </w:pPr>
+          <w:lang w:bidi="fa-IR"/>
+        </w:rPr>
+        <w:t xml:space="preserve"> </w:t>
+      </w:r>
     </w:p>
     <w:p>
       <w:pPr>
@@ -2572,23 +2663,1217 @@
         </w:tabs>
         <w:jc w:val="right"/>
         <w:rPr>
-          <w:rFonts w:asciiTheme="minorBidi" w:hAnsiTheme="minorBidi" w:hint="cs"/>
-          <w:sz w:val="48"/>
-          <w:szCs w:val="48"/>
-          <w:rtl/>
-          <w:lang w:bidi="fa-IR"/>
-        </w:rPr>
-      </w:pPr>
-      <w:r>
-        <w:rPr>
-          <w:rFonts w:asciiTheme="minorBidi" w:hAnsiTheme="minorBidi" w:hint="cs"/>
-          <w:sz w:val="48"/>
-          <w:szCs w:val="48"/>
-          <w:rtl/>
-          <w:lang w:bidi="fa-IR"/>
-        </w:rPr>
-        <w:t>می باشد.</w:t>
-      </w:r>
+          <w:rFonts w:asciiTheme="minorBidi" w:hAnsiTheme="minorBidi"/>
+          <w:sz w:val="48"/>
+          <w:szCs w:val="48"/>
+          <w:rtl/>
+          <w:lang w:bidi="fa-IR"/>
+        </w:rPr>
+      </w:pPr>
+      <w:r>
+        <w:rPr>
+          <w:rFonts w:asciiTheme="minorBidi" w:hAnsiTheme="minorBidi" w:hint="cs"/>
+          <w:sz w:val="48"/>
+          <w:szCs w:val="48"/>
+          <w:rtl/>
+          <w:lang w:bidi="fa-IR"/>
+        </w:rPr>
+        <w:t>یک تاریخ تولد شامل یک ماه، یک روز و یک سال است. هر کدام از این داده ها می تواند توسط یک عدد صحیح نمایش داده شود، که در جاوا عددی از نوع اینت نام دارد. مثل محاسبه مساحت یک مستطیل</w:t>
+      </w:r>
+      <w:r>
+        <w:rPr>
+          <w:rFonts w:asciiTheme="minorBidi" w:hAnsiTheme="minorBidi" w:hint="cs"/>
+          <w:sz w:val="48"/>
+          <w:szCs w:val="48"/>
+          <w:rtl/>
+          <w:lang w:bidi="fa-IR"/>
+        </w:rPr>
+        <w:t xml:space="preserve">، محاسبه تعداد ماه ها تا تولد بعدی که دادۀ مسئله ماه فعلی است، </w:t>
+      </w:r>
+      <w:r>
+        <w:rPr>
+          <w:rFonts w:asciiTheme="minorBidi" w:hAnsiTheme="minorBidi" w:hint="cs"/>
+          <w:sz w:val="48"/>
+          <w:szCs w:val="48"/>
+          <w:rtl/>
+          <w:lang w:bidi="fa-IR"/>
+        </w:rPr>
+        <w:t xml:space="preserve">میتواند به عنوان یک متد از کلاسی نمایش داده شود. </w:t>
+      </w:r>
+      <w:r>
+        <w:rPr>
+          <w:rFonts w:asciiTheme="minorBidi" w:hAnsiTheme="minorBidi" w:hint="cs"/>
+          <w:sz w:val="48"/>
+          <w:szCs w:val="48"/>
+          <w:rtl/>
+          <w:lang w:bidi="fa-IR"/>
+        </w:rPr>
+        <w:t xml:space="preserve">در این وضعیت کاری که ما انجام خواهیم داد با ماشین حساب مساحت متفاوت است. ما </w:t>
+      </w:r>
+      <w:r>
+        <w:rPr>
+          <w:rFonts w:asciiTheme="minorBidi" w:hAnsiTheme="minorBidi" w:hint="cs"/>
+          <w:sz w:val="48"/>
+          <w:szCs w:val="48"/>
+          <w:rtl/>
+          <w:lang w:bidi="fa-IR"/>
+        </w:rPr>
+        <w:t xml:space="preserve">هر دو داده را جمع خواهیم کرد ( منظور تاریخ تولد می باشد ) </w:t>
+      </w:r>
+      <w:r>
+        <w:rPr>
+          <w:rFonts w:asciiTheme="minorBidi" w:hAnsiTheme="minorBidi" w:hint="cs"/>
+          <w:sz w:val="48"/>
+          <w:szCs w:val="48"/>
+          <w:rtl/>
+          <w:lang w:bidi="fa-IR"/>
+        </w:rPr>
+        <w:t>و محاسبه شامل تاریخ تولد در یک کلاس است. به گروه ساختن از داده ها و محاسبات روی داده در یک کلاس، اِنکَپسولیشن می گویند. کد جاوای پایین، شخصی باهوش را مدل سازی می کند که می داند چگونه تعداد ماه های مانده تا تولدش را محاسبه کند. شمارۀ خطوط کد نمایش داده شده، برای مراجعۀ آسان آن جا قرار داده شده اند و بخشی از کد نیستند.</w:t>
+      </w:r>
+    </w:p>
+    <w:p>
+      <w:pPr>
+        <w:pStyle w:val="ListParagraph"/>
+        <w:tabs>
+          <w:tab w:val="left" w:pos="180"/>
+          <w:tab w:val="right" w:pos="9360"/>
+        </w:tabs>
+        <w:jc w:val="right"/>
+        <w:rPr>
+          <w:rFonts w:asciiTheme="minorBidi" w:hAnsiTheme="minorBidi"/>
+          <w:sz w:val="48"/>
+          <w:szCs w:val="48"/>
+          <w:rtl/>
+          <w:lang w:bidi="fa-IR"/>
+        </w:rPr>
+      </w:pPr>
+    </w:p>
+    <w:p>
+      <w:pPr>
+        <w:pStyle w:val="ListParagraph"/>
+        <w:tabs>
+          <w:tab w:val="left" w:pos="180"/>
+          <w:tab w:val="right" w:pos="9360"/>
+        </w:tabs>
+        <w:jc w:val="right"/>
+        <w:rPr>
+          <w:rFonts w:asciiTheme="minorBidi" w:hAnsiTheme="minorBidi"/>
+          <w:sz w:val="48"/>
+          <w:szCs w:val="48"/>
+          <w:rtl/>
+          <w:lang w:bidi="fa-IR"/>
+        </w:rPr>
+      </w:pPr>
+    </w:p>
+    <w:p>
+      <w:pPr>
+        <w:pStyle w:val="ListParagraph"/>
+        <w:tabs>
+          <w:tab w:val="left" w:pos="180"/>
+          <w:tab w:val="right" w:pos="9360"/>
+        </w:tabs>
+        <w:jc w:val="right"/>
+        <w:rPr>
+          <w:rFonts w:asciiTheme="minorBidi" w:hAnsiTheme="minorBidi"/>
+          <w:sz w:val="48"/>
+          <w:szCs w:val="48"/>
+          <w:rtl/>
+          <w:lang w:bidi="fa-IR"/>
+        </w:rPr>
+      </w:pPr>
+    </w:p>
+    <w:p>
+      <w:pPr>
+        <w:pStyle w:val="ListParagraph"/>
+        <w:tabs>
+          <w:tab w:val="left" w:pos="180"/>
+          <w:tab w:val="right" w:pos="9360"/>
+        </w:tabs>
+        <w:rPr>
+          <w:rtl/>
+        </w:rPr>
+      </w:pPr>
+      <w:r>
+        <w:t>1 public class Person {</w:t>
+      </w:r>
+    </w:p>
+    <w:p>
+      <w:pPr>
+        <w:pStyle w:val="ListParagraph"/>
+        <w:tabs>
+          <w:tab w:val="left" w:pos="180"/>
+          <w:tab w:val="right" w:pos="9360"/>
+        </w:tabs>
+        <w:rPr>
+          <w:rtl/>
+        </w:rPr>
+      </w:pPr>
+      <w:r>
+        <w:t xml:space="preserve">2 </w:t>
+      </w:r>
+      <w:r>
+        <w:t xml:space="preserve">    </w:t>
+      </w:r>
+      <w:r>
+        <w:t xml:space="preserve">/** </w:t>
+      </w:r>
+    </w:p>
+    <w:p>
+      <w:pPr>
+        <w:pStyle w:val="ListParagraph"/>
+        <w:tabs>
+          <w:tab w:val="left" w:pos="180"/>
+          <w:tab w:val="right" w:pos="9360"/>
+        </w:tabs>
+        <w:rPr>
+          <w:rtl/>
+        </w:rPr>
+      </w:pPr>
+      <w:r>
+        <w:t>3</w:t>
+      </w:r>
+      <w:r>
+        <w:t xml:space="preserve">    </w:t>
+      </w:r>
+      <w:r>
+        <w:t xml:space="preserve"> * All data fields are private in order to prevent code outside of this </w:t>
+      </w:r>
+    </w:p>
+    <w:p>
+      <w:pPr>
+        <w:pStyle w:val="ListParagraph"/>
+        <w:tabs>
+          <w:tab w:val="left" w:pos="180"/>
+          <w:tab w:val="right" w:pos="9360"/>
+        </w:tabs>
+        <w:rPr>
+          <w:rtl/>
+        </w:rPr>
+      </w:pPr>
+      <w:r>
+        <w:t xml:space="preserve">4 </w:t>
+      </w:r>
+      <w:r>
+        <w:t xml:space="preserve">    </w:t>
+      </w:r>
+      <w:r>
+        <w:t xml:space="preserve">* class to access them. </w:t>
+      </w:r>
+    </w:p>
+    <w:p>
+      <w:pPr>
+        <w:pStyle w:val="ListParagraph"/>
+        <w:tabs>
+          <w:tab w:val="left" w:pos="180"/>
+          <w:tab w:val="right" w:pos="9360"/>
+        </w:tabs>
+        <w:rPr>
+          <w:rtl/>
+        </w:rPr>
+      </w:pPr>
+      <w:r>
+        <w:t xml:space="preserve">5 </w:t>
+      </w:r>
+      <w:r>
+        <w:t xml:space="preserve">    </w:t>
+      </w:r>
+      <w:r>
+        <w:t xml:space="preserve">*/ </w:t>
+      </w:r>
+    </w:p>
+    <w:p>
+      <w:pPr>
+        <w:pStyle w:val="ListParagraph"/>
+        <w:tabs>
+          <w:tab w:val="left" w:pos="180"/>
+          <w:tab w:val="right" w:pos="9360"/>
+        </w:tabs>
+        <w:rPr>
+          <w:rtl/>
+        </w:rPr>
+      </w:pPr>
+      <w:r>
+        <w:t xml:space="preserve">6 </w:t>
+      </w:r>
+      <w:r>
+        <w:t xml:space="preserve">    </w:t>
+      </w:r>
+      <w:r>
+        <w:t>private int _</w:t>
+      </w:r>
+      <w:proofErr w:type="spellStart"/>
+      <w:r>
+        <w:t>bDay</w:t>
+      </w:r>
+      <w:proofErr w:type="spellEnd"/>
+      <w:r>
+        <w:t xml:space="preserve">; // birth day </w:t>
+      </w:r>
+    </w:p>
+    <w:p>
+      <w:pPr>
+        <w:pStyle w:val="ListParagraph"/>
+        <w:tabs>
+          <w:tab w:val="left" w:pos="180"/>
+          <w:tab w:val="right" w:pos="9360"/>
+        </w:tabs>
+        <w:rPr>
+          <w:rtl/>
+        </w:rPr>
+      </w:pPr>
+      <w:r>
+        <w:t xml:space="preserve">7 </w:t>
+      </w:r>
+      <w:r>
+        <w:t xml:space="preserve">    </w:t>
+      </w:r>
+      <w:r>
+        <w:t>private int _</w:t>
+      </w:r>
+      <w:proofErr w:type="spellStart"/>
+      <w:r>
+        <w:t>bMonth</w:t>
+      </w:r>
+      <w:proofErr w:type="spellEnd"/>
+      <w:r>
+        <w:t xml:space="preserve">; // birth month; for example, 3 means March. </w:t>
+      </w:r>
+    </w:p>
+    <w:p>
+      <w:pPr>
+        <w:pStyle w:val="ListParagraph"/>
+        <w:tabs>
+          <w:tab w:val="left" w:pos="180"/>
+          <w:tab w:val="right" w:pos="9360"/>
+        </w:tabs>
+        <w:rPr>
+          <w:rtl/>
+        </w:rPr>
+      </w:pPr>
+      <w:r>
+        <w:t xml:space="preserve">8 </w:t>
+      </w:r>
+      <w:r>
+        <w:t xml:space="preserve">    </w:t>
+      </w:r>
+      <w:r>
+        <w:t>private int _</w:t>
+      </w:r>
+      <w:proofErr w:type="spellStart"/>
+      <w:r>
+        <w:t>bYear</w:t>
+      </w:r>
+      <w:proofErr w:type="spellEnd"/>
+      <w:r>
+        <w:t xml:space="preserve">; // birth year </w:t>
+      </w:r>
+    </w:p>
+    <w:p>
+      <w:pPr>
+        <w:pStyle w:val="ListParagraph"/>
+        <w:tabs>
+          <w:tab w:val="left" w:pos="180"/>
+          <w:tab w:val="right" w:pos="9360"/>
+        </w:tabs>
+        <w:rPr>
+          <w:rtl/>
+        </w:rPr>
+      </w:pPr>
+      <w:r>
+        <w:t xml:space="preserve">9 </w:t>
+      </w:r>
+      <w:r>
+        <w:t xml:space="preserve">    </w:t>
+      </w:r>
+      <w:r>
+        <w:t xml:space="preserve">/** </w:t>
+      </w:r>
+    </w:p>
+    <w:p>
+      <w:pPr>
+        <w:pStyle w:val="ListParagraph"/>
+        <w:tabs>
+          <w:tab w:val="left" w:pos="180"/>
+          <w:tab w:val="right" w:pos="9360"/>
+        </w:tabs>
+        <w:rPr>
+          <w:rtl/>
+        </w:rPr>
+      </w:pPr>
+      <w:r>
+        <w:t xml:space="preserve">10 </w:t>
+      </w:r>
+      <w:r>
+        <w:t xml:space="preserve">    </w:t>
+      </w:r>
+      <w:r>
+        <w:t xml:space="preserve">* Constructor: a special code used to initialize the fields of the class. </w:t>
+      </w:r>
+    </w:p>
+    <w:p>
+      <w:pPr>
+        <w:pStyle w:val="ListParagraph"/>
+        <w:tabs>
+          <w:tab w:val="left" w:pos="180"/>
+          <w:tab w:val="right" w:pos="9360"/>
+        </w:tabs>
+        <w:rPr>
+          <w:rtl/>
+        </w:rPr>
+      </w:pPr>
+      <w:r>
+        <w:t xml:space="preserve">11 </w:t>
+      </w:r>
+      <w:r>
+        <w:t xml:space="preserve">    </w:t>
+      </w:r>
+      <w:r>
+        <w:t xml:space="preserve">* The only way to instantiate a Person object is to call new on the constructor. </w:t>
+      </w:r>
+    </w:p>
+    <w:p>
+      <w:pPr>
+        <w:pStyle w:val="ListParagraph"/>
+        <w:tabs>
+          <w:tab w:val="left" w:pos="180"/>
+          <w:tab w:val="right" w:pos="9360"/>
+        </w:tabs>
+        <w:rPr>
+          <w:rtl/>
+        </w:rPr>
+      </w:pPr>
+      <w:r>
+        <w:t xml:space="preserve">12 </w:t>
+      </w:r>
+      <w:r>
+        <w:t xml:space="preserve">    </w:t>
+      </w:r>
+      <w:r>
+        <w:t xml:space="preserve">* For example: new </w:t>
+      </w:r>
+      <w:proofErr w:type="gramStart"/>
+      <w:r>
+        <w:t>Person(</w:t>
+      </w:r>
+      <w:proofErr w:type="gramEnd"/>
+      <w:r>
+        <w:t xml:space="preserve">28, 2, 1945) will create a Person object with </w:t>
+      </w:r>
+    </w:p>
+    <w:p>
+      <w:pPr>
+        <w:pStyle w:val="ListParagraph"/>
+        <w:tabs>
+          <w:tab w:val="left" w:pos="180"/>
+          <w:tab w:val="right" w:pos="9360"/>
+        </w:tabs>
+        <w:rPr>
+          <w:rtl/>
+        </w:rPr>
+      </w:pPr>
+      <w:r>
+        <w:t xml:space="preserve">13 </w:t>
+      </w:r>
+      <w:r>
+        <w:t xml:space="preserve">    </w:t>
+      </w:r>
+      <w:r>
+        <w:t xml:space="preserve">* birth date February 28, 1945. </w:t>
+      </w:r>
+    </w:p>
+    <w:p>
+      <w:pPr>
+        <w:pStyle w:val="ListParagraph"/>
+        <w:tabs>
+          <w:tab w:val="left" w:pos="180"/>
+          <w:tab w:val="right" w:pos="9360"/>
+        </w:tabs>
+        <w:rPr>
+          <w:rtl/>
+        </w:rPr>
+      </w:pPr>
+      <w:r>
+        <w:t xml:space="preserve">14 </w:t>
+      </w:r>
+      <w:r>
+        <w:t xml:space="preserve">    </w:t>
+      </w:r>
+      <w:r>
+        <w:t xml:space="preserve">*/ </w:t>
+      </w:r>
+    </w:p>
+    <w:p>
+      <w:pPr>
+        <w:pStyle w:val="ListParagraph"/>
+        <w:tabs>
+          <w:tab w:val="left" w:pos="180"/>
+          <w:tab w:val="right" w:pos="9360"/>
+        </w:tabs>
+        <w:rPr>
+          <w:rtl/>
+        </w:rPr>
+      </w:pPr>
+      <w:r>
+        <w:t xml:space="preserve">15 </w:t>
+      </w:r>
+      <w:r>
+        <w:t xml:space="preserve">    </w:t>
+      </w:r>
+      <w:r>
+        <w:t xml:space="preserve">public </w:t>
+      </w:r>
+      <w:proofErr w:type="gramStart"/>
+      <w:r>
+        <w:t>Person(</w:t>
+      </w:r>
+      <w:proofErr w:type="gramEnd"/>
+      <w:r>
+        <w:t xml:space="preserve">int day, int month, int year) { </w:t>
+      </w:r>
+    </w:p>
+    <w:p>
+      <w:pPr>
+        <w:pStyle w:val="ListParagraph"/>
+        <w:tabs>
+          <w:tab w:val="left" w:pos="180"/>
+          <w:tab w:val="right" w:pos="9360"/>
+        </w:tabs>
+        <w:rPr>
+          <w:rtl/>
+        </w:rPr>
+      </w:pPr>
+      <w:r>
+        <w:t xml:space="preserve">16 </w:t>
+      </w:r>
+      <w:r>
+        <w:t xml:space="preserve">    </w:t>
+      </w:r>
+      <w:r>
+        <w:t>_</w:t>
+      </w:r>
+      <w:proofErr w:type="spellStart"/>
+      <w:r>
+        <w:t>bDay</w:t>
+      </w:r>
+      <w:proofErr w:type="spellEnd"/>
+      <w:r>
+        <w:t xml:space="preserve"> = day; </w:t>
+      </w:r>
+    </w:p>
+    <w:p>
+      <w:pPr>
+        <w:pStyle w:val="ListParagraph"/>
+        <w:tabs>
+          <w:tab w:val="left" w:pos="180"/>
+          <w:tab w:val="right" w:pos="9360"/>
+        </w:tabs>
+        <w:rPr>
+          <w:rtl/>
+        </w:rPr>
+      </w:pPr>
+      <w:r>
+        <w:t xml:space="preserve">17 </w:t>
+      </w:r>
+      <w:r>
+        <w:t xml:space="preserve">    </w:t>
+      </w:r>
+      <w:r>
+        <w:t>_</w:t>
+      </w:r>
+      <w:proofErr w:type="spellStart"/>
+      <w:r>
+        <w:t>bMonth</w:t>
+      </w:r>
+      <w:proofErr w:type="spellEnd"/>
+      <w:r>
+        <w:t xml:space="preserve"> = month; </w:t>
+      </w:r>
+    </w:p>
+    <w:p>
+      <w:pPr>
+        <w:pStyle w:val="ListParagraph"/>
+        <w:tabs>
+          <w:tab w:val="left" w:pos="180"/>
+          <w:tab w:val="right" w:pos="9360"/>
+        </w:tabs>
+        <w:rPr>
+          <w:rtl/>
+        </w:rPr>
+      </w:pPr>
+      <w:r>
+        <w:t xml:space="preserve">18 </w:t>
+      </w:r>
+      <w:r>
+        <w:t xml:space="preserve">    </w:t>
+      </w:r>
+      <w:r>
+        <w:t>_</w:t>
+      </w:r>
+      <w:proofErr w:type="spellStart"/>
+      <w:r>
+        <w:t>bYear</w:t>
+      </w:r>
+      <w:proofErr w:type="spellEnd"/>
+      <w:r>
+        <w:t xml:space="preserve"> = year; </w:t>
+      </w:r>
+    </w:p>
+    <w:p>
+      <w:pPr>
+        <w:pStyle w:val="ListParagraph"/>
+        <w:tabs>
+          <w:tab w:val="left" w:pos="180"/>
+          <w:tab w:val="right" w:pos="9360"/>
+        </w:tabs>
+        <w:rPr>
+          <w:rtl/>
+        </w:rPr>
+      </w:pPr>
+      <w:r>
+        <w:t xml:space="preserve">19 </w:t>
+      </w:r>
+      <w:r>
+        <w:t xml:space="preserve">  </w:t>
+      </w:r>
+      <w:proofErr w:type="gramStart"/>
+      <w:r>
+        <w:t xml:space="preserve">  </w:t>
+      </w:r>
+      <w:r>
+        <w:t>}</w:t>
+      </w:r>
+      <w:proofErr w:type="gramEnd"/>
+      <w:r>
+        <w:t xml:space="preserve"> </w:t>
+      </w:r>
+    </w:p>
+    <w:p>
+      <w:pPr>
+        <w:pStyle w:val="ListParagraph"/>
+        <w:tabs>
+          <w:tab w:val="left" w:pos="180"/>
+          <w:tab w:val="right" w:pos="9360"/>
+        </w:tabs>
+        <w:rPr>
+          <w:rtl/>
+        </w:rPr>
+      </w:pPr>
+      <w:r>
+        <w:t xml:space="preserve">20 </w:t>
+      </w:r>
+      <w:r>
+        <w:t xml:space="preserve">    </w:t>
+      </w:r>
+      <w:r>
+        <w:t xml:space="preserve">/** </w:t>
+      </w:r>
+    </w:p>
+    <w:p>
+      <w:pPr>
+        <w:pStyle w:val="ListParagraph"/>
+        <w:tabs>
+          <w:tab w:val="left" w:pos="180"/>
+          <w:tab w:val="right" w:pos="9360"/>
+        </w:tabs>
+        <w:rPr>
+          <w:rtl/>
+        </w:rPr>
+      </w:pPr>
+      <w:r>
+        <w:t xml:space="preserve">21 </w:t>
+      </w:r>
+      <w:r>
+        <w:t xml:space="preserve">    </w:t>
+      </w:r>
+      <w:r>
+        <w:t xml:space="preserve">* Uses "modulo" arithmetic to compute the number of months till the next </w:t>
+      </w:r>
+    </w:p>
+    <w:p>
+      <w:pPr>
+        <w:pStyle w:val="ListParagraph"/>
+        <w:tabs>
+          <w:tab w:val="left" w:pos="180"/>
+          <w:tab w:val="right" w:pos="9360"/>
+        </w:tabs>
+        <w:rPr>
+          <w:rtl/>
+        </w:rPr>
+      </w:pPr>
+      <w:r>
+        <w:t xml:space="preserve">22 </w:t>
+      </w:r>
+      <w:r>
+        <w:t xml:space="preserve">    </w:t>
+      </w:r>
+      <w:r>
+        <w:t xml:space="preserve">* birth day given the current month. </w:t>
+      </w:r>
+    </w:p>
+    <w:p>
+      <w:pPr>
+        <w:pStyle w:val="ListParagraph"/>
+        <w:tabs>
+          <w:tab w:val="left" w:pos="180"/>
+          <w:tab w:val="right" w:pos="9360"/>
+        </w:tabs>
+        <w:rPr>
+          <w:rtl/>
+        </w:rPr>
+      </w:pPr>
+      <w:r>
+        <w:t xml:space="preserve">23 </w:t>
+      </w:r>
+      <w:r>
+        <w:t xml:space="preserve">    </w:t>
+      </w:r>
+      <w:r>
+        <w:t xml:space="preserve">* @param </w:t>
+      </w:r>
+      <w:proofErr w:type="spellStart"/>
+      <w:r>
+        <w:t>currentMonth</w:t>
+      </w:r>
+      <w:proofErr w:type="spellEnd"/>
+      <w:r>
+        <w:t xml:space="preserve"> an int representing the current month. </w:t>
+      </w:r>
+    </w:p>
+    <w:p>
+      <w:pPr>
+        <w:pStyle w:val="ListParagraph"/>
+        <w:tabs>
+          <w:tab w:val="left" w:pos="180"/>
+          <w:tab w:val="right" w:pos="9360"/>
+        </w:tabs>
+        <w:rPr>
+          <w:rtl/>
+        </w:rPr>
+      </w:pPr>
+      <w:r>
+        <w:t xml:space="preserve">24 </w:t>
+      </w:r>
+      <w:r>
+        <w:t xml:space="preserve">    </w:t>
+      </w:r>
+      <w:r>
+        <w:t xml:space="preserve">*/ </w:t>
+      </w:r>
+    </w:p>
+    <w:p>
+      <w:pPr>
+        <w:pStyle w:val="ListParagraph"/>
+        <w:tabs>
+          <w:tab w:val="left" w:pos="180"/>
+          <w:tab w:val="right" w:pos="9360"/>
+        </w:tabs>
+        <w:rPr>
+          <w:rtl/>
+        </w:rPr>
+      </w:pPr>
+      <w:r>
+        <w:t xml:space="preserve">25 </w:t>
+      </w:r>
+      <w:r>
+        <w:t xml:space="preserve">    </w:t>
+      </w:r>
+      <w:r>
+        <w:t xml:space="preserve">public int </w:t>
+      </w:r>
+      <w:proofErr w:type="spellStart"/>
+      <w:proofErr w:type="gramStart"/>
+      <w:r>
+        <w:t>nMonthTillBD</w:t>
+      </w:r>
+      <w:proofErr w:type="spellEnd"/>
+      <w:r>
+        <w:t>(</w:t>
+      </w:r>
+      <w:proofErr w:type="gramEnd"/>
+      <w:r>
+        <w:t xml:space="preserve">int </w:t>
+      </w:r>
+      <w:proofErr w:type="spellStart"/>
+      <w:r>
+        <w:t>currentMonth</w:t>
+      </w:r>
+      <w:proofErr w:type="spellEnd"/>
+      <w:r>
+        <w:t xml:space="preserve">) { </w:t>
+      </w:r>
+    </w:p>
+    <w:p>
+      <w:pPr>
+        <w:pStyle w:val="ListParagraph"/>
+        <w:tabs>
+          <w:tab w:val="left" w:pos="180"/>
+          <w:tab w:val="right" w:pos="9360"/>
+        </w:tabs>
+        <w:rPr>
+          <w:rtl/>
+        </w:rPr>
+      </w:pPr>
+      <w:r>
+        <w:t xml:space="preserve">26 </w:t>
+      </w:r>
+      <w:r>
+        <w:t xml:space="preserve">    </w:t>
+      </w:r>
+      <w:proofErr w:type="gramStart"/>
+      <w:r>
+        <w:t>return</w:t>
+      </w:r>
+      <w:proofErr w:type="gramEnd"/>
+      <w:r>
+        <w:t xml:space="preserve"> (_</w:t>
+      </w:r>
+      <w:proofErr w:type="spellStart"/>
+      <w:r>
+        <w:t>bMonth</w:t>
+      </w:r>
+      <w:proofErr w:type="spellEnd"/>
+      <w:r>
+        <w:t xml:space="preserve"> - </w:t>
+      </w:r>
+      <w:proofErr w:type="spellStart"/>
+      <w:r>
+        <w:t>currentMonth</w:t>
+      </w:r>
+      <w:proofErr w:type="spellEnd"/>
+      <w:r>
+        <w:t xml:space="preserve"> + 12) % 12; </w:t>
+      </w:r>
+    </w:p>
+    <w:p>
+      <w:pPr>
+        <w:pStyle w:val="ListParagraph"/>
+        <w:tabs>
+          <w:tab w:val="left" w:pos="180"/>
+          <w:tab w:val="right" w:pos="9360"/>
+        </w:tabs>
+        <w:rPr>
+          <w:rtl/>
+        </w:rPr>
+      </w:pPr>
+      <w:r>
+        <w:t xml:space="preserve">27 </w:t>
+      </w:r>
+      <w:r>
+        <w:t xml:space="preserve">  </w:t>
+      </w:r>
+      <w:proofErr w:type="gramStart"/>
+      <w:r>
+        <w:t xml:space="preserve">  </w:t>
+      </w:r>
+      <w:r>
+        <w:t>}</w:t>
+      </w:r>
+      <w:proofErr w:type="gramEnd"/>
+      <w:r>
+        <w:t xml:space="preserve"> </w:t>
+      </w:r>
+    </w:p>
+    <w:p>
+      <w:pPr>
+        <w:pStyle w:val="ListParagraph"/>
+        <w:tabs>
+          <w:tab w:val="left" w:pos="180"/>
+          <w:tab w:val="right" w:pos="9360"/>
+        </w:tabs>
+      </w:pPr>
+      <w:proofErr w:type="gramStart"/>
+      <w:r>
+        <w:t>28 }</w:t>
+      </w:r>
+      <w:proofErr w:type="gramEnd"/>
+    </w:p>
+    <w:p>
+      <w:pPr>
+        <w:pStyle w:val="ListParagraph"/>
+        <w:tabs>
+          <w:tab w:val="left" w:pos="180"/>
+          <w:tab w:val="right" w:pos="9360"/>
+        </w:tabs>
+      </w:pPr>
+    </w:p>
+    <w:p>
+      <w:pPr>
+        <w:pStyle w:val="ListParagraph"/>
+        <w:tabs>
+          <w:tab w:val="left" w:pos="180"/>
+          <w:tab w:val="right" w:pos="9360"/>
+        </w:tabs>
+      </w:pPr>
+    </w:p>
+    <w:p>
+      <w:pPr>
+        <w:pStyle w:val="ListParagraph"/>
+        <w:tabs>
+          <w:tab w:val="left" w:pos="180"/>
+          <w:tab w:val="right" w:pos="9360"/>
+        </w:tabs>
+      </w:pPr>
+    </w:p>
+    <w:p>
+      <w:pPr>
+        <w:pStyle w:val="ListParagraph"/>
+        <w:tabs>
+          <w:tab w:val="left" w:pos="180"/>
+          <w:tab w:val="right" w:pos="9360"/>
+        </w:tabs>
+      </w:pPr>
+    </w:p>
+    <w:p>
+      <w:pPr>
+        <w:pStyle w:val="ListParagraph"/>
+        <w:tabs>
+          <w:tab w:val="left" w:pos="180"/>
+          <w:tab w:val="right" w:pos="9360"/>
+        </w:tabs>
+      </w:pPr>
+    </w:p>
+    <w:p>
+      <w:pPr>
+        <w:pStyle w:val="ListParagraph"/>
+        <w:tabs>
+          <w:tab w:val="left" w:pos="180"/>
+          <w:tab w:val="right" w:pos="9360"/>
+        </w:tabs>
+      </w:pPr>
+    </w:p>
+    <w:p>
+      <w:pPr>
+        <w:pStyle w:val="ListParagraph"/>
+        <w:tabs>
+          <w:tab w:val="left" w:pos="180"/>
+          <w:tab w:val="right" w:pos="9360"/>
+        </w:tabs>
+      </w:pPr>
+    </w:p>
+    <w:p>
+      <w:pPr>
+        <w:pStyle w:val="ListParagraph"/>
+        <w:tabs>
+          <w:tab w:val="left" w:pos="180"/>
+          <w:tab w:val="right" w:pos="9360"/>
+        </w:tabs>
+      </w:pPr>
+    </w:p>
+    <w:p>
+      <w:pPr>
+        <w:pStyle w:val="ListParagraph"/>
+        <w:tabs>
+          <w:tab w:val="left" w:pos="180"/>
+          <w:tab w:val="right" w:pos="9360"/>
+        </w:tabs>
+      </w:pPr>
+    </w:p>
+    <w:p>
+      <w:pPr>
+        <w:pStyle w:val="ListParagraph"/>
+        <w:tabs>
+          <w:tab w:val="left" w:pos="180"/>
+          <w:tab w:val="right" w:pos="9360"/>
+        </w:tabs>
+      </w:pPr>
+    </w:p>
+    <w:p>
+      <w:pPr>
+        <w:pStyle w:val="ListParagraph"/>
+        <w:tabs>
+          <w:tab w:val="left" w:pos="180"/>
+          <w:tab w:val="right" w:pos="9360"/>
+        </w:tabs>
+      </w:pPr>
+    </w:p>
+    <w:p>
+      <w:pPr>
+        <w:pStyle w:val="ListParagraph"/>
+        <w:tabs>
+          <w:tab w:val="left" w:pos="180"/>
+          <w:tab w:val="right" w:pos="9360"/>
+        </w:tabs>
+      </w:pPr>
+    </w:p>
+    <w:p>
+      <w:pPr>
+        <w:pStyle w:val="ListParagraph"/>
+        <w:tabs>
+          <w:tab w:val="left" w:pos="180"/>
+          <w:tab w:val="right" w:pos="9360"/>
+        </w:tabs>
+      </w:pPr>
+    </w:p>
+    <w:p>
+      <w:pPr>
+        <w:pStyle w:val="ListParagraph"/>
+        <w:numPr>
+          <w:ilvl w:val="0"/>
+          <w:numId w:val="9"/>
+        </w:numPr>
+        <w:tabs>
+          <w:tab w:val="left" w:pos="180"/>
+          <w:tab w:val="right" w:pos="9360"/>
+        </w:tabs>
+        <w:jc w:val="right"/>
+        <w:rPr>
+          <w:rFonts w:asciiTheme="minorBidi" w:hAnsiTheme="minorBidi"/>
+          <w:sz w:val="48"/>
+          <w:szCs w:val="48"/>
+          <w:lang w:bidi="fa-IR"/>
+        </w:rPr>
+      </w:pPr>
+      <w:r>
+        <w:rPr>
+          <w:rFonts w:asciiTheme="minorBidi" w:hAnsiTheme="minorBidi" w:hint="cs"/>
+          <w:sz w:val="48"/>
+          <w:szCs w:val="48"/>
+          <w:rtl/>
+          <w:lang w:bidi="fa-IR"/>
+        </w:rPr>
+        <w:lastRenderedPageBreak/>
+        <w:t xml:space="preserve">خط اول، کلاسی به نام </w:t>
+      </w:r>
+      <w:r>
+        <w:rPr>
+          <w:rFonts w:asciiTheme="minorBidi" w:hAnsiTheme="minorBidi" w:hint="cs"/>
+          <w:sz w:val="48"/>
+          <w:szCs w:val="48"/>
+          <w:rtl/>
+          <w:lang w:bidi="fa-IR"/>
+        </w:rPr>
+        <w:t>"</w:t>
+      </w:r>
+      <w:r>
+        <w:rPr>
+          <w:rFonts w:asciiTheme="minorBidi" w:hAnsiTheme="minorBidi" w:hint="cs"/>
+          <w:sz w:val="48"/>
+          <w:szCs w:val="48"/>
+          <w:rtl/>
+          <w:lang w:bidi="fa-IR"/>
+        </w:rPr>
+        <w:t>شخص</w:t>
+      </w:r>
+      <w:r>
+        <w:rPr>
+          <w:rFonts w:asciiTheme="minorBidi" w:hAnsiTheme="minorBidi" w:hint="cs"/>
+          <w:sz w:val="48"/>
+          <w:szCs w:val="48"/>
+          <w:rtl/>
+          <w:lang w:bidi="fa-IR"/>
+        </w:rPr>
+        <w:t>"</w:t>
+      </w:r>
+      <w:r>
+        <w:rPr>
+          <w:rFonts w:asciiTheme="minorBidi" w:hAnsiTheme="minorBidi" w:hint="cs"/>
+          <w:sz w:val="48"/>
+          <w:szCs w:val="48"/>
+          <w:rtl/>
+          <w:lang w:bidi="fa-IR"/>
+        </w:rPr>
+        <w:t xml:space="preserve"> تعریف میکند. </w:t>
+      </w:r>
+      <w:r>
+        <w:rPr>
+          <w:rFonts w:asciiTheme="minorBidi" w:hAnsiTheme="minorBidi" w:hint="cs"/>
+          <w:sz w:val="48"/>
+          <w:szCs w:val="48"/>
+          <w:rtl/>
+          <w:lang w:bidi="fa-IR"/>
+        </w:rPr>
+        <w:t xml:space="preserve">آکولاد باز شده در انتهای خط، و جفتِ بسته شدۀ آن در خط 28 محتوای کلاس شخص را محدود می کند. کلمه کلیدی پابلیک یا عمومی تعیین کنندۀ دسترسی نام دارد و </w:t>
+      </w:r>
+      <w:r>
+        <w:rPr>
+          <w:rFonts w:asciiTheme="minorBidi" w:hAnsiTheme="minorBidi" w:hint="cs"/>
+          <w:sz w:val="48"/>
+          <w:szCs w:val="48"/>
+          <w:rtl/>
+          <w:lang w:bidi="fa-IR"/>
+        </w:rPr>
+        <w:t xml:space="preserve">یعنی همۀ کد های جاوا در سیستم می توانند به آن مراجعه کنند. </w:t>
+      </w:r>
+    </w:p>
+    <w:p>
+      <w:pPr>
+        <w:pStyle w:val="ListParagraph"/>
+        <w:numPr>
+          <w:ilvl w:val="0"/>
+          <w:numId w:val="9"/>
+        </w:numPr>
+        <w:tabs>
+          <w:tab w:val="left" w:pos="180"/>
+          <w:tab w:val="right" w:pos="9360"/>
+        </w:tabs>
+        <w:jc w:val="right"/>
+        <w:rPr>
+          <w:rFonts w:asciiTheme="minorBidi" w:hAnsiTheme="minorBidi"/>
+          <w:sz w:val="48"/>
+          <w:szCs w:val="48"/>
+          <w:lang w:bidi="fa-IR"/>
+        </w:rPr>
+      </w:pPr>
+      <w:r>
+        <w:rPr>
+          <w:rFonts w:asciiTheme="minorBidi" w:hAnsiTheme="minorBidi" w:hint="cs"/>
+          <w:sz w:val="48"/>
+          <w:szCs w:val="48"/>
+          <w:rtl/>
+          <w:lang w:bidi="fa-IR"/>
+        </w:rPr>
+        <w:t xml:space="preserve">خطوط 2 الی 5 کامنت هستند. هر چیزی که میان */ و /* بیاید، توسط کامپایلر نادیده گرفته می شود. </w:t>
+      </w:r>
+    </w:p>
+    <w:p>
+      <w:pPr>
+        <w:pStyle w:val="ListParagraph"/>
+        <w:numPr>
+          <w:ilvl w:val="0"/>
+          <w:numId w:val="9"/>
+        </w:numPr>
+        <w:tabs>
+          <w:tab w:val="left" w:pos="180"/>
+          <w:tab w:val="right" w:pos="9360"/>
+        </w:tabs>
+        <w:jc w:val="right"/>
+        <w:rPr>
+          <w:rFonts w:asciiTheme="minorBidi" w:hAnsiTheme="minorBidi"/>
+          <w:sz w:val="48"/>
+          <w:szCs w:val="48"/>
+          <w:lang w:bidi="fa-IR"/>
+        </w:rPr>
+      </w:pPr>
+      <w:r>
+        <w:rPr>
+          <w:rFonts w:asciiTheme="minorBidi" w:hAnsiTheme="minorBidi" w:hint="cs"/>
+          <w:sz w:val="48"/>
+          <w:szCs w:val="48"/>
+          <w:rtl/>
+          <w:lang w:bidi="fa-IR"/>
+        </w:rPr>
+        <w:t xml:space="preserve">خطوط </w:t>
+      </w:r>
+      <w:r>
+        <w:rPr>
+          <w:rFonts w:asciiTheme="minorBidi" w:hAnsiTheme="minorBidi" w:hint="cs"/>
+          <w:sz w:val="48"/>
+          <w:szCs w:val="48"/>
+          <w:rtl/>
+          <w:lang w:bidi="fa-IR"/>
+        </w:rPr>
+        <w:t xml:space="preserve">6 الی 8 تعداد 3 متغیر از نوع صحیح را تعریف میکند. این متغیر ها فیلد های کلاس نام دارند. </w:t>
+      </w:r>
+      <w:r>
+        <w:rPr>
+          <w:rFonts w:asciiTheme="minorBidi" w:hAnsiTheme="minorBidi" w:hint="cs"/>
+          <w:sz w:val="48"/>
+          <w:szCs w:val="48"/>
+          <w:rtl/>
+          <w:lang w:bidi="fa-IR"/>
+        </w:rPr>
+        <w:t xml:space="preserve">کلمه کلیدی پرایوت یا خصوصی نیز تعیین کنندۀ دسترسی دیگری هست که </w:t>
+      </w:r>
+      <w:r>
+        <w:rPr>
+          <w:rFonts w:asciiTheme="minorBidi" w:hAnsiTheme="minorBidi" w:hint="cs"/>
+          <w:sz w:val="48"/>
+          <w:szCs w:val="48"/>
+          <w:rtl/>
+          <w:lang w:bidi="fa-IR"/>
+        </w:rPr>
+        <w:t xml:space="preserve">از دسترسی کدی خارج از کلاس، جلوگیری می کند. تنها کد داخل خود کلاس می تواند به آن دسترسی داشته باشد. </w:t>
+      </w:r>
+      <w:r>
+        <w:rPr>
+          <w:rFonts w:asciiTheme="minorBidi" w:hAnsiTheme="minorBidi" w:hint="cs"/>
+          <w:sz w:val="48"/>
+          <w:szCs w:val="48"/>
+          <w:rtl/>
+          <w:lang w:bidi="fa-IR"/>
+        </w:rPr>
+        <w:t>هر فیلد با یک کامنت توسط // در انتهای خط کد محدود شده.</w:t>
+      </w:r>
+      <w:r>
+        <w:rPr>
+          <w:rFonts w:asciiTheme="minorBidi" w:hAnsiTheme="minorBidi" w:hint="cs"/>
+          <w:sz w:val="48"/>
+          <w:szCs w:val="48"/>
+          <w:rtl/>
+          <w:lang w:bidi="fa-IR"/>
+        </w:rPr>
+        <w:t xml:space="preserve"> پس دو راه برای کامنت کردن کد در جاوا وجود دارد: با */ شروع کنید و با /* خاتمه دهید یا با // شروع کنید و با انتهای خط کد</w:t>
+      </w:r>
+      <w:r>
+        <w:rPr>
+          <w:rFonts w:asciiTheme="minorBidi" w:hAnsiTheme="minorBidi"/>
+          <w:sz w:val="48"/>
+          <w:szCs w:val="48"/>
+          <w:lang w:bidi="fa-IR"/>
+        </w:rPr>
+        <w:t xml:space="preserve"> </w:t>
+      </w:r>
+      <w:r>
+        <w:rPr>
+          <w:rFonts w:asciiTheme="minorBidi" w:hAnsiTheme="minorBidi" w:hint="cs"/>
+          <w:sz w:val="48"/>
+          <w:szCs w:val="48"/>
+          <w:rtl/>
+          <w:lang w:bidi="fa-IR"/>
+        </w:rPr>
+        <w:t xml:space="preserve">خاتمه دهید. </w:t>
+      </w:r>
+    </w:p>
+    <w:p>
+      <w:pPr>
+        <w:pStyle w:val="ListParagraph"/>
+        <w:numPr>
+          <w:ilvl w:val="0"/>
+          <w:numId w:val="9"/>
+        </w:numPr>
+        <w:tabs>
+          <w:tab w:val="left" w:pos="180"/>
+          <w:tab w:val="right" w:pos="9360"/>
+        </w:tabs>
+        <w:jc w:val="right"/>
+        <w:rPr>
+          <w:rFonts w:asciiTheme="minorBidi" w:hAnsiTheme="minorBidi"/>
+          <w:sz w:val="48"/>
+          <w:szCs w:val="48"/>
+          <w:lang w:bidi="fa-IR"/>
+        </w:rPr>
+      </w:pPr>
+      <w:r>
+        <w:rPr>
+          <w:rFonts w:asciiTheme="minorBidi" w:hAnsiTheme="minorBidi" w:hint="cs"/>
+          <w:sz w:val="48"/>
+          <w:szCs w:val="48"/>
+          <w:rtl/>
+          <w:lang w:bidi="fa-IR"/>
+        </w:rPr>
+        <w:t>خطوط 9 الی 14 کامنت هستند.</w:t>
+      </w:r>
+    </w:p>
+    <w:p>
+      <w:pPr>
+        <w:pStyle w:val="ListParagraph"/>
+        <w:numPr>
+          <w:ilvl w:val="0"/>
+          <w:numId w:val="9"/>
+        </w:numPr>
+        <w:tabs>
+          <w:tab w:val="left" w:pos="180"/>
+          <w:tab w:val="right" w:pos="9360"/>
+        </w:tabs>
+        <w:jc w:val="right"/>
+        <w:rPr>
+          <w:rFonts w:asciiTheme="minorBidi" w:hAnsiTheme="minorBidi" w:hint="cs"/>
+          <w:sz w:val="48"/>
+          <w:szCs w:val="48"/>
+          <w:rtl/>
+          <w:lang w:bidi="fa-IR"/>
+        </w:rPr>
+      </w:pPr>
     </w:p>
     <w:sectPr>
       <w:pgSz w:w="12240" w:h="15840"/>
@@ -3057,7 +4342,7 @@
   <w:abstractNum w:abstractNumId="4" w15:restartNumberingAfterBreak="0">
     <w:nsid w:val="2FD77EC8"/>
     <w:multiLevelType w:val="hybridMultilevel"/>
-    <w:tmpl w:val="456CCED8"/>
+    <w:tmpl w:val="05306654"/>
     <w:lvl w:ilvl="0" w:tplc="04090001">
       <w:start w:val="1"/>
       <w:numFmt w:val="bullet"/>

</xml_diff>

<commit_message>
half of page 5 is done
</commit_message>
<xml_diff>
--- a/ترجمه مقاله شی گرایی دانشگاه.docx
+++ b/ترجمه مقاله شی گرایی دانشگاه.docx
@@ -3867,13 +3867,250 @@
         </w:tabs>
         <w:jc w:val="right"/>
         <w:rPr>
-          <w:rFonts w:asciiTheme="minorBidi" w:hAnsiTheme="minorBidi" w:hint="cs"/>
-          <w:sz w:val="48"/>
-          <w:szCs w:val="48"/>
-          <w:rtl/>
-          <w:lang w:bidi="fa-IR"/>
-        </w:rPr>
-      </w:pPr>
+          <w:rFonts w:asciiTheme="minorBidi" w:hAnsiTheme="minorBidi"/>
+          <w:sz w:val="48"/>
+          <w:szCs w:val="48"/>
+          <w:lang w:bidi="fa-IR"/>
+        </w:rPr>
+      </w:pPr>
+      <w:r>
+        <w:rPr>
+          <w:rFonts w:asciiTheme="minorBidi" w:hAnsiTheme="minorBidi" w:hint="cs"/>
+          <w:sz w:val="48"/>
+          <w:szCs w:val="48"/>
+          <w:rtl/>
+          <w:lang w:bidi="fa-IR"/>
+        </w:rPr>
+        <w:t xml:space="preserve">خطوط 15 تا 19 چیزی که سازنده نام دارد را تشکیل می دهند. </w:t>
+      </w:r>
+      <w:r>
+        <w:rPr>
+          <w:rFonts w:asciiTheme="minorBidi" w:hAnsiTheme="minorBidi" w:hint="cs"/>
+          <w:sz w:val="48"/>
+          <w:szCs w:val="48"/>
+          <w:rtl/>
+          <w:lang w:bidi="fa-IR"/>
+        </w:rPr>
+        <w:t xml:space="preserve">این برای مقدار دهی اولیه کردن فیلد های </w:t>
+      </w:r>
+      <w:r>
+        <w:rPr>
+          <w:rFonts w:asciiTheme="minorBidi" w:hAnsiTheme="minorBidi" w:hint="cs"/>
+          <w:sz w:val="48"/>
+          <w:szCs w:val="48"/>
+          <w:rtl/>
+          <w:lang w:bidi="fa-IR"/>
+        </w:rPr>
+        <w:lastRenderedPageBreak/>
+        <w:t xml:space="preserve">کلاس با بعضی از مقادیر خاص به کار می رود. نام سازنده باید دقیقاً از نظر املایی برابر نام کلاس باشد. </w:t>
+      </w:r>
+      <w:r>
+        <w:rPr>
+          <w:rFonts w:asciiTheme="minorBidi" w:hAnsiTheme="minorBidi" w:hint="cs"/>
+          <w:sz w:val="48"/>
+          <w:szCs w:val="48"/>
+          <w:rtl/>
+          <w:lang w:bidi="fa-IR"/>
+        </w:rPr>
+        <w:t>سازنده</w:t>
+      </w:r>
+      <w:r>
+        <w:rPr>
+          <w:rFonts w:asciiTheme="minorBidi" w:hAnsiTheme="minorBidi" w:hint="cs"/>
+          <w:sz w:val="48"/>
+          <w:szCs w:val="48"/>
+          <w:rtl/>
+          <w:lang w:bidi="fa-IR"/>
+        </w:rPr>
+        <w:t xml:space="preserve"> اینجا پابلیک است، به این معنی که می تواند توسط کد خارج از کلاس "شخص" با استفاده از عملگر</w:t>
+      </w:r>
+      <w:r>
+        <w:rPr>
+          <w:rFonts w:asciiTheme="minorBidi" w:hAnsiTheme="minorBidi" w:hint="cs"/>
+          <w:sz w:val="48"/>
+          <w:szCs w:val="48"/>
+          <w:rtl/>
+          <w:lang w:bidi="fa-IR"/>
+        </w:rPr>
+        <w:t xml:space="preserve"> "جدید" </w:t>
+      </w:r>
+      <w:r>
+        <w:rPr>
+          <w:rFonts w:asciiTheme="minorBidi" w:hAnsiTheme="minorBidi" w:hint="cs"/>
+          <w:sz w:val="48"/>
+          <w:szCs w:val="48"/>
+          <w:rtl/>
+          <w:lang w:bidi="fa-IR"/>
+        </w:rPr>
+        <w:t xml:space="preserve">صدا زده شود. </w:t>
+      </w:r>
+      <w:r>
+        <w:rPr>
+          <w:rFonts w:asciiTheme="minorBidi" w:hAnsiTheme="minorBidi" w:hint="cs"/>
+          <w:sz w:val="48"/>
+          <w:szCs w:val="48"/>
+          <w:rtl/>
+          <w:lang w:bidi="fa-IR"/>
+        </w:rPr>
+        <w:t xml:space="preserve">برای مثال : </w:t>
+      </w:r>
+    </w:p>
+    <w:p>
+      <w:pPr>
+        <w:pStyle w:val="ListParagraph"/>
+        <w:tabs>
+          <w:tab w:val="left" w:pos="180"/>
+          <w:tab w:val="right" w:pos="9360"/>
+        </w:tabs>
+        <w:rPr>
+          <w:sz w:val="48"/>
+          <w:szCs w:val="48"/>
+          <w:rtl/>
+        </w:rPr>
+      </w:pPr>
+      <w:r>
+        <w:rPr>
+          <w:sz w:val="48"/>
+          <w:szCs w:val="48"/>
+        </w:rPr>
+        <w:t xml:space="preserve">new </w:t>
+      </w:r>
+      <w:proofErr w:type="gramStart"/>
+      <w:r>
+        <w:rPr>
+          <w:sz w:val="48"/>
+          <w:szCs w:val="48"/>
+        </w:rPr>
+        <w:t>Person(</w:t>
+      </w:r>
+      <w:proofErr w:type="gramEnd"/>
+      <w:r>
+        <w:rPr>
+          <w:sz w:val="48"/>
+          <w:szCs w:val="48"/>
+        </w:rPr>
+        <w:t>28, 2, 1945)</w:t>
+      </w:r>
+    </w:p>
+    <w:p>
+      <w:pPr>
+        <w:pStyle w:val="ListParagraph"/>
+        <w:tabs>
+          <w:tab w:val="left" w:pos="180"/>
+          <w:tab w:val="right" w:pos="9360"/>
+        </w:tabs>
+        <w:jc w:val="right"/>
+        <w:rPr>
+          <w:sz w:val="48"/>
+          <w:szCs w:val="48"/>
+          <w:rtl/>
+        </w:rPr>
+      </w:pPr>
+      <w:r>
+        <w:rPr>
+          <w:rFonts w:hint="cs"/>
+          <w:sz w:val="48"/>
+          <w:szCs w:val="48"/>
+          <w:rtl/>
+        </w:rPr>
+        <w:t>نمونه ای از کلاس شخص با روز تولد 28، ماه تولد 2، و سال تواد 1945 خواهد ساخت.</w:t>
+      </w:r>
+    </w:p>
+    <w:p>
+      <w:pPr>
+        <w:pStyle w:val="ListParagraph"/>
+        <w:numPr>
+          <w:ilvl w:val="0"/>
+          <w:numId w:val="9"/>
+        </w:numPr>
+        <w:tabs>
+          <w:tab w:val="left" w:pos="180"/>
+          <w:tab w:val="right" w:pos="9360"/>
+        </w:tabs>
+        <w:jc w:val="right"/>
+        <w:rPr>
+          <w:rFonts w:asciiTheme="minorBidi" w:hAnsiTheme="minorBidi"/>
+          <w:sz w:val="48"/>
+          <w:szCs w:val="48"/>
+          <w:lang w:bidi="fa-IR"/>
+        </w:rPr>
+      </w:pPr>
+      <w:r>
+        <w:rPr>
+          <w:rFonts w:asciiTheme="minorBidi" w:hAnsiTheme="minorBidi" w:hint="cs"/>
+          <w:sz w:val="48"/>
+          <w:szCs w:val="48"/>
+          <w:rtl/>
+          <w:lang w:bidi="fa-IR"/>
+        </w:rPr>
+        <w:t>خطوط 20 الی 24 کامنت هستند.</w:t>
+      </w:r>
+    </w:p>
+    <w:p>
+      <w:pPr>
+        <w:pStyle w:val="ListParagraph"/>
+        <w:numPr>
+          <w:ilvl w:val="0"/>
+          <w:numId w:val="9"/>
+        </w:numPr>
+        <w:tabs>
+          <w:tab w:val="left" w:pos="180"/>
+          <w:tab w:val="right" w:pos="9360"/>
+        </w:tabs>
+        <w:jc w:val="right"/>
+        <w:rPr>
+          <w:rFonts w:asciiTheme="minorBidi" w:hAnsiTheme="minorBidi"/>
+          <w:sz w:val="48"/>
+          <w:szCs w:val="48"/>
+          <w:lang w:bidi="fa-IR"/>
+        </w:rPr>
+      </w:pPr>
+    </w:p>
+    <w:p>
+      <w:pPr>
+        <w:tabs>
+          <w:tab w:val="left" w:pos="180"/>
+          <w:tab w:val="right" w:pos="9360"/>
+        </w:tabs>
+        <w:ind w:left="360"/>
+        <w:jc w:val="right"/>
+        <w:rPr>
+          <w:rFonts w:asciiTheme="minorBidi" w:hAnsiTheme="minorBidi"/>
+          <w:sz w:val="48"/>
+          <w:szCs w:val="48"/>
+          <w:rtl/>
+          <w:lang w:bidi="fa-IR"/>
+        </w:rPr>
+      </w:pPr>
+      <w:r>
+        <w:rPr>
+          <w:rFonts w:asciiTheme="minorBidi" w:hAnsiTheme="minorBidi" w:hint="cs"/>
+          <w:sz w:val="48"/>
+          <w:szCs w:val="48"/>
+          <w:rtl/>
+          <w:lang w:bidi="fa-IR"/>
+        </w:rPr>
+        <w:t xml:space="preserve"> </w:t>
+      </w:r>
+      <w:r>
+        <w:rPr>
+          <w:rFonts w:asciiTheme="minorBidi" w:hAnsiTheme="minorBidi" w:hint="cs"/>
+          <w:sz w:val="48"/>
+          <w:szCs w:val="48"/>
+          <w:rtl/>
+          <w:lang w:bidi="fa-IR"/>
+        </w:rPr>
+        <w:t xml:space="preserve"> </w:t>
+      </w:r>
+      <w:r>
+        <w:rPr>
+          <w:rFonts w:asciiTheme="minorBidi" w:hAnsiTheme="minorBidi"/>
+          <w:sz w:val="48"/>
+          <w:szCs w:val="48"/>
+          <w:lang w:bidi="fa-IR"/>
+        </w:rPr>
+        <w:t xml:space="preserve"> </w:t>
+      </w:r>
     </w:p>
     <w:sectPr>
       <w:pgSz w:w="12240" w:h="15840"/>
@@ -4342,7 +4579,7 @@
   <w:abstractNum w:abstractNumId="4" w15:restartNumberingAfterBreak="0">
     <w:nsid w:val="2FD77EC8"/>
     <w:multiLevelType w:val="hybridMultilevel"/>
-    <w:tmpl w:val="05306654"/>
+    <w:tmpl w:val="EC56582A"/>
     <w:lvl w:ilvl="0" w:tplc="04090001">
       <w:start w:val="1"/>
       <w:numFmt w:val="bullet"/>

</xml_diff>

<commit_message>
the translation part is done.
</commit_message>
<xml_diff>
--- a/ترجمه مقاله شی گرایی دانشگاه.docx
+++ b/ترجمه مقاله شی گرایی دانشگاه.docx
@@ -1433,23 +1433,7 @@
           <w:szCs w:val="48"/>
         </w:rPr>
         <w:lastRenderedPageBreak/>
-        <w:t xml:space="preserve">class </w:t>
-      </w:r>
-      <w:proofErr w:type="spellStart"/>
-      <w:r>
-        <w:rPr>
-          <w:sz w:val="48"/>
-          <w:szCs w:val="48"/>
-        </w:rPr>
-        <w:t>AreaCalc</w:t>
-      </w:r>
-      <w:proofErr w:type="spellEnd"/>
-      <w:r>
-        <w:rPr>
-          <w:sz w:val="48"/>
-          <w:szCs w:val="48"/>
-        </w:rPr>
-        <w:t xml:space="preserve"> { </w:t>
+        <w:t xml:space="preserve">class AreaCalc { </w:t>
       </w:r>
     </w:p>
     <w:p>
@@ -1486,23 +1470,7 @@
           <w:sz w:val="48"/>
           <w:szCs w:val="48"/>
         </w:rPr>
-        <w:t xml:space="preserve">double </w:t>
-      </w:r>
-      <w:proofErr w:type="gramStart"/>
-      <w:r>
-        <w:rPr>
-          <w:sz w:val="48"/>
-          <w:szCs w:val="48"/>
-        </w:rPr>
-        <w:t>rectangle(</w:t>
-      </w:r>
-      <w:proofErr w:type="gramEnd"/>
-      <w:r>
-        <w:rPr>
-          <w:sz w:val="48"/>
-          <w:szCs w:val="48"/>
-        </w:rPr>
-        <w:t xml:space="preserve">double width, double height) { </w:t>
+        <w:t xml:space="preserve">double rectangle(double width, double height) { </w:t>
       </w:r>
     </w:p>
     <w:p>
@@ -1723,77 +1691,32 @@
           <w:rtl/>
         </w:rPr>
       </w:pPr>
-      <w:proofErr w:type="spellStart"/>
-      <w:r>
-        <w:rPr>
-          <w:sz w:val="48"/>
-          <w:szCs w:val="48"/>
-        </w:rPr>
-        <w:t>AreaCalc</w:t>
-      </w:r>
-      <w:proofErr w:type="spellEnd"/>
-      <w:r>
-        <w:rPr>
-          <w:sz w:val="48"/>
-          <w:szCs w:val="48"/>
-        </w:rPr>
-        <w:t xml:space="preserve"> calc = new </w:t>
-      </w:r>
-      <w:proofErr w:type="spellStart"/>
-      <w:proofErr w:type="gramStart"/>
-      <w:r>
-        <w:rPr>
-          <w:sz w:val="48"/>
-          <w:szCs w:val="48"/>
-        </w:rPr>
-        <w:t>AreaCalc</w:t>
-      </w:r>
-      <w:proofErr w:type="spellEnd"/>
-      <w:r>
-        <w:rPr>
-          <w:sz w:val="48"/>
-          <w:szCs w:val="48"/>
-        </w:rPr>
-        <w:t>(</w:t>
-      </w:r>
-      <w:proofErr w:type="gramEnd"/>
-      <w:r>
-        <w:rPr>
-          <w:sz w:val="48"/>
-          <w:szCs w:val="48"/>
-        </w:rPr>
-        <w:t xml:space="preserve">); </w:t>
-      </w:r>
-    </w:p>
-    <w:p>
-      <w:pPr>
-        <w:tabs>
-          <w:tab w:val="left" w:pos="180"/>
-          <w:tab w:val="right" w:pos="9360"/>
-        </w:tabs>
-        <w:rPr>
-          <w:sz w:val="48"/>
-          <w:szCs w:val="48"/>
-          <w:rtl/>
-        </w:rPr>
-      </w:pPr>
-      <w:proofErr w:type="spellStart"/>
-      <w:proofErr w:type="gramStart"/>
-      <w:r>
-        <w:rPr>
-          <w:sz w:val="48"/>
-          <w:szCs w:val="48"/>
-        </w:rPr>
-        <w:t>calc.rectangle</w:t>
-      </w:r>
-      <w:proofErr w:type="spellEnd"/>
-      <w:proofErr w:type="gramEnd"/>
-      <w:r>
-        <w:rPr>
-          <w:sz w:val="48"/>
-          <w:szCs w:val="48"/>
-        </w:rPr>
-        <w:t>(4.5, 7.2)</w:t>
+      <w:r>
+        <w:rPr>
+          <w:sz w:val="48"/>
+          <w:szCs w:val="48"/>
+        </w:rPr>
+        <w:t xml:space="preserve">AreaCalc calc = new AreaCalc(); </w:t>
+      </w:r>
+    </w:p>
+    <w:p>
+      <w:pPr>
+        <w:tabs>
+          <w:tab w:val="left" w:pos="180"/>
+          <w:tab w:val="right" w:pos="9360"/>
+        </w:tabs>
+        <w:rPr>
+          <w:sz w:val="48"/>
+          <w:szCs w:val="48"/>
+          <w:rtl/>
+        </w:rPr>
+      </w:pPr>
+      <w:r>
+        <w:rPr>
+          <w:sz w:val="48"/>
+          <w:szCs w:val="48"/>
+        </w:rPr>
+        <w:t>calc.rectangle(4.5, 7.2)</w:t>
       </w:r>
     </w:p>
     <w:p>
@@ -1963,23 +1886,12 @@
           <w:rtl/>
         </w:rPr>
       </w:pPr>
-      <w:proofErr w:type="spellStart"/>
-      <w:proofErr w:type="gramStart"/>
-      <w:r>
-        <w:rPr>
-          <w:sz w:val="48"/>
-          <w:szCs w:val="48"/>
-        </w:rPr>
-        <w:t>calc.rectangle</w:t>
-      </w:r>
-      <w:proofErr w:type="spellEnd"/>
-      <w:proofErr w:type="gramEnd"/>
-      <w:r>
-        <w:rPr>
-          <w:sz w:val="48"/>
-          <w:szCs w:val="48"/>
-        </w:rPr>
-        <w:t>(5.6, 8.4);</w:t>
+      <w:r>
+        <w:rPr>
+          <w:sz w:val="48"/>
+          <w:szCs w:val="48"/>
+        </w:rPr>
+        <w:t>calc.rectangle(5.6, 8.4);</w:t>
       </w:r>
     </w:p>
     <w:p>
@@ -2899,15 +2811,7 @@
         <w:t xml:space="preserve">    </w:t>
       </w:r>
       <w:r>
-        <w:t>private int _</w:t>
-      </w:r>
-      <w:proofErr w:type="spellStart"/>
-      <w:r>
-        <w:t>bDay</w:t>
-      </w:r>
-      <w:proofErr w:type="spellEnd"/>
-      <w:r>
-        <w:t xml:space="preserve">; // birth day </w:t>
+        <w:t xml:space="preserve">private int _bDay; // birth day </w:t>
       </w:r>
     </w:p>
     <w:p>
@@ -2928,15 +2832,7 @@
         <w:t xml:space="preserve">    </w:t>
       </w:r>
       <w:r>
-        <w:t>private int _</w:t>
-      </w:r>
-      <w:proofErr w:type="spellStart"/>
-      <w:r>
-        <w:t>bMonth</w:t>
-      </w:r>
-      <w:proofErr w:type="spellEnd"/>
-      <w:r>
-        <w:t xml:space="preserve">; // birth month; for example, 3 means March. </w:t>
+        <w:t xml:space="preserve">private int _bMonth; // birth month; for example, 3 means March. </w:t>
       </w:r>
     </w:p>
     <w:p>
@@ -2957,15 +2853,7 @@
         <w:t xml:space="preserve">    </w:t>
       </w:r>
       <w:r>
-        <w:t>private int _</w:t>
-      </w:r>
-      <w:proofErr w:type="spellStart"/>
-      <w:r>
-        <w:t>bYear</w:t>
-      </w:r>
-      <w:proofErr w:type="spellEnd"/>
-      <w:r>
-        <w:t xml:space="preserve">; // birth year </w:t>
+        <w:t xml:space="preserve">private int _bYear; // birth year </w:t>
       </w:r>
     </w:p>
     <w:p>
@@ -3049,15 +2937,7 @@
         <w:t xml:space="preserve">    </w:t>
       </w:r>
       <w:r>
-        <w:t xml:space="preserve">* For example: new </w:t>
-      </w:r>
-      <w:proofErr w:type="gramStart"/>
-      <w:r>
-        <w:t>Person(</w:t>
-      </w:r>
-      <w:proofErr w:type="gramEnd"/>
-      <w:r>
-        <w:t xml:space="preserve">28, 2, 1945) will create a Person object with </w:t>
+        <w:t xml:space="preserve">* For example: new Person(28, 2, 1945) will create a Person object with </w:t>
       </w:r>
     </w:p>
     <w:p>
@@ -3120,15 +3000,7 @@
         <w:t xml:space="preserve">    </w:t>
       </w:r>
       <w:r>
-        <w:t xml:space="preserve">public </w:t>
-      </w:r>
-      <w:proofErr w:type="gramStart"/>
-      <w:r>
-        <w:t>Person(</w:t>
-      </w:r>
-      <w:proofErr w:type="gramEnd"/>
-      <w:r>
-        <w:t xml:space="preserve">int day, int month, int year) { </w:t>
+        <w:t xml:space="preserve">public Person(int day, int month, int year) { </w:t>
       </w:r>
     </w:p>
     <w:p>
@@ -3149,15 +3021,7 @@
         <w:t xml:space="preserve">    </w:t>
       </w:r>
       <w:r>
-        <w:t>_</w:t>
-      </w:r>
-      <w:proofErr w:type="spellStart"/>
-      <w:r>
-        <w:t>bDay</w:t>
-      </w:r>
-      <w:proofErr w:type="spellEnd"/>
-      <w:r>
-        <w:t xml:space="preserve"> = day; </w:t>
+        <w:t xml:space="preserve">_bDay = day; </w:t>
       </w:r>
     </w:p>
     <w:p>
@@ -3178,15 +3042,7 @@
         <w:t xml:space="preserve">    </w:t>
       </w:r>
       <w:r>
-        <w:t>_</w:t>
-      </w:r>
-      <w:proofErr w:type="spellStart"/>
-      <w:r>
-        <w:t>bMonth</w:t>
-      </w:r>
-      <w:proofErr w:type="spellEnd"/>
-      <w:r>
-        <w:t xml:space="preserve"> = month; </w:t>
+        <w:t xml:space="preserve">_bMonth = month; </w:t>
       </w:r>
     </w:p>
     <w:p>
@@ -3207,15 +3063,7 @@
         <w:t xml:space="preserve">    </w:t>
       </w:r>
       <w:r>
-        <w:t>_</w:t>
-      </w:r>
-      <w:proofErr w:type="spellStart"/>
-      <w:r>
-        <w:t>bYear</w:t>
-      </w:r>
-      <w:proofErr w:type="spellEnd"/>
-      <w:r>
-        <w:t xml:space="preserve"> = year; </w:t>
+        <w:t xml:space="preserve">_bYear = year; </w:t>
       </w:r>
     </w:p>
     <w:p>
@@ -3233,18 +3081,10 @@
         <w:t xml:space="preserve">19 </w:t>
       </w:r>
       <w:r>
-        <w:t xml:space="preserve">  </w:t>
-      </w:r>
-      <w:proofErr w:type="gramStart"/>
-      <w:r>
-        <w:t xml:space="preserve">  </w:t>
-      </w:r>
-      <w:r>
-        <w:t>}</w:t>
-      </w:r>
-      <w:proofErr w:type="gramEnd"/>
-      <w:r>
-        <w:t xml:space="preserve"> </w:t>
+        <w:t xml:space="preserve">    </w:t>
+      </w:r>
+      <w:r>
+        <w:t xml:space="preserve">} </w:t>
       </w:r>
     </w:p>
     <w:p>
@@ -3328,15 +3168,7 @@
         <w:t xml:space="preserve">    </w:t>
       </w:r>
       <w:r>
-        <w:t xml:space="preserve">* @param </w:t>
-      </w:r>
-      <w:proofErr w:type="spellStart"/>
-      <w:r>
-        <w:t>currentMonth</w:t>
-      </w:r>
-      <w:proofErr w:type="spellEnd"/>
-      <w:r>
-        <w:t xml:space="preserve"> an int representing the current month. </w:t>
+        <w:t xml:space="preserve">* @param currentMonth an int representing the current month. </w:t>
       </w:r>
     </w:p>
     <w:p>
@@ -3378,28 +3210,7 @@
         <w:t xml:space="preserve">    </w:t>
       </w:r>
       <w:r>
-        <w:t xml:space="preserve">public int </w:t>
-      </w:r>
-      <w:proofErr w:type="spellStart"/>
-      <w:proofErr w:type="gramStart"/>
-      <w:r>
-        <w:t>nMonthTillBD</w:t>
-      </w:r>
-      <w:proofErr w:type="spellEnd"/>
-      <w:r>
-        <w:t>(</w:t>
-      </w:r>
-      <w:proofErr w:type="gramEnd"/>
-      <w:r>
-        <w:t xml:space="preserve">int </w:t>
-      </w:r>
-      <w:proofErr w:type="spellStart"/>
-      <w:r>
-        <w:t>currentMonth</w:t>
-      </w:r>
-      <w:proofErr w:type="spellEnd"/>
-      <w:r>
-        <w:t xml:space="preserve">) { </w:t>
+        <w:t xml:space="preserve">public int nMonthTillBD(int currentMonth) { </w:t>
       </w:r>
     </w:p>
     <w:p>
@@ -3419,29 +3230,8 @@
       <w:r>
         <w:t xml:space="preserve">    </w:t>
       </w:r>
-      <w:proofErr w:type="gramStart"/>
-      <w:r>
-        <w:t>return</w:t>
-      </w:r>
-      <w:proofErr w:type="gramEnd"/>
-      <w:r>
-        <w:t xml:space="preserve"> (_</w:t>
-      </w:r>
-      <w:proofErr w:type="spellStart"/>
-      <w:r>
-        <w:t>bMonth</w:t>
-      </w:r>
-      <w:proofErr w:type="spellEnd"/>
-      <w:r>
-        <w:t xml:space="preserve"> - </w:t>
-      </w:r>
-      <w:proofErr w:type="spellStart"/>
-      <w:r>
-        <w:t>currentMonth</w:t>
-      </w:r>
-      <w:proofErr w:type="spellEnd"/>
-      <w:r>
-        <w:t xml:space="preserve"> + 12) % 12; </w:t>
+      <w:r>
+        <w:t xml:space="preserve">return (_bMonth - currentMonth + 12) % 12; </w:t>
       </w:r>
     </w:p>
     <w:p>
@@ -3459,33 +3249,23 @@
         <w:t xml:space="preserve">27 </w:t>
       </w:r>
       <w:r>
-        <w:t xml:space="preserve">  </w:t>
-      </w:r>
-      <w:proofErr w:type="gramStart"/>
-      <w:r>
-        <w:t xml:space="preserve">  </w:t>
-      </w:r>
-      <w:r>
-        <w:t>}</w:t>
-      </w:r>
-      <w:proofErr w:type="gramEnd"/>
-      <w:r>
-        <w:t xml:space="preserve"> </w:t>
-      </w:r>
-    </w:p>
-    <w:p>
-      <w:pPr>
-        <w:pStyle w:val="ListParagraph"/>
-        <w:tabs>
-          <w:tab w:val="left" w:pos="180"/>
-          <w:tab w:val="right" w:pos="9360"/>
-        </w:tabs>
-      </w:pPr>
-      <w:proofErr w:type="gramStart"/>
+        <w:t xml:space="preserve">    </w:t>
+      </w:r>
+      <w:r>
+        <w:t xml:space="preserve">} </w:t>
+      </w:r>
+    </w:p>
+    <w:p>
+      <w:pPr>
+        <w:pStyle w:val="ListParagraph"/>
+        <w:tabs>
+          <w:tab w:val="left" w:pos="180"/>
+          <w:tab w:val="right" w:pos="9360"/>
+        </w:tabs>
+      </w:pPr>
       <w:r>
         <w:t>28 }</w:t>
       </w:r>
-      <w:proofErr w:type="gramEnd"/>
     </w:p>
     <w:p>
       <w:pPr>
@@ -3973,23 +3753,7 @@
           <w:sz w:val="48"/>
           <w:szCs w:val="48"/>
         </w:rPr>
-        <w:t xml:space="preserve">new </w:t>
-      </w:r>
-      <w:proofErr w:type="gramStart"/>
-      <w:r>
-        <w:rPr>
-          <w:sz w:val="48"/>
-          <w:szCs w:val="48"/>
-        </w:rPr>
-        <w:t>Person(</w:t>
-      </w:r>
-      <w:proofErr w:type="gramEnd"/>
-      <w:r>
-        <w:rPr>
-          <w:sz w:val="48"/>
-          <w:szCs w:val="48"/>
-        </w:rPr>
-        <w:t>28, 2, 1945)</w:t>
+        <w:t>new Person(28, 2, 1945)</w:t>
       </w:r>
     </w:p>
     <w:p>
@@ -4065,23 +3829,86 @@
           <w:lang w:bidi="fa-IR"/>
         </w:rPr>
       </w:pPr>
-    </w:p>
-    <w:p>
-      <w:pPr>
-        <w:tabs>
-          <w:tab w:val="left" w:pos="180"/>
-          <w:tab w:val="right" w:pos="9360"/>
-        </w:tabs>
-        <w:ind w:left="360"/>
+      <w:r>
+        <w:rPr>
+          <w:rFonts w:asciiTheme="minorBidi" w:hAnsiTheme="minorBidi" w:hint="cs"/>
+          <w:sz w:val="48"/>
+          <w:szCs w:val="48"/>
+          <w:rtl/>
+          <w:lang w:bidi="fa-IR"/>
+        </w:rPr>
+        <w:t xml:space="preserve">خط 23 یک قالب خاص برای ثبت کردن پارامتر های یک متد است. این قالب، فرمتِ جاواداک نام دارد. ما در ماژولی دیگر بیشتر دربارۀ جاواداک یاد خواهیم گرفت. </w:t>
+      </w:r>
+    </w:p>
+    <w:p>
+      <w:pPr>
+        <w:pStyle w:val="ListParagraph"/>
+        <w:numPr>
+          <w:ilvl w:val="0"/>
+          <w:numId w:val="9"/>
+        </w:numPr>
+        <w:tabs>
+          <w:tab w:val="left" w:pos="180"/>
+          <w:tab w:val="right" w:pos="9360"/>
+        </w:tabs>
         <w:jc w:val="right"/>
         <w:rPr>
           <w:rFonts w:asciiTheme="minorBidi" w:hAnsiTheme="minorBidi"/>
           <w:sz w:val="48"/>
           <w:szCs w:val="48"/>
-          <w:rtl/>
-          <w:lang w:bidi="fa-IR"/>
-        </w:rPr>
-      </w:pPr>
+          <w:lang w:bidi="fa-IR"/>
+        </w:rPr>
+      </w:pPr>
+      <w:r>
+        <w:rPr>
+          <w:rFonts w:asciiTheme="minorBidi" w:hAnsiTheme="minorBidi" w:hint="cs"/>
+          <w:sz w:val="48"/>
+          <w:szCs w:val="48"/>
+          <w:rtl/>
+          <w:lang w:bidi="fa-IR"/>
+        </w:rPr>
+        <w:t>خطوط 25 الی 27 تعریف یک متد در کلاس شخص را تشکیل می دهند.</w:t>
+      </w:r>
+    </w:p>
+    <w:p>
+      <w:pPr>
+        <w:pStyle w:val="ListParagraph"/>
+        <w:numPr>
+          <w:ilvl w:val="0"/>
+          <w:numId w:val="9"/>
+        </w:numPr>
+        <w:tabs>
+          <w:tab w:val="left" w:pos="180"/>
+          <w:tab w:val="right" w:pos="9360"/>
+        </w:tabs>
+        <w:jc w:val="right"/>
+        <w:rPr>
+          <w:rFonts w:asciiTheme="minorBidi" w:hAnsiTheme="minorBidi"/>
+          <w:sz w:val="48"/>
+          <w:szCs w:val="48"/>
+          <w:lang w:bidi="fa-IR"/>
+        </w:rPr>
+      </w:pPr>
+      <w:r>
+        <w:rPr>
+          <w:rFonts w:asciiTheme="minorBidi" w:hAnsiTheme="minorBidi" w:hint="cs"/>
+          <w:sz w:val="48"/>
+          <w:szCs w:val="48"/>
+          <w:rtl/>
+          <w:lang w:bidi="fa-IR"/>
+        </w:rPr>
+        <w:t xml:space="preserve">خط </w:t>
+      </w:r>
+      <w:r>
+        <w:rPr>
+          <w:rFonts w:asciiTheme="minorBidi" w:hAnsiTheme="minorBidi" w:hint="cs"/>
+          <w:sz w:val="48"/>
+          <w:szCs w:val="48"/>
+          <w:rtl/>
+          <w:lang w:bidi="fa-IR"/>
+        </w:rPr>
+        <w:t xml:space="preserve">26 فرمول محاسبه تعداد ماه های قبل از تولد بعدی با استفاده از عملگر باقی مانده % است. </w:t>
+      </w:r>
       <w:r>
         <w:rPr>
           <w:rFonts w:asciiTheme="minorBidi" w:hAnsiTheme="minorBidi" w:hint="cs"/>
@@ -4100,16 +3927,551 @@
           <w:rtl/>
           <w:lang w:bidi="fa-IR"/>
         </w:rPr>
+        <w:t>باقی</w:t>
+      </w:r>
+      <w:r>
+        <w:rPr>
+          <w:rFonts w:asciiTheme="minorBidi" w:hAnsiTheme="minorBidi" w:hint="cs"/>
+          <w:sz w:val="48"/>
+          <w:szCs w:val="48"/>
+          <w:rtl/>
+          <w:lang w:bidi="fa-IR"/>
+        </w:rPr>
         <w:t xml:space="preserve"> </w:t>
       </w:r>
       <w:r>
         <w:rPr>
+          <w:rFonts w:asciiTheme="minorBidi" w:hAnsiTheme="minorBidi" w:hint="cs"/>
+          <w:sz w:val="48"/>
+          <w:szCs w:val="48"/>
+          <w:rtl/>
+          <w:lang w:bidi="fa-IR"/>
+        </w:rPr>
+        <w:t>ماند</w:t>
+      </w:r>
+      <w:r>
+        <w:rPr>
+          <w:rFonts w:asciiTheme="minorBidi" w:hAnsiTheme="minorBidi" w:hint="cs"/>
+          <w:sz w:val="48"/>
+          <w:szCs w:val="48"/>
+          <w:rtl/>
+          <w:lang w:bidi="fa-IR"/>
+        </w:rPr>
+        <w:t>ۀ</w:t>
+      </w:r>
+      <w:r>
+        <w:rPr>
+          <w:rFonts w:asciiTheme="minorBidi" w:hAnsiTheme="minorBidi" w:hint="cs"/>
+          <w:sz w:val="48"/>
+          <w:szCs w:val="48"/>
+          <w:rtl/>
+          <w:lang w:bidi="fa-IR"/>
+        </w:rPr>
+        <w:t xml:space="preserve"> متغیر ایکس به متغیر وای، </w:t>
+      </w:r>
+      <w:r>
+        <w:rPr>
+          <w:rFonts w:asciiTheme="minorBidi" w:hAnsiTheme="minorBidi" w:hint="cs"/>
+          <w:sz w:val="48"/>
+          <w:szCs w:val="48"/>
+          <w:rtl/>
+          <w:lang w:bidi="fa-IR"/>
+        </w:rPr>
+        <w:t>باقی ماندۀ تقسیم صحیح بین مقسومِ ایکس و مقسوم علیه وای را می دهد.</w:t>
+      </w:r>
+    </w:p>
+    <w:p>
+      <w:pPr>
+        <w:pStyle w:val="ListParagraph"/>
+        <w:tabs>
+          <w:tab w:val="left" w:pos="180"/>
+          <w:tab w:val="right" w:pos="9360"/>
+        </w:tabs>
+        <w:jc w:val="right"/>
+        <w:rPr>
           <w:rFonts w:asciiTheme="minorBidi" w:hAnsiTheme="minorBidi"/>
           <w:sz w:val="48"/>
           <w:szCs w:val="48"/>
+          <w:rtl/>
+          <w:lang w:bidi="fa-IR"/>
+        </w:rPr>
+      </w:pPr>
+    </w:p>
+    <w:p>
+      <w:pPr>
+        <w:pStyle w:val="ListParagraph"/>
+        <w:tabs>
+          <w:tab w:val="left" w:pos="180"/>
+          <w:tab w:val="right" w:pos="9360"/>
+        </w:tabs>
+        <w:jc w:val="right"/>
+        <w:rPr>
+          <w:rFonts w:asciiTheme="minorBidi" w:hAnsiTheme="minorBidi"/>
+          <w:sz w:val="48"/>
+          <w:szCs w:val="48"/>
+          <w:rtl/>
+          <w:lang w:bidi="fa-IR"/>
+        </w:rPr>
+      </w:pPr>
+    </w:p>
+    <w:p>
+      <w:pPr>
+        <w:pStyle w:val="ListParagraph"/>
+        <w:tabs>
+          <w:tab w:val="left" w:pos="180"/>
+          <w:tab w:val="right" w:pos="9360"/>
+        </w:tabs>
+        <w:jc w:val="right"/>
+        <w:rPr>
+          <w:rFonts w:asciiTheme="minorBidi" w:hAnsiTheme="minorBidi"/>
+          <w:sz w:val="48"/>
+          <w:szCs w:val="48"/>
+          <w:rtl/>
+          <w:lang w:bidi="fa-IR"/>
+        </w:rPr>
+      </w:pPr>
+    </w:p>
+    <w:p>
+      <w:pPr>
+        <w:pStyle w:val="ListParagraph"/>
+        <w:tabs>
+          <w:tab w:val="left" w:pos="180"/>
+          <w:tab w:val="right" w:pos="9360"/>
+        </w:tabs>
+        <w:jc w:val="right"/>
+        <w:rPr>
+          <w:rFonts w:asciiTheme="minorBidi" w:hAnsiTheme="minorBidi"/>
+          <w:b/>
+          <w:bCs/>
+          <w:sz w:val="48"/>
+          <w:szCs w:val="48"/>
+          <w:rtl/>
+          <w:lang w:bidi="fa-IR"/>
+        </w:rPr>
+      </w:pPr>
+      <w:r>
+        <w:rPr>
+          <w:rFonts w:asciiTheme="minorBidi" w:hAnsiTheme="minorBidi" w:hint="cs"/>
+          <w:b/>
+          <w:bCs/>
+          <w:sz w:val="48"/>
+          <w:szCs w:val="48"/>
+          <w:rtl/>
+          <w:lang w:bidi="fa-IR"/>
+        </w:rPr>
+        <w:lastRenderedPageBreak/>
+        <w:t>اشیا و کلاس ها</w:t>
+      </w:r>
+    </w:p>
+    <w:p>
+      <w:pPr>
+        <w:pStyle w:val="ListParagraph"/>
+        <w:tabs>
+          <w:tab w:val="left" w:pos="180"/>
+          <w:tab w:val="right" w:pos="9360"/>
+        </w:tabs>
+        <w:jc w:val="right"/>
+        <w:rPr>
+          <w:rFonts w:asciiTheme="minorBidi" w:hAnsiTheme="minorBidi"/>
+          <w:b/>
+          <w:bCs/>
+          <w:sz w:val="48"/>
+          <w:szCs w:val="48"/>
+          <w:rtl/>
+          <w:lang w:bidi="fa-IR"/>
+        </w:rPr>
+      </w:pPr>
+      <w:r>
+        <w:rPr>
+          <w:rFonts w:asciiTheme="minorBidi" w:hAnsiTheme="minorBidi" w:hint="cs"/>
+          <w:b/>
+          <w:bCs/>
+          <w:sz w:val="48"/>
+          <w:szCs w:val="48"/>
+          <w:rtl/>
+          <w:lang w:bidi="fa-IR"/>
+        </w:rPr>
+        <w:t>اشیا</w:t>
+      </w:r>
+    </w:p>
+    <w:p>
+      <w:pPr>
+        <w:pStyle w:val="ListParagraph"/>
+        <w:tabs>
+          <w:tab w:val="left" w:pos="180"/>
+          <w:tab w:val="right" w:pos="9360"/>
+        </w:tabs>
+        <w:jc w:val="right"/>
+        <w:rPr>
+          <w:rFonts w:asciiTheme="minorBidi" w:hAnsiTheme="minorBidi"/>
+          <w:sz w:val="48"/>
+          <w:szCs w:val="48"/>
+          <w:rtl/>
+          <w:lang w:bidi="fa-IR"/>
+        </w:rPr>
+      </w:pPr>
+      <w:r>
+        <w:rPr>
+          <w:rFonts w:asciiTheme="minorBidi" w:hAnsiTheme="minorBidi" w:hint="cs"/>
+          <w:sz w:val="48"/>
+          <w:szCs w:val="48"/>
+          <w:rtl/>
+          <w:lang w:bidi="fa-IR"/>
+        </w:rPr>
+        <w:t>در جهان واقعی،</w:t>
+      </w:r>
+      <w:r>
+        <w:rPr>
+          <w:rFonts w:asciiTheme="minorBidi" w:hAnsiTheme="minorBidi" w:hint="cs"/>
+          <w:sz w:val="48"/>
+          <w:szCs w:val="48"/>
+          <w:rtl/>
           <w:lang w:bidi="fa-IR"/>
         </w:rPr>
         <w:t xml:space="preserve"> </w:t>
+      </w:r>
+      <w:r>
+        <w:rPr>
+          <w:rFonts w:asciiTheme="minorBidi" w:hAnsiTheme="minorBidi" w:hint="cs"/>
+          <w:sz w:val="48"/>
+          <w:szCs w:val="48"/>
+          <w:rtl/>
+          <w:lang w:bidi="fa-IR"/>
+        </w:rPr>
+        <w:t>موجودیت</w:t>
+      </w:r>
+      <w:r>
+        <w:rPr>
+          <w:rFonts w:asciiTheme="minorBidi" w:hAnsiTheme="minorBidi" w:hint="cs"/>
+          <w:sz w:val="48"/>
+          <w:szCs w:val="48"/>
+          <w:rtl/>
+          <w:lang w:bidi="fa-IR"/>
+        </w:rPr>
+        <w:t xml:space="preserve"> اشیا</w:t>
+      </w:r>
+      <w:r>
+        <w:rPr>
+          <w:rFonts w:asciiTheme="minorBidi" w:hAnsiTheme="minorBidi" w:hint="cs"/>
+          <w:sz w:val="48"/>
+          <w:szCs w:val="48"/>
+          <w:rtl/>
+          <w:lang w:bidi="fa-IR"/>
+        </w:rPr>
+        <w:t xml:space="preserve"> هست که باعث تشکیل شدن جهان می شود. هر چیزی که در جهان اتفاق میفتد به تعاملات میان اشیا در جهان ارتباط دارد</w:t>
+      </w:r>
+      <w:r>
+        <w:rPr>
+          <w:rFonts w:asciiTheme="minorBidi" w:hAnsiTheme="minorBidi" w:hint="cs"/>
+          <w:sz w:val="48"/>
+          <w:szCs w:val="48"/>
+          <w:rtl/>
+          <w:lang w:bidi="fa-IR"/>
+        </w:rPr>
+        <w:t xml:space="preserve">. </w:t>
+      </w:r>
+      <w:r>
+        <w:rPr>
+          <w:rFonts w:asciiTheme="minorBidi" w:hAnsiTheme="minorBidi" w:hint="cs"/>
+          <w:sz w:val="48"/>
+          <w:szCs w:val="48"/>
+          <w:rtl/>
+          <w:lang w:bidi="fa-IR"/>
+        </w:rPr>
+        <w:t xml:space="preserve">مثلاً اتم ها، که خودشان شئ هستند، ترکیب شده اند تا مولکول ها و اشیا بزرگتر را شکل دهند، </w:t>
+      </w:r>
+      <w:r>
+        <w:rPr>
+          <w:rFonts w:asciiTheme="minorBidi" w:hAnsiTheme="minorBidi" w:hint="cs"/>
+          <w:sz w:val="48"/>
+          <w:szCs w:val="48"/>
+          <w:rtl/>
+          <w:lang w:bidi="fa-IR"/>
+        </w:rPr>
+        <w:t xml:space="preserve">تعاملات </w:t>
+      </w:r>
+      <w:r>
+        <w:rPr>
+          <w:rFonts w:asciiTheme="minorBidi" w:hAnsiTheme="minorBidi" w:hint="cs"/>
+          <w:sz w:val="48"/>
+          <w:szCs w:val="48"/>
+          <w:rtl/>
+          <w:lang w:bidi="fa-IR"/>
+        </w:rPr>
+        <w:t>موجودیت</w:t>
+      </w:r>
+      <w:r>
+        <w:rPr>
+          <w:rFonts w:asciiTheme="minorBidi" w:hAnsiTheme="minorBidi" w:hint="cs"/>
+          <w:sz w:val="48"/>
+          <w:szCs w:val="48"/>
+          <w:rtl/>
+          <w:lang w:bidi="fa-IR"/>
+        </w:rPr>
+        <w:t xml:space="preserve"> ها در جهان می تواند </w:t>
+      </w:r>
+      <w:r>
+        <w:rPr>
+          <w:rFonts w:asciiTheme="minorBidi" w:hAnsiTheme="minorBidi" w:hint="cs"/>
+          <w:sz w:val="48"/>
+          <w:szCs w:val="48"/>
+          <w:rtl/>
+          <w:lang w:bidi="fa-IR"/>
+        </w:rPr>
+        <w:t xml:space="preserve">به عنوان تعاملات بین هر دو شئ مفرد ("اتمی") یا به صورت ترکیب ("ترکیب شده") در نظر گرفته شود. </w:t>
+      </w:r>
+      <w:r>
+        <w:rPr>
+          <w:rFonts w:asciiTheme="minorBidi" w:hAnsiTheme="minorBidi" w:hint="cs"/>
+          <w:sz w:val="48"/>
+          <w:szCs w:val="48"/>
+          <w:rtl/>
+          <w:lang w:bidi="fa-IR"/>
+        </w:rPr>
+        <w:t xml:space="preserve">جهان واقعی شامل تعداد خیلی زیادی از اشیا هست که از راه های مختلف بسیاری با هم در تعامل هستند. </w:t>
+      </w:r>
+      <w:r>
+        <w:rPr>
+          <w:rFonts w:asciiTheme="minorBidi" w:hAnsiTheme="minorBidi" w:hint="cs"/>
+          <w:sz w:val="48"/>
+          <w:szCs w:val="48"/>
+          <w:rtl/>
+          <w:lang w:bidi="fa-IR"/>
+        </w:rPr>
+        <w:t xml:space="preserve">در حالی که هر شی ممکن است خیلی پیچیده نباشد، هزاران تعاملات آن ها سراسر پیچیدگی دنیای طبیعی را می سازد. </w:t>
+      </w:r>
+      <w:r>
+        <w:rPr>
+          <w:rFonts w:asciiTheme="minorBidi" w:hAnsiTheme="minorBidi" w:hint="cs"/>
+          <w:sz w:val="48"/>
+          <w:szCs w:val="48"/>
+          <w:rtl/>
+          <w:lang w:bidi="fa-IR"/>
+        </w:rPr>
+        <w:t xml:space="preserve">این پیچیدگی است که ما می خواهیم در سیستم نرم افزاری خود به دست آوریم. </w:t>
+      </w:r>
+      <w:r>
+        <w:rPr>
+          <w:rFonts w:asciiTheme="minorBidi" w:hAnsiTheme="minorBidi" w:hint="cs"/>
+          <w:sz w:val="48"/>
+          <w:szCs w:val="48"/>
+          <w:rtl/>
+          <w:lang w:bidi="fa-IR"/>
+        </w:rPr>
+        <w:t xml:space="preserve">در یک سیستم نرم افزاری شئ گرا، اشیا </w:t>
+      </w:r>
+      <w:r>
+        <w:rPr>
+          <w:rFonts w:asciiTheme="minorBidi" w:hAnsiTheme="minorBidi" w:hint="cs"/>
+          <w:sz w:val="48"/>
+          <w:szCs w:val="48"/>
+          <w:rtl/>
+          <w:lang w:bidi="fa-IR"/>
+        </w:rPr>
+        <w:t>موجودیت</w:t>
+      </w:r>
+      <w:r>
+        <w:rPr>
+          <w:rFonts w:asciiTheme="minorBidi" w:hAnsiTheme="minorBidi" w:hint="cs"/>
+          <w:sz w:val="48"/>
+          <w:szCs w:val="48"/>
+          <w:rtl/>
+          <w:lang w:bidi="fa-IR"/>
+        </w:rPr>
+        <w:t xml:space="preserve"> هایی هستند که استفاده شده تا یک مدل یا بخشی خاص از سیستم را نمایش دهد.</w:t>
+      </w:r>
+      <w:r>
+        <w:rPr>
+          <w:rFonts w:asciiTheme="minorBidi" w:hAnsiTheme="minorBidi" w:hint="cs"/>
+          <w:sz w:val="48"/>
+          <w:szCs w:val="48"/>
+          <w:rtl/>
+          <w:lang w:bidi="fa-IR"/>
+        </w:rPr>
+        <w:t xml:space="preserve"> </w:t>
+      </w:r>
+    </w:p>
+    <w:p>
+      <w:pPr>
+        <w:pStyle w:val="ListParagraph"/>
+        <w:tabs>
+          <w:tab w:val="left" w:pos="180"/>
+          <w:tab w:val="right" w:pos="9360"/>
+        </w:tabs>
+        <w:jc w:val="right"/>
+        <w:rPr>
+          <w:rFonts w:asciiTheme="minorBidi" w:hAnsiTheme="minorBidi"/>
+          <w:sz w:val="48"/>
+          <w:szCs w:val="48"/>
+          <w:rtl/>
+          <w:lang w:bidi="fa-IR"/>
+        </w:rPr>
+      </w:pPr>
+      <w:r>
+        <w:rPr>
+          <w:rFonts w:asciiTheme="minorBidi" w:hAnsiTheme="minorBidi" w:hint="cs"/>
+          <w:sz w:val="48"/>
+          <w:szCs w:val="48"/>
+          <w:rtl/>
+          <w:lang w:bidi="fa-IR"/>
+        </w:rPr>
+        <w:t xml:space="preserve">اشیا واحد های اصلی استفاده شده برای ساختن مدل های مجازی هستند. </w:t>
+      </w:r>
+    </w:p>
+    <w:p>
+      <w:pPr>
+        <w:pStyle w:val="ListParagraph"/>
+        <w:tabs>
+          <w:tab w:val="left" w:pos="180"/>
+          <w:tab w:val="right" w:pos="9360"/>
+        </w:tabs>
+        <w:jc w:val="right"/>
+        <w:rPr>
+          <w:rFonts w:asciiTheme="minorBidi" w:hAnsiTheme="minorBidi"/>
+          <w:sz w:val="48"/>
+          <w:szCs w:val="48"/>
+          <w:rtl/>
+          <w:lang w:bidi="fa-IR"/>
+        </w:rPr>
+      </w:pPr>
+      <w:r>
+        <w:rPr>
+          <w:rFonts w:asciiTheme="minorBidi" w:hAnsiTheme="minorBidi" w:hint="cs"/>
+          <w:sz w:val="48"/>
+          <w:szCs w:val="48"/>
+          <w:rtl/>
+          <w:lang w:bidi="fa-IR"/>
+        </w:rPr>
+        <w:lastRenderedPageBreak/>
+        <w:t xml:space="preserve">چندین طرز فکر برای برنامه نویسی شئ گرا وجود دارد، </w:t>
+      </w:r>
+      <w:r>
+        <w:rPr>
+          <w:rFonts w:asciiTheme="minorBidi" w:hAnsiTheme="minorBidi" w:hint="cs"/>
+          <w:sz w:val="48"/>
+          <w:szCs w:val="48"/>
+          <w:rtl/>
+          <w:lang w:bidi="fa-IR"/>
+        </w:rPr>
+        <w:t>که اندکی روی دیدگاه نسبت به اشیا تفاوت دارند. اینجا ما موضع "رفتارگرایی" (شرط خودمان) را خواهیم گرفت:</w:t>
+      </w:r>
+    </w:p>
+    <w:p>
+      <w:pPr>
+        <w:pStyle w:val="ListParagraph"/>
+        <w:tabs>
+          <w:tab w:val="left" w:pos="180"/>
+          <w:tab w:val="right" w:pos="9360"/>
+        </w:tabs>
+        <w:jc w:val="right"/>
+        <w:rPr>
+          <w:rFonts w:asciiTheme="minorBidi" w:hAnsiTheme="minorBidi"/>
+          <w:b/>
+          <w:bCs/>
+          <w:sz w:val="48"/>
+          <w:szCs w:val="48"/>
+          <w:rtl/>
+          <w:lang w:bidi="fa-IR"/>
+        </w:rPr>
+      </w:pPr>
+      <w:r>
+        <w:rPr>
+          <w:rFonts w:asciiTheme="minorBidi" w:hAnsiTheme="minorBidi" w:hint="cs"/>
+          <w:b/>
+          <w:bCs/>
+          <w:sz w:val="48"/>
+          <w:szCs w:val="48"/>
+          <w:rtl/>
+          <w:lang w:bidi="fa-IR"/>
+        </w:rPr>
+        <w:t>یک شئ فقط توسط رفتارهایش توصیف می شود.</w:t>
+      </w:r>
+    </w:p>
+    <w:p>
+      <w:pPr>
+        <w:pStyle w:val="ListParagraph"/>
+        <w:tabs>
+          <w:tab w:val="left" w:pos="180"/>
+          <w:tab w:val="right" w:pos="9360"/>
+        </w:tabs>
+        <w:jc w:val="right"/>
+        <w:rPr>
+          <w:rFonts w:asciiTheme="minorBidi" w:hAnsiTheme="minorBidi" w:hint="cs"/>
+          <w:sz w:val="48"/>
+          <w:szCs w:val="48"/>
+          <w:rtl/>
+          <w:lang w:bidi="fa-IR"/>
+        </w:rPr>
+      </w:pPr>
+      <w:r>
+        <w:rPr>
+          <w:rFonts w:asciiTheme="minorBidi" w:hAnsiTheme="minorBidi" w:hint="cs"/>
+          <w:sz w:val="48"/>
+          <w:szCs w:val="48"/>
+          <w:rtl/>
+          <w:lang w:bidi="fa-IR"/>
+        </w:rPr>
+        <w:t>این گونه ذاتاً یک شئ را بر اساس چگونگی روشی که با دنیایش در حال تعامل است، تعریف می کند.</w:t>
+      </w:r>
+      <w:r>
+        <w:rPr>
+          <w:rFonts w:asciiTheme="minorBidi" w:hAnsiTheme="minorBidi" w:hint="cs"/>
+          <w:sz w:val="48"/>
+          <w:szCs w:val="48"/>
+          <w:rtl/>
+          <w:lang w:bidi="fa-IR"/>
+        </w:rPr>
+        <w:t xml:space="preserve"> </w:t>
+      </w:r>
+      <w:r>
+        <w:rPr>
+          <w:rFonts w:asciiTheme="minorBidi" w:hAnsiTheme="minorBidi" w:hint="cs"/>
+          <w:sz w:val="48"/>
+          <w:szCs w:val="48"/>
+          <w:rtl/>
+          <w:lang w:bidi="fa-IR"/>
+        </w:rPr>
+        <w:t xml:space="preserve">یک شئ که با چیز دیگری تعامل ندارد، به طور موثر وجود ندارد. </w:t>
+      </w:r>
+      <w:r>
+        <w:rPr>
+          <w:rFonts w:asciiTheme="minorBidi" w:hAnsiTheme="minorBidi" w:hint="cs"/>
+          <w:sz w:val="48"/>
+          <w:szCs w:val="48"/>
+          <w:rtl/>
+          <w:lang w:bidi="fa-IR"/>
+        </w:rPr>
+        <w:t>دسترسی به داده ذخیره شدۀ داخلی ضرورتاً توسط برخی از رفتار های تعریف شدۀ شئ صورت می پذیرد.</w:t>
+      </w:r>
+      <w:r>
+        <w:rPr>
+          <w:rFonts w:asciiTheme="minorBidi" w:hAnsiTheme="minorBidi" w:hint="cs"/>
+          <w:sz w:val="48"/>
+          <w:szCs w:val="48"/>
+          <w:rtl/>
+          <w:lang w:bidi="fa-IR"/>
+        </w:rPr>
+        <w:t xml:space="preserve"> به هر حال</w:t>
+      </w:r>
+      <w:r>
+        <w:rPr>
+          <w:rFonts w:asciiTheme="minorBidi" w:hAnsiTheme="minorBidi" w:hint="cs"/>
+          <w:sz w:val="48"/>
+          <w:szCs w:val="48"/>
+          <w:rtl/>
+          <w:lang w:bidi="fa-IR"/>
+        </w:rPr>
+        <w:t xml:space="preserve"> این</w:t>
+      </w:r>
+      <w:r>
+        <w:rPr>
+          <w:rFonts w:asciiTheme="minorBidi" w:hAnsiTheme="minorBidi" w:hint="cs"/>
+          <w:sz w:val="48"/>
+          <w:szCs w:val="48"/>
+          <w:rtl/>
+          <w:lang w:bidi="fa-IR"/>
+        </w:rPr>
+        <w:t xml:space="preserve"> برای یک موجودیت خارجی غیر ممکن است که حقیقتاً "بداند" یک قسمت از داده داخل یک شئ دیگر در حال ذخیره شدن است.</w:t>
       </w:r>
     </w:p>
     <w:sectPr>
@@ -5581,6 +5943,29 @@
       <w:contextualSpacing/>
     </w:pPr>
   </w:style>
+  <w:style w:type="paragraph" w:styleId="NoSpacing">
+    <w:name w:val="No Spacing"/>
+    <w:link w:val="NoSpacingChar"/>
+    <w:uiPriority w:val="1"/>
+    <w:qFormat/>
+    <w:rsid w:val="005E02D4"/>
+    <w:pPr>
+      <w:spacing w:after="0" w:line="240" w:lineRule="auto"/>
+    </w:pPr>
+    <w:rPr>
+      <w:rFonts w:eastAsiaTheme="minorEastAsia"/>
+    </w:rPr>
+  </w:style>
+  <w:style w:type="character" w:customStyle="1" w:styleId="NoSpacingChar">
+    <w:name w:val="No Spacing Char"/>
+    <w:basedOn w:val="DefaultParagraphFont"/>
+    <w:link w:val="NoSpacing"/>
+    <w:uiPriority w:val="1"/>
+    <w:rsid w:val="005E02D4"/>
+    <w:rPr>
+      <w:rFonts w:eastAsiaTheme="minorEastAsia"/>
+    </w:rPr>
+  </w:style>
 </w:styles>
 </file>
 

</xml_diff>